<commit_message>
Updated RM Doc File with Diagrams
</commit_message>
<xml_diff>
--- a/ResearchMethodology.docx
+++ b/ResearchMethodology.docx
@@ -1014,6 +1014,59 @@
           <w:szCs w:val="28"/>
         </w:rPr>
       </w:pPr>
+      <w:r>
+        <w:rPr>
+          <w:rFonts w:asciiTheme="majorBidi" w:hAnsiTheme="majorBidi" w:cstheme="majorBidi"/>
+          <w:noProof/>
+          <w:sz w:val="28"/>
+          <w:szCs w:val="28"/>
+        </w:rPr>
+        <w:lastRenderedPageBreak/>
+        <w:drawing>
+          <wp:inline distT="0" distB="0" distL="0" distR="0" wp14:anchorId="794F5DE1" wp14:editId="7254F429">
+            <wp:extent cx="5943600" cy="7576185"/>
+            <wp:effectExtent l="0" t="0" r="0" b="0"/>
+            <wp:docPr id="1976139700" name="Graphic 1"/>
+            <wp:cNvGraphicFramePr>
+              <a:graphicFrameLocks xmlns:a="http://schemas.openxmlformats.org/drawingml/2006/main" noChangeAspect="1"/>
+            </wp:cNvGraphicFramePr>
+            <a:graphic xmlns:a="http://schemas.openxmlformats.org/drawingml/2006/main">
+              <a:graphicData uri="http://schemas.openxmlformats.org/drawingml/2006/picture">
+                <pic:pic xmlns:pic="http://schemas.openxmlformats.org/drawingml/2006/picture">
+                  <pic:nvPicPr>
+                    <pic:cNvPr id="1976139700" name="Graphic 1976139700"/>
+                    <pic:cNvPicPr/>
+                  </pic:nvPicPr>
+                  <pic:blipFill>
+                    <a:blip r:embed="rId5">
+                      <a:extLst>
+                        <a:ext uri="{28A0092B-C50C-407E-A947-70E740481C1C}">
+                          <a14:useLocalDpi xmlns:a14="http://schemas.microsoft.com/office/drawing/2010/main" val="0"/>
+                        </a:ext>
+                        <a:ext uri="{96DAC541-7B7A-43D3-8B79-37D633B846F1}">
+                          <asvg:svgBlip xmlns:asvg="http://schemas.microsoft.com/office/drawing/2016/SVG/main" r:embed="rId6"/>
+                        </a:ext>
+                      </a:extLst>
+                    </a:blip>
+                    <a:stretch>
+                      <a:fillRect/>
+                    </a:stretch>
+                  </pic:blipFill>
+                  <pic:spPr>
+                    <a:xfrm>
+                      <a:off x="0" y="0"/>
+                      <a:ext cx="5943600" cy="7576185"/>
+                    </a:xfrm>
+                    <a:prstGeom prst="rect">
+                      <a:avLst/>
+                    </a:prstGeom>
+                  </pic:spPr>
+                </pic:pic>
+              </a:graphicData>
+            </a:graphic>
+          </wp:inline>
+        </w:drawing>
+      </w:r>
     </w:p>
     <w:p>
       <w:pPr>
@@ -1026,7 +1079,10 @@
           <w:szCs w:val="36"/>
         </w:rPr>
       </w:pPr>
-      <w:r>
+    </w:p>
+    <w:p>
+      <w:pPr>
+        <w:jc w:val="center"/>
         <w:rPr>
           <w:rFonts w:asciiTheme="majorBidi" w:hAnsiTheme="majorBidi" w:cstheme="majorBidi"/>
           <w:b/>
@@ -1034,6 +1090,15 @@
           <w:sz w:val="36"/>
           <w:szCs w:val="36"/>
         </w:rPr>
+      </w:pPr>
+      <w:r>
+        <w:rPr>
+          <w:rFonts w:asciiTheme="majorBidi" w:hAnsiTheme="majorBidi" w:cstheme="majorBidi"/>
+          <w:b/>
+          <w:bCs/>
+          <w:sz w:val="36"/>
+          <w:szCs w:val="36"/>
+        </w:rPr>
         <w:lastRenderedPageBreak/>
         <w:t>Hypothesis 02</w:t>
       </w:r>
@@ -1824,6 +1889,133 @@
           <w:szCs w:val="28"/>
         </w:rPr>
       </w:pPr>
+      <w:r>
+        <w:rPr>
+          <w:rFonts w:asciiTheme="majorBidi" w:hAnsiTheme="majorBidi" w:cstheme="majorBidi"/>
+          <w:b/>
+          <w:bCs/>
+          <w:noProof/>
+          <w:sz w:val="28"/>
+          <w:szCs w:val="28"/>
+        </w:rPr>
+        <w:lastRenderedPageBreak/>
+        <w:drawing>
+          <wp:inline distT="0" distB="0" distL="0" distR="0" wp14:anchorId="4224B4DF" wp14:editId="4C5E6A87">
+            <wp:extent cx="5943600" cy="3778885"/>
+            <wp:effectExtent l="0" t="0" r="0" b="0"/>
+            <wp:docPr id="1911074393" name="Graphic 2"/>
+            <wp:cNvGraphicFramePr>
+              <a:graphicFrameLocks xmlns:a="http://schemas.openxmlformats.org/drawingml/2006/main" noChangeAspect="1"/>
+            </wp:cNvGraphicFramePr>
+            <a:graphic xmlns:a="http://schemas.openxmlformats.org/drawingml/2006/main">
+              <a:graphicData uri="http://schemas.openxmlformats.org/drawingml/2006/picture">
+                <pic:pic xmlns:pic="http://schemas.openxmlformats.org/drawingml/2006/picture">
+                  <pic:nvPicPr>
+                    <pic:cNvPr id="1911074393" name="Graphic 1911074393"/>
+                    <pic:cNvPicPr/>
+                  </pic:nvPicPr>
+                  <pic:blipFill>
+                    <a:blip r:embed="rId7" cstate="print">
+                      <a:extLst>
+                        <a:ext uri="{28A0092B-C50C-407E-A947-70E740481C1C}">
+                          <a14:useLocalDpi xmlns:a14="http://schemas.microsoft.com/office/drawing/2010/main" val="0"/>
+                        </a:ext>
+                        <a:ext uri="{96DAC541-7B7A-43D3-8B79-37D633B846F1}">
+                          <asvg:svgBlip xmlns:asvg="http://schemas.microsoft.com/office/drawing/2016/SVG/main" r:embed="rId8"/>
+                        </a:ext>
+                      </a:extLst>
+                    </a:blip>
+                    <a:stretch>
+                      <a:fillRect/>
+                    </a:stretch>
+                  </pic:blipFill>
+                  <pic:spPr>
+                    <a:xfrm>
+                      <a:off x="0" y="0"/>
+                      <a:ext cx="5943600" cy="3778885"/>
+                    </a:xfrm>
+                    <a:prstGeom prst="rect">
+                      <a:avLst/>
+                    </a:prstGeom>
+                  </pic:spPr>
+                </pic:pic>
+              </a:graphicData>
+            </a:graphic>
+          </wp:inline>
+        </w:drawing>
+      </w:r>
+    </w:p>
+    <w:p>
+      <w:pPr>
+        <w:jc w:val="both"/>
+        <w:rPr>
+          <w:rFonts w:asciiTheme="majorBidi" w:hAnsiTheme="majorBidi" w:cstheme="majorBidi"/>
+          <w:b/>
+          <w:bCs/>
+          <w:sz w:val="28"/>
+          <w:szCs w:val="28"/>
+        </w:rPr>
+      </w:pPr>
+    </w:p>
+    <w:p>
+      <w:pPr>
+        <w:jc w:val="both"/>
+        <w:rPr>
+          <w:rFonts w:asciiTheme="majorBidi" w:hAnsiTheme="majorBidi" w:cstheme="majorBidi"/>
+          <w:b/>
+          <w:bCs/>
+          <w:sz w:val="28"/>
+          <w:szCs w:val="28"/>
+        </w:rPr>
+      </w:pPr>
+    </w:p>
+    <w:p>
+      <w:pPr>
+        <w:jc w:val="both"/>
+        <w:rPr>
+          <w:rFonts w:asciiTheme="majorBidi" w:hAnsiTheme="majorBidi" w:cstheme="majorBidi"/>
+          <w:b/>
+          <w:bCs/>
+          <w:sz w:val="28"/>
+          <w:szCs w:val="28"/>
+        </w:rPr>
+      </w:pPr>
+    </w:p>
+    <w:p>
+      <w:pPr>
+        <w:jc w:val="both"/>
+        <w:rPr>
+          <w:rFonts w:asciiTheme="majorBidi" w:hAnsiTheme="majorBidi" w:cstheme="majorBidi"/>
+          <w:b/>
+          <w:bCs/>
+          <w:sz w:val="28"/>
+          <w:szCs w:val="28"/>
+        </w:rPr>
+      </w:pPr>
+    </w:p>
+    <w:p>
+      <w:pPr>
+        <w:jc w:val="both"/>
+        <w:rPr>
+          <w:rFonts w:asciiTheme="majorBidi" w:hAnsiTheme="majorBidi" w:cstheme="majorBidi"/>
+          <w:b/>
+          <w:bCs/>
+          <w:sz w:val="28"/>
+          <w:szCs w:val="28"/>
+        </w:rPr>
+      </w:pPr>
+    </w:p>
+    <w:p>
+      <w:pPr>
+        <w:jc w:val="both"/>
+        <w:rPr>
+          <w:rFonts w:asciiTheme="majorBidi" w:hAnsiTheme="majorBidi" w:cstheme="majorBidi"/>
+          <w:b/>
+          <w:bCs/>
+          <w:sz w:val="28"/>
+          <w:szCs w:val="28"/>
+        </w:rPr>
+      </w:pPr>
     </w:p>
     <w:p>
       <w:pPr>
@@ -2749,6 +2941,161 @@
           <w:szCs w:val="28"/>
         </w:rPr>
       </w:pPr>
+      <w:r>
+        <w:rPr>
+          <w:rFonts w:asciiTheme="majorBidi" w:hAnsiTheme="majorBidi" w:cstheme="majorBidi"/>
+          <w:sz w:val="28"/>
+          <w:szCs w:val="28"/>
+        </w:rPr>
+        <w:lastRenderedPageBreak/>
+        <w:drawing>
+          <wp:inline distT="0" distB="0" distL="0" distR="0" wp14:anchorId="18502B8D" wp14:editId="4D5F6313">
+            <wp:extent cx="5943600" cy="3975100"/>
+            <wp:effectExtent l="0" t="0" r="0" b="0"/>
+            <wp:docPr id="353139504" name="Graphic 1"/>
+            <wp:cNvGraphicFramePr>
+              <a:graphicFrameLocks xmlns:a="http://schemas.openxmlformats.org/drawingml/2006/main" noChangeAspect="1"/>
+            </wp:cNvGraphicFramePr>
+            <a:graphic xmlns:a="http://schemas.openxmlformats.org/drawingml/2006/main">
+              <a:graphicData uri="http://schemas.openxmlformats.org/drawingml/2006/picture">
+                <pic:pic xmlns:pic="http://schemas.openxmlformats.org/drawingml/2006/picture">
+                  <pic:nvPicPr>
+                    <pic:cNvPr id="353139504" name=""/>
+                    <pic:cNvPicPr/>
+                  </pic:nvPicPr>
+                  <pic:blipFill>
+                    <a:blip r:embed="rId9">
+                      <a:extLst>
+                        <a:ext uri="{96DAC541-7B7A-43D3-8B79-37D633B846F1}">
+                          <asvg:svgBlip xmlns:asvg="http://schemas.microsoft.com/office/drawing/2016/SVG/main" r:embed="rId10"/>
+                        </a:ext>
+                      </a:extLst>
+                    </a:blip>
+                    <a:stretch>
+                      <a:fillRect/>
+                    </a:stretch>
+                  </pic:blipFill>
+                  <pic:spPr>
+                    <a:xfrm>
+                      <a:off x="0" y="0"/>
+                      <a:ext cx="5943600" cy="3975100"/>
+                    </a:xfrm>
+                    <a:prstGeom prst="rect">
+                      <a:avLst/>
+                    </a:prstGeom>
+                  </pic:spPr>
+                </pic:pic>
+              </a:graphicData>
+            </a:graphic>
+          </wp:inline>
+        </w:drawing>
+      </w:r>
+      <w:r>
+        <w:rPr>
+          <w:rFonts w:asciiTheme="majorBidi" w:hAnsiTheme="majorBidi" w:cstheme="majorBidi"/>
+          <w:noProof/>
+          <w:vanish/>
+          <w:sz w:val="28"/>
+          <w:szCs w:val="28"/>
+        </w:rPr>
+        <w:drawing>
+          <wp:inline distT="0" distB="0" distL="0" distR="0" wp14:anchorId="067B74E8" wp14:editId="712E24DF">
+            <wp:extent cx="5943600" cy="3975100"/>
+            <wp:effectExtent l="0" t="0" r="0" b="0"/>
+            <wp:docPr id="578276717" name="Graphic 4"/>
+            <wp:cNvGraphicFramePr>
+              <a:graphicFrameLocks xmlns:a="http://schemas.openxmlformats.org/drawingml/2006/main" noChangeAspect="1"/>
+            </wp:cNvGraphicFramePr>
+            <a:graphic xmlns:a="http://schemas.openxmlformats.org/drawingml/2006/main">
+              <a:graphicData uri="http://schemas.openxmlformats.org/drawingml/2006/picture">
+                <pic:pic xmlns:pic="http://schemas.openxmlformats.org/drawingml/2006/picture">
+                  <pic:nvPicPr>
+                    <pic:cNvPr id="578276717" name="Graphic 578276717"/>
+                    <pic:cNvPicPr/>
+                  </pic:nvPicPr>
+                  <pic:blipFill>
+                    <a:blip r:embed="rId9">
+                      <a:extLst>
+                        <a:ext uri="{28A0092B-C50C-407E-A947-70E740481C1C}">
+                          <a14:useLocalDpi xmlns:a14="http://schemas.microsoft.com/office/drawing/2010/main" val="0"/>
+                        </a:ext>
+                        <a:ext uri="{96DAC541-7B7A-43D3-8B79-37D633B846F1}">
+                          <asvg:svgBlip xmlns:asvg="http://schemas.microsoft.com/office/drawing/2016/SVG/main" r:embed="rId10"/>
+                        </a:ext>
+                      </a:extLst>
+                    </a:blip>
+                    <a:stretch>
+                      <a:fillRect/>
+                    </a:stretch>
+                  </pic:blipFill>
+                  <pic:spPr>
+                    <a:xfrm>
+                      <a:off x="0" y="0"/>
+                      <a:ext cx="5943600" cy="3975100"/>
+                    </a:xfrm>
+                    <a:prstGeom prst="rect">
+                      <a:avLst/>
+                    </a:prstGeom>
+                  </pic:spPr>
+                </pic:pic>
+              </a:graphicData>
+            </a:graphic>
+          </wp:inline>
+        </w:drawing>
+      </w:r>
+      <w:r>
+        <w:rPr>
+          <w:rFonts w:asciiTheme="majorBidi" w:hAnsiTheme="majorBidi" w:cstheme="majorBidi"/>
+          <w:noProof/>
+          <w:vanish/>
+          <w:sz w:val="28"/>
+          <w:szCs w:val="28"/>
+        </w:rPr>
+        <w:drawing>
+          <wp:inline distT="0" distB="0" distL="0" distR="0" wp14:anchorId="4E2965AE" wp14:editId="7CC8817F">
+            <wp:extent cx="5943600" cy="3975100"/>
+            <wp:effectExtent l="0" t="0" r="0" b="0"/>
+            <wp:docPr id="1886138878" name="Graphic 3"/>
+            <wp:cNvGraphicFramePr>
+              <a:graphicFrameLocks xmlns:a="http://schemas.openxmlformats.org/drawingml/2006/main" noChangeAspect="1"/>
+            </wp:cNvGraphicFramePr>
+            <a:graphic xmlns:a="http://schemas.openxmlformats.org/drawingml/2006/main">
+              <a:graphicData uri="http://schemas.openxmlformats.org/drawingml/2006/picture">
+                <pic:pic xmlns:pic="http://schemas.openxmlformats.org/drawingml/2006/picture">
+                  <pic:nvPicPr>
+                    <pic:cNvPr id="1886138878" name="Graphic 1886138878"/>
+                    <pic:cNvPicPr/>
+                  </pic:nvPicPr>
+                  <pic:blipFill>
+                    <a:blip r:embed="rId9">
+                      <a:extLst>
+                        <a:ext uri="{28A0092B-C50C-407E-A947-70E740481C1C}">
+                          <a14:useLocalDpi xmlns:a14="http://schemas.microsoft.com/office/drawing/2010/main" val="0"/>
+                        </a:ext>
+                        <a:ext uri="{96DAC541-7B7A-43D3-8B79-37D633B846F1}">
+                          <asvg:svgBlip xmlns:asvg="http://schemas.microsoft.com/office/drawing/2016/SVG/main" r:embed="rId10"/>
+                        </a:ext>
+                      </a:extLst>
+                    </a:blip>
+                    <a:stretch>
+                      <a:fillRect/>
+                    </a:stretch>
+                  </pic:blipFill>
+                  <pic:spPr>
+                    <a:xfrm>
+                      <a:off x="0" y="0"/>
+                      <a:ext cx="5943600" cy="3975100"/>
+                    </a:xfrm>
+                    <a:prstGeom prst="rect">
+                      <a:avLst/>
+                    </a:prstGeom>
+                  </pic:spPr>
+                </pic:pic>
+              </a:graphicData>
+            </a:graphic>
+          </wp:inline>
+        </w:drawing>
+      </w:r>
       <w:r>
         <w:rPr>
           <w:rFonts w:asciiTheme="majorBidi" w:hAnsiTheme="majorBidi" w:cstheme="majorBidi"/>
@@ -5388,6 +5735,7 @@
   <w:style w:type="character" w:default="1" w:styleId="DefaultParagraphFont">
     <w:name w:val="Default Paragraph Font"/>
     <w:uiPriority w:val="1"/>
+    <w:semiHidden/>
     <w:unhideWhenUsed/>
   </w:style>
   <w:style w:type="table" w:default="1" w:styleId="TableNormal">

</xml_diff>

<commit_message>
Updated Research Methodology for Hypothesis 1
</commit_message>
<xml_diff>
--- a/ResearchMethodology.docx
+++ b/ResearchMethodology.docx
@@ -39,7 +39,7 @@
           <w:sz w:val="28"/>
           <w:szCs w:val="28"/>
         </w:rPr>
-        <w:t>To evaluate Hypothesis 1 ("Emoji Usage Differs by Product Category"), a detailed methodology would include:</w:t>
+        <w:t>To examine Hypothesis 1, which questions "How does the use and type of emojis in online product reviews correlate with the sentiment expressed in the review, the star rating given, and the level of engagement (total votes) the review receives?" the following detailed methodology is proposed:</w:t>
       </w:r>
     </w:p>
     <w:p>
@@ -68,228 +68,210 @@
       <w:pPr>
         <w:numPr>
           <w:ilvl w:val="0"/>
-          <w:numId w:val="1"/>
-        </w:numPr>
-        <w:jc w:val="both"/>
-        <w:rPr>
-          <w:rFonts w:asciiTheme="majorBidi" w:hAnsiTheme="majorBidi" w:cstheme="majorBidi"/>
-          <w:sz w:val="28"/>
-          <w:szCs w:val="28"/>
-        </w:rPr>
-      </w:pPr>
-      <w:r>
-        <w:rPr>
-          <w:rFonts w:asciiTheme="majorBidi" w:hAnsiTheme="majorBidi" w:cstheme="majorBidi"/>
-          <w:b/>
-          <w:bCs/>
-          <w:sz w:val="28"/>
-          <w:szCs w:val="28"/>
-        </w:rPr>
-        <w:t>Data Sourcing</w:t>
-      </w:r>
-      <w:r>
-        <w:rPr>
-          <w:rFonts w:asciiTheme="majorBidi" w:hAnsiTheme="majorBidi" w:cstheme="majorBidi"/>
-          <w:sz w:val="28"/>
-          <w:szCs w:val="28"/>
-        </w:rPr>
-        <w:t>:</w:t>
+          <w:numId w:val="18"/>
+        </w:numPr>
+        <w:jc w:val="both"/>
+        <w:rPr>
+          <w:rFonts w:asciiTheme="majorBidi" w:hAnsiTheme="majorBidi" w:cstheme="majorBidi"/>
+          <w:b/>
+          <w:bCs/>
+          <w:sz w:val="28"/>
+          <w:szCs w:val="28"/>
+        </w:rPr>
+      </w:pPr>
+      <w:r>
+        <w:rPr>
+          <w:rFonts w:asciiTheme="majorBidi" w:hAnsiTheme="majorBidi" w:cstheme="majorBidi"/>
+          <w:b/>
+          <w:bCs/>
+          <w:sz w:val="28"/>
+          <w:szCs w:val="28"/>
+        </w:rPr>
+        <w:t>Data Sourcing:</w:t>
       </w:r>
     </w:p>
     <w:p>
       <w:pPr>
         <w:numPr>
           <w:ilvl w:val="1"/>
-          <w:numId w:val="1"/>
-        </w:numPr>
-        <w:jc w:val="both"/>
-        <w:rPr>
-          <w:rFonts w:asciiTheme="majorBidi" w:hAnsiTheme="majorBidi" w:cstheme="majorBidi"/>
-          <w:sz w:val="28"/>
-          <w:szCs w:val="28"/>
-        </w:rPr>
-      </w:pPr>
-      <w:r>
-        <w:rPr>
-          <w:rFonts w:asciiTheme="majorBidi" w:hAnsiTheme="majorBidi" w:cstheme="majorBidi"/>
-          <w:sz w:val="28"/>
-          <w:szCs w:val="28"/>
-        </w:rPr>
-        <w:t>Collect a comprehensive dataset of online product reviews from various e-commerce platforms.</w:t>
+          <w:numId w:val="18"/>
+        </w:numPr>
+        <w:jc w:val="both"/>
+        <w:rPr>
+          <w:rFonts w:asciiTheme="majorBidi" w:hAnsiTheme="majorBidi" w:cstheme="majorBidi"/>
+          <w:sz w:val="28"/>
+          <w:szCs w:val="28"/>
+        </w:rPr>
+      </w:pPr>
+      <w:r>
+        <w:rPr>
+          <w:rFonts w:asciiTheme="majorBidi" w:hAnsiTheme="majorBidi" w:cstheme="majorBidi"/>
+          <w:sz w:val="28"/>
+          <w:szCs w:val="28"/>
+        </w:rPr>
+        <w:t>Collect a comprehensive dataset of online product reviews.</w:t>
       </w:r>
     </w:p>
     <w:p>
       <w:pPr>
         <w:numPr>
           <w:ilvl w:val="1"/>
-          <w:numId w:val="1"/>
-        </w:numPr>
-        <w:jc w:val="both"/>
-        <w:rPr>
-          <w:rFonts w:asciiTheme="majorBidi" w:hAnsiTheme="majorBidi" w:cstheme="majorBidi"/>
-          <w:sz w:val="28"/>
-          <w:szCs w:val="28"/>
-        </w:rPr>
-      </w:pPr>
-      <w:r>
-        <w:rPr>
-          <w:rFonts w:asciiTheme="majorBidi" w:hAnsiTheme="majorBidi" w:cstheme="majorBidi"/>
-          <w:sz w:val="28"/>
-          <w:szCs w:val="28"/>
-        </w:rPr>
-        <w:t>Categories to focus on: Toys, Apparel, Electronics.</w:t>
+          <w:numId w:val="18"/>
+        </w:numPr>
+        <w:jc w:val="both"/>
+        <w:rPr>
+          <w:rFonts w:asciiTheme="majorBidi" w:hAnsiTheme="majorBidi" w:cstheme="majorBidi"/>
+          <w:sz w:val="28"/>
+          <w:szCs w:val="28"/>
+        </w:rPr>
+      </w:pPr>
+      <w:r>
+        <w:rPr>
+          <w:rFonts w:asciiTheme="majorBidi" w:hAnsiTheme="majorBidi" w:cstheme="majorBidi"/>
+          <w:sz w:val="28"/>
+          <w:szCs w:val="28"/>
+        </w:rPr>
+        <w:t>Aim to encompass a diverse range of sentiments and emoji usage.</w:t>
       </w:r>
     </w:p>
     <w:p>
       <w:pPr>
         <w:numPr>
           <w:ilvl w:val="0"/>
-          <w:numId w:val="1"/>
-        </w:numPr>
-        <w:jc w:val="both"/>
-        <w:rPr>
-          <w:rFonts w:asciiTheme="majorBidi" w:hAnsiTheme="majorBidi" w:cstheme="majorBidi"/>
-          <w:sz w:val="28"/>
-          <w:szCs w:val="28"/>
-        </w:rPr>
-      </w:pPr>
-      <w:r>
-        <w:rPr>
-          <w:rFonts w:asciiTheme="majorBidi" w:hAnsiTheme="majorBidi" w:cstheme="majorBidi"/>
-          <w:b/>
-          <w:bCs/>
-          <w:sz w:val="28"/>
-          <w:szCs w:val="28"/>
-        </w:rPr>
-        <w:t>Data Cleaning</w:t>
-      </w:r>
-      <w:r>
-        <w:rPr>
-          <w:rFonts w:asciiTheme="majorBidi" w:hAnsiTheme="majorBidi" w:cstheme="majorBidi"/>
-          <w:sz w:val="28"/>
-          <w:szCs w:val="28"/>
-        </w:rPr>
-        <w:t>:</w:t>
+          <w:numId w:val="18"/>
+        </w:numPr>
+        <w:jc w:val="both"/>
+        <w:rPr>
+          <w:rFonts w:asciiTheme="majorBidi" w:hAnsiTheme="majorBidi" w:cstheme="majorBidi"/>
+          <w:b/>
+          <w:bCs/>
+          <w:sz w:val="28"/>
+          <w:szCs w:val="28"/>
+        </w:rPr>
+      </w:pPr>
+      <w:r>
+        <w:rPr>
+          <w:rFonts w:asciiTheme="majorBidi" w:hAnsiTheme="majorBidi" w:cstheme="majorBidi"/>
+          <w:b/>
+          <w:bCs/>
+          <w:sz w:val="28"/>
+          <w:szCs w:val="28"/>
+        </w:rPr>
+        <w:t>Data Cleaning:</w:t>
       </w:r>
     </w:p>
     <w:p>
       <w:pPr>
         <w:numPr>
           <w:ilvl w:val="1"/>
-          <w:numId w:val="1"/>
-        </w:numPr>
-        <w:jc w:val="both"/>
-        <w:rPr>
-          <w:rFonts w:asciiTheme="majorBidi" w:hAnsiTheme="majorBidi" w:cstheme="majorBidi"/>
-          <w:sz w:val="28"/>
-          <w:szCs w:val="28"/>
-        </w:rPr>
-      </w:pPr>
-      <w:r>
-        <w:rPr>
-          <w:rFonts w:asciiTheme="majorBidi" w:hAnsiTheme="majorBidi" w:cstheme="majorBidi"/>
-          <w:sz w:val="28"/>
-          <w:szCs w:val="28"/>
-        </w:rPr>
-        <w:t>Remove irrelevant text and non-textual elements from reviews.</w:t>
+          <w:numId w:val="18"/>
+        </w:numPr>
+        <w:jc w:val="both"/>
+        <w:rPr>
+          <w:rFonts w:asciiTheme="majorBidi" w:hAnsiTheme="majorBidi" w:cstheme="majorBidi"/>
+          <w:sz w:val="28"/>
+          <w:szCs w:val="28"/>
+        </w:rPr>
+      </w:pPr>
+      <w:r>
+        <w:rPr>
+          <w:rFonts w:asciiTheme="majorBidi" w:hAnsiTheme="majorBidi" w:cstheme="majorBidi"/>
+          <w:sz w:val="28"/>
+          <w:szCs w:val="28"/>
+        </w:rPr>
+        <w:t>Remove irrelevant elements and standardize the text format.</w:t>
       </w:r>
     </w:p>
     <w:p>
       <w:pPr>
         <w:numPr>
           <w:ilvl w:val="1"/>
-          <w:numId w:val="1"/>
-        </w:numPr>
-        <w:jc w:val="both"/>
-        <w:rPr>
-          <w:rFonts w:asciiTheme="majorBidi" w:hAnsiTheme="majorBidi" w:cstheme="majorBidi"/>
-          <w:sz w:val="28"/>
-          <w:szCs w:val="28"/>
-        </w:rPr>
-      </w:pPr>
-      <w:r>
-        <w:rPr>
-          <w:rFonts w:asciiTheme="majorBidi" w:hAnsiTheme="majorBidi" w:cstheme="majorBidi"/>
-          <w:sz w:val="28"/>
-          <w:szCs w:val="28"/>
-        </w:rPr>
-        <w:t>Normalize text for consistency (e.g., converting to lowercase).</w:t>
+          <w:numId w:val="18"/>
+        </w:numPr>
+        <w:jc w:val="both"/>
+        <w:rPr>
+          <w:rFonts w:asciiTheme="majorBidi" w:hAnsiTheme="majorBidi" w:cstheme="majorBidi"/>
+          <w:sz w:val="28"/>
+          <w:szCs w:val="28"/>
+        </w:rPr>
+      </w:pPr>
+      <w:r>
+        <w:rPr>
+          <w:rFonts w:asciiTheme="majorBidi" w:hAnsiTheme="majorBidi" w:cstheme="majorBidi"/>
+          <w:sz w:val="28"/>
+          <w:szCs w:val="28"/>
+        </w:rPr>
+        <w:t>Normalize text for analysis, including converting to lowercase and removing punctuation.</w:t>
       </w:r>
     </w:p>
     <w:p>
       <w:pPr>
         <w:numPr>
           <w:ilvl w:val="0"/>
-          <w:numId w:val="1"/>
-        </w:numPr>
-        <w:jc w:val="both"/>
-        <w:rPr>
-          <w:rFonts w:asciiTheme="majorBidi" w:hAnsiTheme="majorBidi" w:cstheme="majorBidi"/>
-          <w:sz w:val="28"/>
-          <w:szCs w:val="28"/>
-        </w:rPr>
-      </w:pPr>
-      <w:r>
-        <w:rPr>
-          <w:rFonts w:asciiTheme="majorBidi" w:hAnsiTheme="majorBidi" w:cstheme="majorBidi"/>
-          <w:b/>
-          <w:bCs/>
-          <w:sz w:val="28"/>
-          <w:szCs w:val="28"/>
-        </w:rPr>
-        <w:t>Data Segmentation</w:t>
-      </w:r>
-      <w:r>
-        <w:rPr>
-          <w:rFonts w:asciiTheme="majorBidi" w:hAnsiTheme="majorBidi" w:cstheme="majorBidi"/>
-          <w:sz w:val="28"/>
-          <w:szCs w:val="28"/>
-        </w:rPr>
-        <w:t>:</w:t>
+          <w:numId w:val="18"/>
+        </w:numPr>
+        <w:jc w:val="both"/>
+        <w:rPr>
+          <w:rFonts w:asciiTheme="majorBidi" w:hAnsiTheme="majorBidi" w:cstheme="majorBidi"/>
+          <w:b/>
+          <w:bCs/>
+          <w:sz w:val="28"/>
+          <w:szCs w:val="28"/>
+        </w:rPr>
+      </w:pPr>
+      <w:r>
+        <w:rPr>
+          <w:rFonts w:asciiTheme="majorBidi" w:hAnsiTheme="majorBidi" w:cstheme="majorBidi"/>
+          <w:b/>
+          <w:bCs/>
+          <w:sz w:val="28"/>
+          <w:szCs w:val="28"/>
+        </w:rPr>
+        <w:t>Data Segmentation:</w:t>
       </w:r>
     </w:p>
     <w:p>
       <w:pPr>
         <w:numPr>
           <w:ilvl w:val="1"/>
-          <w:numId w:val="1"/>
-        </w:numPr>
-        <w:jc w:val="both"/>
-        <w:rPr>
-          <w:rFonts w:asciiTheme="majorBidi" w:hAnsiTheme="majorBidi" w:cstheme="majorBidi"/>
-          <w:sz w:val="28"/>
-          <w:szCs w:val="28"/>
-        </w:rPr>
-      </w:pPr>
-      <w:r>
-        <w:rPr>
-          <w:rFonts w:asciiTheme="majorBidi" w:hAnsiTheme="majorBidi" w:cstheme="majorBidi"/>
-          <w:sz w:val="28"/>
-          <w:szCs w:val="28"/>
-        </w:rPr>
-        <w:t>Categorize the data based on product types.</w:t>
+          <w:numId w:val="18"/>
+        </w:numPr>
+        <w:jc w:val="both"/>
+        <w:rPr>
+          <w:rFonts w:asciiTheme="majorBidi" w:hAnsiTheme="majorBidi" w:cstheme="majorBidi"/>
+          <w:sz w:val="28"/>
+          <w:szCs w:val="28"/>
+        </w:rPr>
+      </w:pPr>
+      <w:r>
+        <w:rPr>
+          <w:rFonts w:asciiTheme="majorBidi" w:hAnsiTheme="majorBidi" w:cstheme="majorBidi"/>
+          <w:sz w:val="28"/>
+          <w:szCs w:val="28"/>
+        </w:rPr>
+        <w:t>Segment data based on the presence and absence of emojis in reviews.</w:t>
       </w:r>
     </w:p>
     <w:p>
       <w:pPr>
         <w:numPr>
           <w:ilvl w:val="1"/>
-          <w:numId w:val="1"/>
-        </w:numPr>
-        <w:jc w:val="both"/>
-        <w:rPr>
-          <w:rFonts w:asciiTheme="majorBidi" w:hAnsiTheme="majorBidi" w:cstheme="majorBidi"/>
-          <w:sz w:val="28"/>
-          <w:szCs w:val="28"/>
-        </w:rPr>
-      </w:pPr>
-      <w:r>
-        <w:rPr>
-          <w:rFonts w:asciiTheme="majorBidi" w:hAnsiTheme="majorBidi" w:cstheme="majorBidi"/>
-          <w:sz w:val="28"/>
-          <w:szCs w:val="28"/>
-        </w:rPr>
-        <w:t>Ensure a balanced representation of each category.</w:t>
+          <w:numId w:val="18"/>
+        </w:numPr>
+        <w:jc w:val="both"/>
+        <w:rPr>
+          <w:rFonts w:asciiTheme="majorBidi" w:hAnsiTheme="majorBidi" w:cstheme="majorBidi"/>
+          <w:sz w:val="28"/>
+          <w:szCs w:val="28"/>
+        </w:rPr>
+      </w:pPr>
+      <w:r>
+        <w:rPr>
+          <w:rFonts w:asciiTheme="majorBidi" w:hAnsiTheme="majorBidi" w:cstheme="majorBidi"/>
+          <w:sz w:val="28"/>
+          <w:szCs w:val="28"/>
+        </w:rPr>
+        <w:t>Balance the dataset to minimize bias in subsequent analyses.</w:t>
       </w:r>
     </w:p>
     <w:p>
@@ -318,236 +300,631 @@
       <w:pPr>
         <w:numPr>
           <w:ilvl w:val="0"/>
-          <w:numId w:val="2"/>
-        </w:numPr>
-        <w:jc w:val="both"/>
-        <w:rPr>
-          <w:rFonts w:asciiTheme="majorBidi" w:hAnsiTheme="majorBidi" w:cstheme="majorBidi"/>
-          <w:sz w:val="28"/>
-          <w:szCs w:val="28"/>
-        </w:rPr>
-      </w:pPr>
-      <w:r>
-        <w:rPr>
-          <w:rFonts w:asciiTheme="majorBidi" w:hAnsiTheme="majorBidi" w:cstheme="majorBidi"/>
-          <w:b/>
-          <w:bCs/>
-          <w:sz w:val="28"/>
-          <w:szCs w:val="28"/>
-        </w:rPr>
-        <w:t>Frequency Analysis</w:t>
-      </w:r>
-      <w:r>
-        <w:rPr>
-          <w:rFonts w:asciiTheme="majorBidi" w:hAnsiTheme="majorBidi" w:cstheme="majorBidi"/>
-          <w:sz w:val="28"/>
-          <w:szCs w:val="28"/>
-        </w:rPr>
-        <w:t>:</w:t>
+          <w:numId w:val="19"/>
+        </w:numPr>
+        <w:jc w:val="both"/>
+        <w:rPr>
+          <w:rFonts w:asciiTheme="majorBidi" w:hAnsiTheme="majorBidi" w:cstheme="majorBidi"/>
+          <w:b/>
+          <w:bCs/>
+          <w:sz w:val="28"/>
+          <w:szCs w:val="28"/>
+        </w:rPr>
+      </w:pPr>
+      <w:r>
+        <w:rPr>
+          <w:rFonts w:asciiTheme="majorBidi" w:hAnsiTheme="majorBidi" w:cstheme="majorBidi"/>
+          <w:b/>
+          <w:bCs/>
+          <w:sz w:val="28"/>
+          <w:szCs w:val="28"/>
+        </w:rPr>
+        <w:t>Frequency Analysis:</w:t>
       </w:r>
     </w:p>
     <w:p>
       <w:pPr>
         <w:numPr>
           <w:ilvl w:val="1"/>
-          <w:numId w:val="2"/>
-        </w:numPr>
-        <w:jc w:val="both"/>
-        <w:rPr>
-          <w:rFonts w:asciiTheme="majorBidi" w:hAnsiTheme="majorBidi" w:cstheme="majorBidi"/>
-          <w:sz w:val="28"/>
-          <w:szCs w:val="28"/>
-        </w:rPr>
-      </w:pPr>
-      <w:r>
-        <w:rPr>
-          <w:rFonts w:asciiTheme="majorBidi" w:hAnsiTheme="majorBidi" w:cstheme="majorBidi"/>
-          <w:sz w:val="28"/>
-          <w:szCs w:val="28"/>
-        </w:rPr>
-        <w:t>Use text analytics tools to count the frequency of each emoji in the dataset.</w:t>
+          <w:numId w:val="19"/>
+        </w:numPr>
+        <w:jc w:val="both"/>
+        <w:rPr>
+          <w:rFonts w:asciiTheme="majorBidi" w:hAnsiTheme="majorBidi" w:cstheme="majorBidi"/>
+          <w:sz w:val="28"/>
+          <w:szCs w:val="28"/>
+        </w:rPr>
+      </w:pPr>
+      <w:r>
+        <w:rPr>
+          <w:rFonts w:asciiTheme="majorBidi" w:hAnsiTheme="majorBidi" w:cstheme="majorBidi"/>
+          <w:sz w:val="28"/>
+          <w:szCs w:val="28"/>
+        </w:rPr>
+        <w:t>Count and categorize the frequency of emojis using text analytics tools.</w:t>
       </w:r>
     </w:p>
     <w:p>
       <w:pPr>
         <w:numPr>
           <w:ilvl w:val="1"/>
-          <w:numId w:val="2"/>
-        </w:numPr>
-        <w:jc w:val="both"/>
-        <w:rPr>
-          <w:rFonts w:asciiTheme="majorBidi" w:hAnsiTheme="majorBidi" w:cstheme="majorBidi"/>
-          <w:sz w:val="28"/>
-          <w:szCs w:val="28"/>
-        </w:rPr>
-      </w:pPr>
-      <w:r>
-        <w:rPr>
-          <w:rFonts w:asciiTheme="majorBidi" w:hAnsiTheme="majorBidi" w:cstheme="majorBidi"/>
-          <w:sz w:val="28"/>
-          <w:szCs w:val="28"/>
-        </w:rPr>
-        <w:t>Categorize emojis based on their type and emotional connotation.</w:t>
+          <w:numId w:val="19"/>
+        </w:numPr>
+        <w:jc w:val="both"/>
+        <w:rPr>
+          <w:rFonts w:asciiTheme="majorBidi" w:hAnsiTheme="majorBidi" w:cstheme="majorBidi"/>
+          <w:sz w:val="28"/>
+          <w:szCs w:val="28"/>
+        </w:rPr>
+      </w:pPr>
+      <w:r>
+        <w:rPr>
+          <w:rFonts w:asciiTheme="majorBidi" w:hAnsiTheme="majorBidi" w:cstheme="majorBidi"/>
+          <w:sz w:val="28"/>
+          <w:szCs w:val="28"/>
+        </w:rPr>
+        <w:t>Classify emojis by sentiment and emotional connotation.</w:t>
       </w:r>
     </w:p>
     <w:p>
       <w:pPr>
         <w:numPr>
           <w:ilvl w:val="0"/>
-          <w:numId w:val="2"/>
-        </w:numPr>
-        <w:jc w:val="both"/>
-        <w:rPr>
-          <w:rFonts w:asciiTheme="majorBidi" w:hAnsiTheme="majorBidi" w:cstheme="majorBidi"/>
-          <w:sz w:val="28"/>
-          <w:szCs w:val="28"/>
-        </w:rPr>
-      </w:pPr>
-      <w:r>
-        <w:rPr>
-          <w:rFonts w:asciiTheme="majorBidi" w:hAnsiTheme="majorBidi" w:cstheme="majorBidi"/>
-          <w:b/>
-          <w:bCs/>
-          <w:sz w:val="28"/>
-          <w:szCs w:val="28"/>
-        </w:rPr>
-        <w:t>Pattern Recognition</w:t>
-      </w:r>
-      <w:r>
-        <w:rPr>
-          <w:rFonts w:asciiTheme="majorBidi" w:hAnsiTheme="majorBidi" w:cstheme="majorBidi"/>
-          <w:sz w:val="28"/>
-          <w:szCs w:val="28"/>
-        </w:rPr>
-        <w:t>:</w:t>
+          <w:numId w:val="19"/>
+        </w:numPr>
+        <w:jc w:val="both"/>
+        <w:rPr>
+          <w:rFonts w:asciiTheme="majorBidi" w:hAnsiTheme="majorBidi" w:cstheme="majorBidi"/>
+          <w:b/>
+          <w:bCs/>
+          <w:sz w:val="28"/>
+          <w:szCs w:val="28"/>
+        </w:rPr>
+      </w:pPr>
+      <w:r>
+        <w:rPr>
+          <w:rFonts w:asciiTheme="majorBidi" w:hAnsiTheme="majorBidi" w:cstheme="majorBidi"/>
+          <w:b/>
+          <w:bCs/>
+          <w:sz w:val="28"/>
+          <w:szCs w:val="28"/>
+        </w:rPr>
+        <w:t>Pattern Recognition:</w:t>
       </w:r>
     </w:p>
     <w:p>
       <w:pPr>
         <w:numPr>
           <w:ilvl w:val="1"/>
-          <w:numId w:val="2"/>
-        </w:numPr>
-        <w:jc w:val="both"/>
-        <w:rPr>
-          <w:rFonts w:asciiTheme="majorBidi" w:hAnsiTheme="majorBidi" w:cstheme="majorBidi"/>
-          <w:sz w:val="28"/>
-          <w:szCs w:val="28"/>
-        </w:rPr>
-      </w:pPr>
-      <w:r>
-        <w:rPr>
-          <w:rFonts w:asciiTheme="majorBidi" w:hAnsiTheme="majorBidi" w:cstheme="majorBidi"/>
-          <w:sz w:val="28"/>
-          <w:szCs w:val="28"/>
-        </w:rPr>
-        <w:t>Implement algorithms to identify common patterns in emoji usage within each product category.</w:t>
+          <w:numId w:val="19"/>
+        </w:numPr>
+        <w:jc w:val="both"/>
+        <w:rPr>
+          <w:rFonts w:asciiTheme="majorBidi" w:hAnsiTheme="majorBidi" w:cstheme="majorBidi"/>
+          <w:sz w:val="28"/>
+          <w:szCs w:val="28"/>
+        </w:rPr>
+      </w:pPr>
+      <w:r>
+        <w:rPr>
+          <w:rFonts w:asciiTheme="majorBidi" w:hAnsiTheme="majorBidi" w:cstheme="majorBidi"/>
+          <w:sz w:val="28"/>
+          <w:szCs w:val="28"/>
+        </w:rPr>
+        <w:t>Apply machine learning algorithms to detect common patterns of emoji usage.</w:t>
       </w:r>
     </w:p>
     <w:p>
       <w:pPr>
         <w:numPr>
           <w:ilvl w:val="1"/>
-          <w:numId w:val="2"/>
-        </w:numPr>
-        <w:jc w:val="both"/>
-        <w:rPr>
-          <w:rFonts w:asciiTheme="majorBidi" w:hAnsiTheme="majorBidi" w:cstheme="majorBidi"/>
-          <w:sz w:val="28"/>
-          <w:szCs w:val="28"/>
-        </w:rPr>
-      </w:pPr>
-      <w:r>
-        <w:rPr>
-          <w:rFonts w:asciiTheme="majorBidi" w:hAnsiTheme="majorBidi" w:cstheme="majorBidi"/>
-          <w:sz w:val="28"/>
-          <w:szCs w:val="28"/>
-        </w:rPr>
-        <w:t>Detect associations between specific emojis and product types.</w:t>
-      </w:r>
-    </w:p>
-    <w:p>
-      <w:pPr>
-        <w:jc w:val="both"/>
-        <w:rPr>
-          <w:rFonts w:asciiTheme="majorBidi" w:hAnsiTheme="majorBidi" w:cstheme="majorBidi"/>
-          <w:b/>
-          <w:bCs/>
-          <w:sz w:val="28"/>
-          <w:szCs w:val="28"/>
-        </w:rPr>
-      </w:pPr>
-      <w:r>
-        <w:rPr>
-          <w:rFonts w:asciiTheme="majorBidi" w:hAnsiTheme="majorBidi" w:cstheme="majorBidi"/>
-          <w:b/>
-          <w:bCs/>
-          <w:sz w:val="28"/>
-          <w:szCs w:val="28"/>
-        </w:rPr>
-        <w:t>Phase 3: Comparative Analysis and Visualization</w:t>
+          <w:numId w:val="19"/>
+        </w:numPr>
+        <w:jc w:val="both"/>
+        <w:rPr>
+          <w:rFonts w:asciiTheme="majorBidi" w:hAnsiTheme="majorBidi" w:cstheme="majorBidi"/>
+          <w:sz w:val="28"/>
+          <w:szCs w:val="28"/>
+        </w:rPr>
+      </w:pPr>
+      <w:r>
+        <w:rPr>
+          <w:rFonts w:asciiTheme="majorBidi" w:hAnsiTheme="majorBidi" w:cstheme="majorBidi"/>
+          <w:sz w:val="28"/>
+          <w:szCs w:val="28"/>
+        </w:rPr>
+        <w:t>Explore associations between specific emojis, sentiment, star ratings, and engagement levels.</w:t>
+      </w:r>
+    </w:p>
+    <w:p>
+      <w:pPr>
+        <w:jc w:val="both"/>
+        <w:rPr>
+          <w:rFonts w:asciiTheme="majorBidi" w:hAnsiTheme="majorBidi" w:cstheme="majorBidi"/>
+          <w:b/>
+          <w:bCs/>
+          <w:sz w:val="28"/>
+          <w:szCs w:val="28"/>
+        </w:rPr>
+      </w:pPr>
+      <w:r>
+        <w:rPr>
+          <w:rFonts w:asciiTheme="majorBidi" w:hAnsiTheme="majorBidi" w:cstheme="majorBidi"/>
+          <w:b/>
+          <w:bCs/>
+          <w:sz w:val="28"/>
+          <w:szCs w:val="28"/>
+        </w:rPr>
+        <w:t>Phase 3: Correlation Analysis and Visualization</w:t>
       </w:r>
     </w:p>
     <w:p>
       <w:pPr>
         <w:numPr>
           <w:ilvl w:val="0"/>
-          <w:numId w:val="3"/>
-        </w:numPr>
-        <w:jc w:val="both"/>
-        <w:rPr>
-          <w:rFonts w:asciiTheme="majorBidi" w:hAnsiTheme="majorBidi" w:cstheme="majorBidi"/>
-          <w:sz w:val="28"/>
-          <w:szCs w:val="28"/>
-        </w:rPr>
-      </w:pPr>
-      <w:r>
-        <w:rPr>
-          <w:rFonts w:asciiTheme="majorBidi" w:hAnsiTheme="majorBidi" w:cstheme="majorBidi"/>
-          <w:b/>
-          <w:bCs/>
-          <w:sz w:val="28"/>
-          <w:szCs w:val="28"/>
-        </w:rPr>
-        <w:t>Comparative Study</w:t>
-      </w:r>
-      <w:r>
-        <w:rPr>
-          <w:rFonts w:asciiTheme="majorBidi" w:hAnsiTheme="majorBidi" w:cstheme="majorBidi"/>
-          <w:sz w:val="28"/>
-          <w:szCs w:val="28"/>
-        </w:rPr>
-        <w:t>:</w:t>
+          <w:numId w:val="20"/>
+        </w:numPr>
+        <w:jc w:val="both"/>
+        <w:rPr>
+          <w:rFonts w:asciiTheme="majorBidi" w:hAnsiTheme="majorBidi" w:cstheme="majorBidi"/>
+          <w:b/>
+          <w:bCs/>
+          <w:sz w:val="28"/>
+          <w:szCs w:val="28"/>
+        </w:rPr>
+      </w:pPr>
+      <w:r>
+        <w:rPr>
+          <w:rFonts w:asciiTheme="majorBidi" w:hAnsiTheme="majorBidi" w:cstheme="majorBidi"/>
+          <w:b/>
+          <w:bCs/>
+          <w:sz w:val="28"/>
+          <w:szCs w:val="28"/>
+        </w:rPr>
+        <w:t>Correlation Study:</w:t>
       </w:r>
     </w:p>
     <w:p>
       <w:pPr>
         <w:numPr>
           <w:ilvl w:val="1"/>
-          <w:numId w:val="3"/>
-        </w:numPr>
-        <w:jc w:val="both"/>
-        <w:rPr>
-          <w:rFonts w:asciiTheme="majorBidi" w:hAnsiTheme="majorBidi" w:cstheme="majorBidi"/>
-          <w:sz w:val="28"/>
-          <w:szCs w:val="28"/>
-        </w:rPr>
-      </w:pPr>
-      <w:r>
-        <w:rPr>
-          <w:rFonts w:asciiTheme="majorBidi" w:hAnsiTheme="majorBidi" w:cstheme="majorBidi"/>
-          <w:sz w:val="28"/>
-          <w:szCs w:val="28"/>
-        </w:rPr>
-        <w:t>Analyze differences in emoji usage across product categories.</w:t>
+          <w:numId w:val="20"/>
+        </w:numPr>
+        <w:jc w:val="both"/>
+        <w:rPr>
+          <w:rFonts w:asciiTheme="majorBidi" w:hAnsiTheme="majorBidi" w:cstheme="majorBidi"/>
+          <w:sz w:val="28"/>
+          <w:szCs w:val="28"/>
+        </w:rPr>
+      </w:pPr>
+      <w:r>
+        <w:rPr>
+          <w:rFonts w:asciiTheme="majorBidi" w:hAnsiTheme="majorBidi" w:cstheme="majorBidi"/>
+          <w:sz w:val="28"/>
+          <w:szCs w:val="28"/>
+        </w:rPr>
+        <w:lastRenderedPageBreak/>
+        <w:t>Investigate the relationship between emoji usage and sentiment in reviews.</w:t>
       </w:r>
     </w:p>
     <w:p>
       <w:pPr>
         <w:numPr>
           <w:ilvl w:val="1"/>
-          <w:numId w:val="3"/>
-        </w:numPr>
+          <w:numId w:val="20"/>
+        </w:numPr>
+        <w:jc w:val="both"/>
+        <w:rPr>
+          <w:rFonts w:asciiTheme="majorBidi" w:hAnsiTheme="majorBidi" w:cstheme="majorBidi"/>
+          <w:sz w:val="28"/>
+          <w:szCs w:val="28"/>
+        </w:rPr>
+      </w:pPr>
+      <w:r>
+        <w:rPr>
+          <w:rFonts w:asciiTheme="majorBidi" w:hAnsiTheme="majorBidi" w:cstheme="majorBidi"/>
+          <w:sz w:val="28"/>
+          <w:szCs w:val="28"/>
+        </w:rPr>
+        <w:t>Analyze how emojis correlate with star ratings and total votes.</w:t>
+      </w:r>
+    </w:p>
+    <w:p>
+      <w:pPr>
+        <w:numPr>
+          <w:ilvl w:val="0"/>
+          <w:numId w:val="20"/>
+        </w:numPr>
+        <w:jc w:val="both"/>
+        <w:rPr>
+          <w:rFonts w:asciiTheme="majorBidi" w:hAnsiTheme="majorBidi" w:cstheme="majorBidi"/>
+          <w:b/>
+          <w:bCs/>
+          <w:sz w:val="28"/>
+          <w:szCs w:val="28"/>
+        </w:rPr>
+      </w:pPr>
+      <w:r>
+        <w:rPr>
+          <w:rFonts w:asciiTheme="majorBidi" w:hAnsiTheme="majorBidi" w:cstheme="majorBidi"/>
+          <w:b/>
+          <w:bCs/>
+          <w:sz w:val="28"/>
+          <w:szCs w:val="28"/>
+        </w:rPr>
+        <w:t>Data Visualization:</w:t>
+      </w:r>
+    </w:p>
+    <w:p>
+      <w:pPr>
+        <w:numPr>
+          <w:ilvl w:val="1"/>
+          <w:numId w:val="20"/>
+        </w:numPr>
+        <w:jc w:val="both"/>
+        <w:rPr>
+          <w:rFonts w:asciiTheme="majorBidi" w:hAnsiTheme="majorBidi" w:cstheme="majorBidi"/>
+          <w:sz w:val="28"/>
+          <w:szCs w:val="28"/>
+        </w:rPr>
+      </w:pPr>
+      <w:r>
+        <w:rPr>
+          <w:rFonts w:asciiTheme="majorBidi" w:hAnsiTheme="majorBidi" w:cstheme="majorBidi"/>
+          <w:sz w:val="28"/>
+          <w:szCs w:val="28"/>
+        </w:rPr>
+        <w:t>Create visual representations, such as bar charts and scatter plots, to display the correlation between emojis and review sentiment/ratings.</w:t>
+      </w:r>
+    </w:p>
+    <w:p>
+      <w:pPr>
+        <w:numPr>
+          <w:ilvl w:val="1"/>
+          <w:numId w:val="20"/>
+        </w:numPr>
+        <w:jc w:val="both"/>
+        <w:rPr>
+          <w:rFonts w:asciiTheme="majorBidi" w:hAnsiTheme="majorBidi" w:cstheme="majorBidi"/>
+          <w:sz w:val="28"/>
+          <w:szCs w:val="28"/>
+        </w:rPr>
+      </w:pPr>
+      <w:r>
+        <w:rPr>
+          <w:rFonts w:asciiTheme="majorBidi" w:hAnsiTheme="majorBidi" w:cstheme="majorBidi"/>
+          <w:sz w:val="28"/>
+          <w:szCs w:val="28"/>
+        </w:rPr>
+        <w:t>Employ heat maps to illustrate the intensity and spread of sentiments associated with emoji usage.</w:t>
+      </w:r>
+    </w:p>
+    <w:p>
+      <w:pPr>
+        <w:jc w:val="both"/>
+        <w:rPr>
+          <w:rFonts w:asciiTheme="majorBidi" w:hAnsiTheme="majorBidi" w:cstheme="majorBidi"/>
+          <w:b/>
+          <w:bCs/>
+          <w:sz w:val="28"/>
+          <w:szCs w:val="28"/>
+        </w:rPr>
+      </w:pPr>
+      <w:r>
+        <w:rPr>
+          <w:rFonts w:asciiTheme="majorBidi" w:hAnsiTheme="majorBidi" w:cstheme="majorBidi"/>
+          <w:b/>
+          <w:bCs/>
+          <w:sz w:val="28"/>
+          <w:szCs w:val="28"/>
+        </w:rPr>
+        <w:t>Phase 4: Interpretation and Conclusion</w:t>
+      </w:r>
+    </w:p>
+    <w:p>
+      <w:pPr>
+        <w:numPr>
+          <w:ilvl w:val="0"/>
+          <w:numId w:val="21"/>
+        </w:numPr>
+        <w:jc w:val="both"/>
+        <w:rPr>
+          <w:rFonts w:asciiTheme="majorBidi" w:hAnsiTheme="majorBidi" w:cstheme="majorBidi"/>
+          <w:b/>
+          <w:bCs/>
+          <w:sz w:val="28"/>
+          <w:szCs w:val="28"/>
+        </w:rPr>
+      </w:pPr>
+      <w:r>
+        <w:rPr>
+          <w:rFonts w:asciiTheme="majorBidi" w:hAnsiTheme="majorBidi" w:cstheme="majorBidi"/>
+          <w:b/>
+          <w:bCs/>
+          <w:sz w:val="28"/>
+          <w:szCs w:val="28"/>
+        </w:rPr>
+        <w:t>Data Interpretation:</w:t>
+      </w:r>
+    </w:p>
+    <w:p>
+      <w:pPr>
+        <w:numPr>
+          <w:ilvl w:val="1"/>
+          <w:numId w:val="21"/>
+        </w:numPr>
+        <w:jc w:val="both"/>
+        <w:rPr>
+          <w:rFonts w:asciiTheme="majorBidi" w:hAnsiTheme="majorBidi" w:cstheme="majorBidi"/>
+          <w:sz w:val="28"/>
+          <w:szCs w:val="28"/>
+        </w:rPr>
+      </w:pPr>
+      <w:r>
+        <w:rPr>
+          <w:rFonts w:asciiTheme="majorBidi" w:hAnsiTheme="majorBidi" w:cstheme="majorBidi"/>
+          <w:sz w:val="28"/>
+          <w:szCs w:val="28"/>
+        </w:rPr>
+        <w:t>Delve into the emotional nuances conveyed by emojis.</w:t>
+      </w:r>
+    </w:p>
+    <w:p>
+      <w:pPr>
+        <w:numPr>
+          <w:ilvl w:val="1"/>
+          <w:numId w:val="21"/>
+        </w:numPr>
+        <w:jc w:val="both"/>
+        <w:rPr>
+          <w:rFonts w:asciiTheme="majorBidi" w:hAnsiTheme="majorBidi" w:cstheme="majorBidi"/>
+          <w:sz w:val="28"/>
+          <w:szCs w:val="28"/>
+        </w:rPr>
+      </w:pPr>
+      <w:r>
+        <w:rPr>
+          <w:rFonts w:asciiTheme="majorBidi" w:hAnsiTheme="majorBidi" w:cstheme="majorBidi"/>
+          <w:sz w:val="28"/>
+          <w:szCs w:val="28"/>
+        </w:rPr>
+        <w:t>Assess the impact of emojis on the perceived sentiment and engagement of reviews.</w:t>
+      </w:r>
+    </w:p>
+    <w:p>
+      <w:pPr>
+        <w:numPr>
+          <w:ilvl w:val="0"/>
+          <w:numId w:val="21"/>
+        </w:numPr>
+        <w:jc w:val="both"/>
+        <w:rPr>
+          <w:rFonts w:asciiTheme="majorBidi" w:hAnsiTheme="majorBidi" w:cstheme="majorBidi"/>
+          <w:b/>
+          <w:bCs/>
+          <w:sz w:val="28"/>
+          <w:szCs w:val="28"/>
+        </w:rPr>
+      </w:pPr>
+      <w:r>
+        <w:rPr>
+          <w:rFonts w:asciiTheme="majorBidi" w:hAnsiTheme="majorBidi" w:cstheme="majorBidi"/>
+          <w:b/>
+          <w:bCs/>
+          <w:sz w:val="28"/>
+          <w:szCs w:val="28"/>
+        </w:rPr>
+        <w:t>Conclusion:</w:t>
+      </w:r>
+    </w:p>
+    <w:p>
+      <w:pPr>
+        <w:numPr>
+          <w:ilvl w:val="1"/>
+          <w:numId w:val="21"/>
+        </w:numPr>
+        <w:jc w:val="both"/>
+        <w:rPr>
+          <w:rFonts w:asciiTheme="majorBidi" w:hAnsiTheme="majorBidi" w:cstheme="majorBidi"/>
+          <w:sz w:val="28"/>
+          <w:szCs w:val="28"/>
+        </w:rPr>
+      </w:pPr>
+      <w:r>
+        <w:rPr>
+          <w:rFonts w:asciiTheme="majorBidi" w:hAnsiTheme="majorBidi" w:cstheme="majorBidi"/>
+          <w:sz w:val="28"/>
+          <w:szCs w:val="28"/>
+        </w:rPr>
+        <w:t>Conclude whether the presence of emojis is indicative of review sentiment, star ratings, and engagement.</w:t>
+      </w:r>
+    </w:p>
+    <w:p>
+      <w:pPr>
+        <w:numPr>
+          <w:ilvl w:val="1"/>
+          <w:numId w:val="21"/>
+        </w:numPr>
+        <w:jc w:val="both"/>
+        <w:rPr>
+          <w:rFonts w:asciiTheme="majorBidi" w:hAnsiTheme="majorBidi" w:cstheme="majorBidi"/>
+          <w:sz w:val="28"/>
+          <w:szCs w:val="28"/>
+        </w:rPr>
+      </w:pPr>
+      <w:r>
+        <w:rPr>
+          <w:rFonts w:asciiTheme="majorBidi" w:hAnsiTheme="majorBidi" w:cstheme="majorBidi"/>
+          <w:sz w:val="28"/>
+          <w:szCs w:val="28"/>
+        </w:rPr>
+        <w:t>Evaluate the extent of the emotional depth added by emojis in online reviews.</w:t>
+      </w:r>
+    </w:p>
+    <w:p>
+      <w:pPr>
+        <w:jc w:val="both"/>
+        <w:rPr>
+          <w:rFonts w:asciiTheme="majorBidi" w:hAnsiTheme="majorBidi" w:cstheme="majorBidi"/>
+          <w:b/>
+          <w:bCs/>
+          <w:sz w:val="28"/>
+          <w:szCs w:val="28"/>
+        </w:rPr>
+      </w:pPr>
+      <w:r>
+        <w:rPr>
+          <w:rFonts w:asciiTheme="majorBidi" w:hAnsiTheme="majorBidi" w:cstheme="majorBidi"/>
+          <w:b/>
+          <w:bCs/>
+          <w:sz w:val="28"/>
+          <w:szCs w:val="28"/>
+        </w:rPr>
+        <w:t>Phase 5: Reporting</w:t>
+      </w:r>
+    </w:p>
+    <w:p>
+      <w:pPr>
+        <w:numPr>
+          <w:ilvl w:val="0"/>
+          <w:numId w:val="22"/>
+        </w:numPr>
+        <w:jc w:val="both"/>
+        <w:rPr>
+          <w:rFonts w:asciiTheme="majorBidi" w:hAnsiTheme="majorBidi" w:cstheme="majorBidi"/>
+          <w:b/>
+          <w:bCs/>
+          <w:sz w:val="28"/>
+          <w:szCs w:val="28"/>
+        </w:rPr>
+      </w:pPr>
+      <w:r>
+        <w:rPr>
+          <w:rFonts w:asciiTheme="majorBidi" w:hAnsiTheme="majorBidi" w:cstheme="majorBidi"/>
+          <w:b/>
+          <w:bCs/>
+          <w:sz w:val="28"/>
+          <w:szCs w:val="28"/>
+        </w:rPr>
+        <w:t>Document Findings:</w:t>
+      </w:r>
+    </w:p>
+    <w:p>
+      <w:pPr>
+        <w:numPr>
+          <w:ilvl w:val="1"/>
+          <w:numId w:val="22"/>
+        </w:numPr>
+        <w:jc w:val="both"/>
+        <w:rPr>
+          <w:rFonts w:asciiTheme="majorBidi" w:hAnsiTheme="majorBidi" w:cstheme="majorBidi"/>
+          <w:sz w:val="28"/>
+          <w:szCs w:val="28"/>
+        </w:rPr>
+      </w:pPr>
+      <w:r>
+        <w:rPr>
+          <w:rFonts w:asciiTheme="majorBidi" w:hAnsiTheme="majorBidi" w:cstheme="majorBidi"/>
+          <w:sz w:val="28"/>
+          <w:szCs w:val="28"/>
+        </w:rPr>
+        <w:t>Assemble a comprehensive report encapsulating the methodology, analysis, and insights.</w:t>
+      </w:r>
+    </w:p>
+    <w:p>
+      <w:pPr>
+        <w:numPr>
+          <w:ilvl w:val="0"/>
+          <w:numId w:val="22"/>
+        </w:numPr>
+        <w:jc w:val="both"/>
+        <w:rPr>
+          <w:rFonts w:asciiTheme="majorBidi" w:hAnsiTheme="majorBidi" w:cstheme="majorBidi"/>
+          <w:b/>
+          <w:bCs/>
+          <w:sz w:val="28"/>
+          <w:szCs w:val="28"/>
+        </w:rPr>
+      </w:pPr>
+      <w:r>
+        <w:rPr>
+          <w:rFonts w:asciiTheme="majorBidi" w:hAnsiTheme="majorBidi" w:cstheme="majorBidi"/>
+          <w:b/>
+          <w:bCs/>
+          <w:sz w:val="28"/>
+          <w:szCs w:val="28"/>
+        </w:rPr>
+        <w:t>Diagrams and Charts:</w:t>
+      </w:r>
+    </w:p>
+    <w:p>
+      <w:pPr>
+        <w:numPr>
+          <w:ilvl w:val="1"/>
+          <w:numId w:val="22"/>
+        </w:numPr>
+        <w:jc w:val="both"/>
+        <w:rPr>
+          <w:rFonts w:asciiTheme="majorBidi" w:hAnsiTheme="majorBidi" w:cstheme="majorBidi"/>
+          <w:sz w:val="28"/>
+          <w:szCs w:val="28"/>
+        </w:rPr>
+      </w:pPr>
+      <w:r>
+        <w:rPr>
+          <w:rFonts w:asciiTheme="majorBidi" w:hAnsiTheme="majorBidi" w:cstheme="majorBidi"/>
+          <w:sz w:val="28"/>
+          <w:szCs w:val="28"/>
+        </w:rPr>
+        <w:t>Include process flowcharts that outline the analysis steps.</w:t>
+      </w:r>
+    </w:p>
+    <w:p>
+      <w:pPr>
+        <w:numPr>
+          <w:ilvl w:val="1"/>
+          <w:numId w:val="22"/>
+        </w:numPr>
+        <w:jc w:val="both"/>
+        <w:rPr>
+          <w:rFonts w:asciiTheme="majorBidi" w:hAnsiTheme="majorBidi" w:cstheme="majorBidi"/>
+          <w:sz w:val="28"/>
+          <w:szCs w:val="28"/>
+        </w:rPr>
+      </w:pPr>
+      <w:r>
+        <w:rPr>
+          <w:rFonts w:asciiTheme="majorBidi" w:hAnsiTheme="majorBidi" w:cstheme="majorBidi"/>
+          <w:sz w:val="28"/>
+          <w:szCs w:val="28"/>
+        </w:rPr>
+        <w:t>Present emoji frequency charts and correlation plots.</w:t>
+      </w:r>
+    </w:p>
+    <w:p>
+      <w:pPr>
+        <w:numPr>
+          <w:ilvl w:val="1"/>
+          <w:numId w:val="22"/>
+        </w:numPr>
+        <w:jc w:val="both"/>
+        <w:rPr>
+          <w:rFonts w:asciiTheme="majorBidi" w:hAnsiTheme="majorBidi" w:cstheme="majorBidi"/>
+          <w:sz w:val="28"/>
+          <w:szCs w:val="28"/>
+        </w:rPr>
+      </w:pPr>
+      <w:r>
+        <w:rPr>
+          <w:rFonts w:asciiTheme="majorBidi" w:hAnsiTheme="majorBidi" w:cstheme="majorBidi"/>
+          <w:sz w:val="28"/>
+          <w:szCs w:val="28"/>
+        </w:rPr>
+        <w:t>Visualize sentiment and engagement patterns using appropriate graphical representations.</w:t>
+      </w:r>
+    </w:p>
+    <w:p>
+      <w:pPr>
         <w:jc w:val="both"/>
         <w:rPr>
           <w:rFonts w:asciiTheme="majorBidi" w:hAnsiTheme="majorBidi" w:cstheme="majorBidi"/>
@@ -562,471 +939,45 @@
           <w:szCs w:val="28"/>
         </w:rPr>
         <w:lastRenderedPageBreak/>
-        <w:t>Examine if certain emojis are predominantly used in specific categories.</w:t>
-      </w:r>
-    </w:p>
-    <w:p>
-      <w:pPr>
-        <w:numPr>
-          <w:ilvl w:val="0"/>
-          <w:numId w:val="3"/>
-        </w:numPr>
-        <w:jc w:val="both"/>
-        <w:rPr>
-          <w:rFonts w:asciiTheme="majorBidi" w:hAnsiTheme="majorBidi" w:cstheme="majorBidi"/>
-          <w:sz w:val="28"/>
-          <w:szCs w:val="28"/>
-        </w:rPr>
-      </w:pPr>
-      <w:r>
-        <w:rPr>
-          <w:rFonts w:asciiTheme="majorBidi" w:hAnsiTheme="majorBidi" w:cstheme="majorBidi"/>
-          <w:b/>
-          <w:bCs/>
-          <w:sz w:val="28"/>
-          <w:szCs w:val="28"/>
-        </w:rPr>
-        <w:t>Data Visualization</w:t>
-      </w:r>
-      <w:r>
-        <w:rPr>
-          <w:rFonts w:asciiTheme="majorBidi" w:hAnsiTheme="majorBidi" w:cstheme="majorBidi"/>
-          <w:sz w:val="28"/>
-          <w:szCs w:val="28"/>
-        </w:rPr>
-        <w:t>:</w:t>
-      </w:r>
-    </w:p>
-    <w:p>
-      <w:pPr>
-        <w:numPr>
-          <w:ilvl w:val="1"/>
-          <w:numId w:val="3"/>
-        </w:numPr>
-        <w:jc w:val="both"/>
-        <w:rPr>
-          <w:rFonts w:asciiTheme="majorBidi" w:hAnsiTheme="majorBidi" w:cstheme="majorBidi"/>
-          <w:sz w:val="28"/>
-          <w:szCs w:val="28"/>
-        </w:rPr>
-      </w:pPr>
-      <w:r>
-        <w:rPr>
-          <w:rFonts w:asciiTheme="majorBidi" w:hAnsiTheme="majorBidi" w:cstheme="majorBidi"/>
-          <w:sz w:val="28"/>
-          <w:szCs w:val="28"/>
-        </w:rPr>
-        <w:t>Use bar charts to show the frequency of top emojis in each category.</w:t>
-      </w:r>
-    </w:p>
-    <w:p>
-      <w:pPr>
-        <w:numPr>
-          <w:ilvl w:val="1"/>
-          <w:numId w:val="3"/>
-        </w:numPr>
-        <w:jc w:val="both"/>
-        <w:rPr>
-          <w:rFonts w:asciiTheme="majorBidi" w:hAnsiTheme="majorBidi" w:cstheme="majorBidi"/>
-          <w:sz w:val="28"/>
-          <w:szCs w:val="28"/>
-        </w:rPr>
-      </w:pPr>
-      <w:r>
-        <w:rPr>
-          <w:rFonts w:asciiTheme="majorBidi" w:hAnsiTheme="majorBidi" w:cstheme="majorBidi"/>
-          <w:sz w:val="28"/>
-          <w:szCs w:val="28"/>
-        </w:rPr>
-        <w:t>Develop heat maps or cluster diagrams to illustrate emoji patterns.</w:t>
-      </w:r>
-    </w:p>
-    <w:p>
-      <w:pPr>
-        <w:jc w:val="both"/>
-        <w:rPr>
-          <w:rFonts w:asciiTheme="majorBidi" w:hAnsiTheme="majorBidi" w:cstheme="majorBidi"/>
-          <w:b/>
-          <w:bCs/>
-          <w:sz w:val="28"/>
-          <w:szCs w:val="28"/>
-        </w:rPr>
-      </w:pPr>
-      <w:r>
-        <w:rPr>
-          <w:rFonts w:asciiTheme="majorBidi" w:hAnsiTheme="majorBidi" w:cstheme="majorBidi"/>
-          <w:b/>
-          <w:bCs/>
-          <w:sz w:val="28"/>
-          <w:szCs w:val="28"/>
-        </w:rPr>
-        <w:t>Phase 4: Interpretation and Conclusion</w:t>
-      </w:r>
-    </w:p>
-    <w:p>
-      <w:pPr>
-        <w:numPr>
-          <w:ilvl w:val="0"/>
-          <w:numId w:val="4"/>
-        </w:numPr>
-        <w:jc w:val="both"/>
-        <w:rPr>
-          <w:rFonts w:asciiTheme="majorBidi" w:hAnsiTheme="majorBidi" w:cstheme="majorBidi"/>
-          <w:sz w:val="28"/>
-          <w:szCs w:val="28"/>
-        </w:rPr>
-      </w:pPr>
-      <w:r>
-        <w:rPr>
-          <w:rFonts w:asciiTheme="majorBidi" w:hAnsiTheme="majorBidi" w:cstheme="majorBidi"/>
-          <w:b/>
-          <w:bCs/>
-          <w:sz w:val="28"/>
-          <w:szCs w:val="28"/>
-        </w:rPr>
-        <w:t>Data Interpretation</w:t>
-      </w:r>
-      <w:r>
-        <w:rPr>
-          <w:rFonts w:asciiTheme="majorBidi" w:hAnsiTheme="majorBidi" w:cstheme="majorBidi"/>
-          <w:sz w:val="28"/>
-          <w:szCs w:val="28"/>
-        </w:rPr>
-        <w:t>:</w:t>
-      </w:r>
-    </w:p>
-    <w:p>
-      <w:pPr>
-        <w:numPr>
-          <w:ilvl w:val="1"/>
-          <w:numId w:val="4"/>
-        </w:numPr>
-        <w:jc w:val="both"/>
-        <w:rPr>
-          <w:rFonts w:asciiTheme="majorBidi" w:hAnsiTheme="majorBidi" w:cstheme="majorBidi"/>
-          <w:sz w:val="28"/>
-          <w:szCs w:val="28"/>
-        </w:rPr>
-      </w:pPr>
-      <w:r>
-        <w:rPr>
-          <w:rFonts w:asciiTheme="majorBidi" w:hAnsiTheme="majorBidi" w:cstheme="majorBidi"/>
-          <w:sz w:val="28"/>
-          <w:szCs w:val="28"/>
-        </w:rPr>
-        <w:t>Examine the emotional undertones conveyed by emojis in different categories.</w:t>
-      </w:r>
-    </w:p>
-    <w:p>
-      <w:pPr>
-        <w:numPr>
-          <w:ilvl w:val="1"/>
-          <w:numId w:val="4"/>
-        </w:numPr>
-        <w:jc w:val="both"/>
-        <w:rPr>
-          <w:rFonts w:asciiTheme="majorBidi" w:hAnsiTheme="majorBidi" w:cstheme="majorBidi"/>
-          <w:sz w:val="28"/>
-          <w:szCs w:val="28"/>
-        </w:rPr>
-      </w:pPr>
-      <w:r>
-        <w:rPr>
-          <w:rFonts w:asciiTheme="majorBidi" w:hAnsiTheme="majorBidi" w:cstheme="majorBidi"/>
-          <w:sz w:val="28"/>
-          <w:szCs w:val="28"/>
-        </w:rPr>
-        <w:t>Interpret how emoji usage reflects customer sentiment and engagement.</w:t>
-      </w:r>
-    </w:p>
-    <w:p>
-      <w:pPr>
-        <w:numPr>
-          <w:ilvl w:val="0"/>
-          <w:numId w:val="4"/>
-        </w:numPr>
-        <w:jc w:val="both"/>
-        <w:rPr>
-          <w:rFonts w:asciiTheme="majorBidi" w:hAnsiTheme="majorBidi" w:cstheme="majorBidi"/>
-          <w:sz w:val="28"/>
-          <w:szCs w:val="28"/>
-        </w:rPr>
-      </w:pPr>
-      <w:r>
-        <w:rPr>
-          <w:rFonts w:asciiTheme="majorBidi" w:hAnsiTheme="majorBidi" w:cstheme="majorBidi"/>
-          <w:b/>
-          <w:bCs/>
-          <w:sz w:val="28"/>
-          <w:szCs w:val="28"/>
-        </w:rPr>
-        <w:t>Conclusion</w:t>
-      </w:r>
-      <w:r>
-        <w:rPr>
-          <w:rFonts w:asciiTheme="majorBidi" w:hAnsiTheme="majorBidi" w:cstheme="majorBidi"/>
-          <w:sz w:val="28"/>
-          <w:szCs w:val="28"/>
-        </w:rPr>
-        <w:t>:</w:t>
-      </w:r>
-    </w:p>
-    <w:p>
-      <w:pPr>
-        <w:numPr>
-          <w:ilvl w:val="1"/>
-          <w:numId w:val="4"/>
-        </w:numPr>
-        <w:jc w:val="both"/>
-        <w:rPr>
-          <w:rFonts w:asciiTheme="majorBidi" w:hAnsiTheme="majorBidi" w:cstheme="majorBidi"/>
-          <w:sz w:val="28"/>
-          <w:szCs w:val="28"/>
-        </w:rPr>
-      </w:pPr>
-      <w:r>
-        <w:rPr>
-          <w:rFonts w:asciiTheme="majorBidi" w:hAnsiTheme="majorBidi" w:cstheme="majorBidi"/>
-          <w:sz w:val="28"/>
-          <w:szCs w:val="28"/>
-        </w:rPr>
-        <w:t>Determine if there are significant differences in emoji usage across product categories.</w:t>
-      </w:r>
-    </w:p>
-    <w:p>
-      <w:pPr>
-        <w:numPr>
-          <w:ilvl w:val="1"/>
-          <w:numId w:val="4"/>
-        </w:numPr>
-        <w:jc w:val="both"/>
-        <w:rPr>
-          <w:rFonts w:asciiTheme="majorBidi" w:hAnsiTheme="majorBidi" w:cstheme="majorBidi"/>
-          <w:sz w:val="28"/>
-          <w:szCs w:val="28"/>
-        </w:rPr>
-      </w:pPr>
-      <w:r>
-        <w:rPr>
-          <w:rFonts w:asciiTheme="majorBidi" w:hAnsiTheme="majorBidi" w:cstheme="majorBidi"/>
-          <w:sz w:val="28"/>
-          <w:szCs w:val="28"/>
-        </w:rPr>
-        <w:t>Assess the extent to which emojis contribute to the emotional depth in reviews.</w:t>
-      </w:r>
-    </w:p>
-    <w:p>
-      <w:pPr>
-        <w:jc w:val="both"/>
-        <w:rPr>
-          <w:rFonts w:asciiTheme="majorBidi" w:hAnsiTheme="majorBidi" w:cstheme="majorBidi"/>
-          <w:b/>
-          <w:bCs/>
-          <w:sz w:val="28"/>
-          <w:szCs w:val="28"/>
-        </w:rPr>
-      </w:pPr>
-      <w:r>
-        <w:rPr>
-          <w:rFonts w:asciiTheme="majorBidi" w:hAnsiTheme="majorBidi" w:cstheme="majorBidi"/>
-          <w:b/>
-          <w:bCs/>
-          <w:sz w:val="28"/>
-          <w:szCs w:val="28"/>
-        </w:rPr>
-        <w:t>Phase 5: Reporting</w:t>
-      </w:r>
-    </w:p>
-    <w:p>
-      <w:pPr>
-        <w:numPr>
-          <w:ilvl w:val="0"/>
-          <w:numId w:val="5"/>
-        </w:numPr>
-        <w:jc w:val="both"/>
-        <w:rPr>
-          <w:rFonts w:asciiTheme="majorBidi" w:hAnsiTheme="majorBidi" w:cstheme="majorBidi"/>
-          <w:sz w:val="28"/>
-          <w:szCs w:val="28"/>
-        </w:rPr>
-      </w:pPr>
-      <w:r>
-        <w:rPr>
-          <w:rFonts w:asciiTheme="majorBidi" w:hAnsiTheme="majorBidi" w:cstheme="majorBidi"/>
-          <w:b/>
-          <w:bCs/>
-          <w:sz w:val="28"/>
-          <w:szCs w:val="28"/>
-        </w:rPr>
-        <w:t>Document Findings</w:t>
-      </w:r>
-      <w:r>
-        <w:rPr>
-          <w:rFonts w:asciiTheme="majorBidi" w:hAnsiTheme="majorBidi" w:cstheme="majorBidi"/>
-          <w:sz w:val="28"/>
-          <w:szCs w:val="28"/>
-        </w:rPr>
-        <w:t>: Compile a comprehensive report detailing the methodology, analysis, findings, and conclusions.</w:t>
-      </w:r>
-    </w:p>
-    <w:p>
-      <w:pPr>
-        <w:jc w:val="both"/>
-        <w:rPr>
-          <w:rFonts w:asciiTheme="majorBidi" w:hAnsiTheme="majorBidi" w:cstheme="majorBidi"/>
-          <w:b/>
-          <w:bCs/>
-          <w:sz w:val="28"/>
-          <w:szCs w:val="28"/>
-        </w:rPr>
-      </w:pPr>
-      <w:r>
-        <w:rPr>
-          <w:rFonts w:asciiTheme="majorBidi" w:hAnsiTheme="majorBidi" w:cstheme="majorBidi"/>
-          <w:b/>
-          <w:bCs/>
-          <w:sz w:val="28"/>
-          <w:szCs w:val="28"/>
-        </w:rPr>
-        <w:t>Diagrams and Charts</w:t>
-      </w:r>
-    </w:p>
-    <w:p>
-      <w:pPr>
-        <w:numPr>
-          <w:ilvl w:val="0"/>
-          <w:numId w:val="6"/>
-        </w:numPr>
-        <w:jc w:val="both"/>
-        <w:rPr>
-          <w:rFonts w:asciiTheme="majorBidi" w:hAnsiTheme="majorBidi" w:cstheme="majorBidi"/>
-          <w:sz w:val="28"/>
-          <w:szCs w:val="28"/>
-        </w:rPr>
-      </w:pPr>
-      <w:r>
-        <w:rPr>
-          <w:rFonts w:asciiTheme="majorBidi" w:hAnsiTheme="majorBidi" w:cstheme="majorBidi"/>
-          <w:b/>
-          <w:bCs/>
-          <w:sz w:val="28"/>
-          <w:szCs w:val="28"/>
-        </w:rPr>
-        <w:t>Process Flowchart</w:t>
-      </w:r>
-      <w:r>
-        <w:rPr>
-          <w:rFonts w:asciiTheme="majorBidi" w:hAnsiTheme="majorBidi" w:cstheme="majorBidi"/>
-          <w:sz w:val="28"/>
-          <w:szCs w:val="28"/>
-        </w:rPr>
-        <w:t>: To illustrate the sequence of steps in the methodology.</w:t>
-      </w:r>
-    </w:p>
-    <w:p>
-      <w:pPr>
-        <w:numPr>
-          <w:ilvl w:val="0"/>
-          <w:numId w:val="6"/>
-        </w:numPr>
-        <w:jc w:val="both"/>
-        <w:rPr>
-          <w:rFonts w:asciiTheme="majorBidi" w:hAnsiTheme="majorBidi" w:cstheme="majorBidi"/>
-          <w:sz w:val="28"/>
-          <w:szCs w:val="28"/>
-        </w:rPr>
-      </w:pPr>
-      <w:r>
-        <w:rPr>
-          <w:rFonts w:asciiTheme="majorBidi" w:hAnsiTheme="majorBidi" w:cstheme="majorBidi"/>
-          <w:b/>
-          <w:bCs/>
-          <w:sz w:val="28"/>
-          <w:szCs w:val="28"/>
-        </w:rPr>
-        <w:t>Emoji Frequency Bar Charts</w:t>
-      </w:r>
-      <w:r>
-        <w:rPr>
-          <w:rFonts w:asciiTheme="majorBidi" w:hAnsiTheme="majorBidi" w:cstheme="majorBidi"/>
-          <w:sz w:val="28"/>
-          <w:szCs w:val="28"/>
-        </w:rPr>
-        <w:t>: For each category, showing the most commonly used emojis.</w:t>
-      </w:r>
-    </w:p>
-    <w:p>
-      <w:pPr>
-        <w:numPr>
-          <w:ilvl w:val="0"/>
-          <w:numId w:val="6"/>
-        </w:numPr>
-        <w:jc w:val="both"/>
-        <w:rPr>
-          <w:rFonts w:asciiTheme="majorBidi" w:hAnsiTheme="majorBidi" w:cstheme="majorBidi"/>
-          <w:sz w:val="28"/>
-          <w:szCs w:val="28"/>
-        </w:rPr>
-      </w:pPr>
-      <w:r>
-        <w:rPr>
-          <w:rFonts w:asciiTheme="majorBidi" w:hAnsiTheme="majorBidi" w:cstheme="majorBidi"/>
-          <w:b/>
-          <w:bCs/>
-          <w:sz w:val="28"/>
-          <w:szCs w:val="28"/>
-        </w:rPr>
-        <w:t>Pattern Recognition Heat Maps</w:t>
-      </w:r>
-      <w:r>
-        <w:rPr>
-          <w:rFonts w:asciiTheme="majorBidi" w:hAnsiTheme="majorBidi" w:cstheme="majorBidi"/>
-          <w:sz w:val="28"/>
-          <w:szCs w:val="28"/>
-        </w:rPr>
-        <w:t>: Visualizing clusters of emoji usage in different product categories.</w:t>
-      </w:r>
-    </w:p>
-    <w:p>
-      <w:pPr>
-        <w:jc w:val="both"/>
-        <w:rPr>
-          <w:rFonts w:asciiTheme="majorBidi" w:hAnsiTheme="majorBidi" w:cstheme="majorBidi"/>
-          <w:sz w:val="28"/>
-          <w:szCs w:val="28"/>
-        </w:rPr>
-      </w:pPr>
-      <w:r>
-        <w:rPr>
-          <w:rFonts w:asciiTheme="majorBidi" w:hAnsiTheme="majorBidi" w:cstheme="majorBidi"/>
-          <w:sz w:val="28"/>
-          <w:szCs w:val="28"/>
-        </w:rPr>
-        <w:t>This methodology aims to provide a thorough analysis of emoji usage across product categories, aligning with the hypothesis that emojis play a varied role in different e-commerce contexts.</w:t>
-      </w:r>
-    </w:p>
-    <w:p>
-      <w:pPr>
-        <w:jc w:val="both"/>
-        <w:rPr>
-          <w:rFonts w:asciiTheme="majorBidi" w:hAnsiTheme="majorBidi" w:cstheme="majorBidi"/>
-          <w:sz w:val="28"/>
-          <w:szCs w:val="28"/>
-        </w:rPr>
-      </w:pPr>
-      <w:r>
-        <w:rPr>
-          <w:rFonts w:asciiTheme="majorBidi" w:hAnsiTheme="majorBidi" w:cstheme="majorBidi"/>
+        <w:t>This methodology is designed to meticulously investigate the correlations and potential predictive power of emoji usage in relation to sentiment and engagement in e-commerce reviews, thereby addressing the revised research question and hypothesis.</w:t>
+      </w:r>
+      <w:r>
+        <w:rPr>
+          <w:rFonts w:asciiTheme="majorBidi" w:hAnsiTheme="majorBidi" w:cstheme="majorBidi"/>
+          <w:b/>
+          <w:bCs/>
+          <w:vanish/>
+          <w:sz w:val="28"/>
+          <w:szCs w:val="28"/>
+        </w:rPr>
+        <w:t>Top of Form</w:t>
+      </w:r>
+    </w:p>
+    <w:p>
+      <w:pPr>
+        <w:jc w:val="both"/>
+        <w:rPr>
+          <w:rFonts w:asciiTheme="majorBidi" w:hAnsiTheme="majorBidi" w:cstheme="majorBidi"/>
+          <w:b/>
+          <w:bCs/>
+          <w:sz w:val="28"/>
+          <w:szCs w:val="28"/>
+        </w:rPr>
+      </w:pPr>
+      <w:r>
+        <w:rPr>
+          <w:rFonts w:asciiTheme="majorBidi" w:hAnsiTheme="majorBidi" w:cstheme="majorBidi"/>
+          <w:b/>
+          <w:bCs/>
           <w:noProof/>
           <w:sz w:val="28"/>
           <w:szCs w:val="28"/>
         </w:rPr>
-        <w:lastRenderedPageBreak/>
         <w:drawing>
-          <wp:inline distT="0" distB="0" distL="0" distR="0" wp14:anchorId="794F5DE1" wp14:editId="7254F429">
-            <wp:extent cx="5943600" cy="7576185"/>
+          <wp:inline distT="0" distB="0" distL="0" distR="0" wp14:anchorId="3D7B122B" wp14:editId="2EC0BB2F">
+            <wp:extent cx="5943600" cy="6325870"/>
             <wp:effectExtent l="0" t="0" r="0" b="0"/>
-            <wp:docPr id="1976139700" name="Graphic 1"/>
+            <wp:docPr id="363112553" name="Graphic 1"/>
             <wp:cNvGraphicFramePr>
               <a:graphicFrameLocks xmlns:a="http://schemas.openxmlformats.org/drawingml/2006/main" noChangeAspect="1"/>
             </wp:cNvGraphicFramePr>
@@ -1034,7 +985,7 @@
               <a:graphicData uri="http://schemas.openxmlformats.org/drawingml/2006/picture">
                 <pic:pic xmlns:pic="http://schemas.openxmlformats.org/drawingml/2006/picture">
                   <pic:nvPicPr>
-                    <pic:cNvPr id="1976139700" name="Graphic 1976139700"/>
+                    <pic:cNvPr id="363112553" name="Graphic 363112553"/>
                     <pic:cNvPicPr/>
                   </pic:nvPicPr>
                   <pic:blipFill>
@@ -1055,7 +1006,7 @@
                   <pic:spPr>
                     <a:xfrm>
                       <a:off x="0" y="0"/>
-                      <a:ext cx="5943600" cy="7576185"/>
+                      <a:ext cx="5943600" cy="6325870"/>
                     </a:xfrm>
                     <a:prstGeom prst="rect">
                       <a:avLst/>
@@ -1067,6 +1018,18 @@
           </wp:inline>
         </w:drawing>
       </w:r>
+    </w:p>
+    <w:p>
+      <w:pPr>
+        <w:jc w:val="center"/>
+        <w:rPr>
+          <w:rFonts w:asciiTheme="majorBidi" w:hAnsiTheme="majorBidi" w:cstheme="majorBidi"/>
+          <w:b/>
+          <w:bCs/>
+          <w:sz w:val="36"/>
+          <w:szCs w:val="36"/>
+        </w:rPr>
+      </w:pPr>
     </w:p>
     <w:p>
       <w:pPr>
@@ -2944,6 +2907,7 @@
       <w:r>
         <w:rPr>
           <w:rFonts w:asciiTheme="majorBidi" w:hAnsiTheme="majorBidi" w:cstheme="majorBidi"/>
+          <w:noProof/>
           <w:sz w:val="28"/>
           <w:szCs w:val="28"/>
         </w:rPr>
@@ -3278,6 +3242,155 @@
     </w:lvl>
   </w:abstractNum>
   <w:abstractNum w:abstractNumId="1" w15:restartNumberingAfterBreak="0">
+    <w:nsid w:val="085F5F79"/>
+    <w:multiLevelType w:val="multilevel"/>
+    <w:tmpl w:val="F86270BA"/>
+    <w:lvl w:ilvl="0">
+      <w:start w:val="1"/>
+      <w:numFmt w:val="bullet"/>
+      <w:lvlText w:val=""/>
+      <w:lvlJc w:val="left"/>
+      <w:pPr>
+        <w:tabs>
+          <w:tab w:val="num" w:pos="720"/>
+        </w:tabs>
+        <w:ind w:left="720" w:hanging="360"/>
+      </w:pPr>
+      <w:rPr>
+        <w:rFonts w:ascii="Symbol" w:hAnsi="Symbol" w:hint="default"/>
+        <w:sz w:val="20"/>
+      </w:rPr>
+    </w:lvl>
+    <w:lvl w:ilvl="1">
+      <w:start w:val="1"/>
+      <w:numFmt w:val="bullet"/>
+      <w:lvlText w:val=""/>
+      <w:lvlJc w:val="left"/>
+      <w:pPr>
+        <w:tabs>
+          <w:tab w:val="num" w:pos="1440"/>
+        </w:tabs>
+        <w:ind w:left="1440" w:hanging="360"/>
+      </w:pPr>
+      <w:rPr>
+        <w:rFonts w:ascii="Symbol" w:hAnsi="Symbol" w:hint="default"/>
+        <w:sz w:val="20"/>
+      </w:rPr>
+    </w:lvl>
+    <w:lvl w:ilvl="2" w:tentative="1">
+      <w:start w:val="1"/>
+      <w:numFmt w:val="bullet"/>
+      <w:lvlText w:val=""/>
+      <w:lvlJc w:val="left"/>
+      <w:pPr>
+        <w:tabs>
+          <w:tab w:val="num" w:pos="2160"/>
+        </w:tabs>
+        <w:ind w:left="2160" w:hanging="360"/>
+      </w:pPr>
+      <w:rPr>
+        <w:rFonts w:ascii="Symbol" w:hAnsi="Symbol" w:hint="default"/>
+        <w:sz w:val="20"/>
+      </w:rPr>
+    </w:lvl>
+    <w:lvl w:ilvl="3" w:tentative="1">
+      <w:start w:val="1"/>
+      <w:numFmt w:val="bullet"/>
+      <w:lvlText w:val=""/>
+      <w:lvlJc w:val="left"/>
+      <w:pPr>
+        <w:tabs>
+          <w:tab w:val="num" w:pos="2880"/>
+        </w:tabs>
+        <w:ind w:left="2880" w:hanging="360"/>
+      </w:pPr>
+      <w:rPr>
+        <w:rFonts w:ascii="Symbol" w:hAnsi="Symbol" w:hint="default"/>
+        <w:sz w:val="20"/>
+      </w:rPr>
+    </w:lvl>
+    <w:lvl w:ilvl="4" w:tentative="1">
+      <w:start w:val="1"/>
+      <w:numFmt w:val="bullet"/>
+      <w:lvlText w:val=""/>
+      <w:lvlJc w:val="left"/>
+      <w:pPr>
+        <w:tabs>
+          <w:tab w:val="num" w:pos="3600"/>
+        </w:tabs>
+        <w:ind w:left="3600" w:hanging="360"/>
+      </w:pPr>
+      <w:rPr>
+        <w:rFonts w:ascii="Symbol" w:hAnsi="Symbol" w:hint="default"/>
+        <w:sz w:val="20"/>
+      </w:rPr>
+    </w:lvl>
+    <w:lvl w:ilvl="5" w:tentative="1">
+      <w:start w:val="1"/>
+      <w:numFmt w:val="bullet"/>
+      <w:lvlText w:val=""/>
+      <w:lvlJc w:val="left"/>
+      <w:pPr>
+        <w:tabs>
+          <w:tab w:val="num" w:pos="4320"/>
+        </w:tabs>
+        <w:ind w:left="4320" w:hanging="360"/>
+      </w:pPr>
+      <w:rPr>
+        <w:rFonts w:ascii="Symbol" w:hAnsi="Symbol" w:hint="default"/>
+        <w:sz w:val="20"/>
+      </w:rPr>
+    </w:lvl>
+    <w:lvl w:ilvl="6" w:tentative="1">
+      <w:start w:val="1"/>
+      <w:numFmt w:val="bullet"/>
+      <w:lvlText w:val=""/>
+      <w:lvlJc w:val="left"/>
+      <w:pPr>
+        <w:tabs>
+          <w:tab w:val="num" w:pos="5040"/>
+        </w:tabs>
+        <w:ind w:left="5040" w:hanging="360"/>
+      </w:pPr>
+      <w:rPr>
+        <w:rFonts w:ascii="Symbol" w:hAnsi="Symbol" w:hint="default"/>
+        <w:sz w:val="20"/>
+      </w:rPr>
+    </w:lvl>
+    <w:lvl w:ilvl="7" w:tentative="1">
+      <w:start w:val="1"/>
+      <w:numFmt w:val="bullet"/>
+      <w:lvlText w:val=""/>
+      <w:lvlJc w:val="left"/>
+      <w:pPr>
+        <w:tabs>
+          <w:tab w:val="num" w:pos="5760"/>
+        </w:tabs>
+        <w:ind w:left="5760" w:hanging="360"/>
+      </w:pPr>
+      <w:rPr>
+        <w:rFonts w:ascii="Symbol" w:hAnsi="Symbol" w:hint="default"/>
+        <w:sz w:val="20"/>
+      </w:rPr>
+    </w:lvl>
+    <w:lvl w:ilvl="8" w:tentative="1">
+      <w:start w:val="1"/>
+      <w:numFmt w:val="bullet"/>
+      <w:lvlText w:val=""/>
+      <w:lvlJc w:val="left"/>
+      <w:pPr>
+        <w:tabs>
+          <w:tab w:val="num" w:pos="6480"/>
+        </w:tabs>
+        <w:ind w:left="6480" w:hanging="360"/>
+      </w:pPr>
+      <w:rPr>
+        <w:rFonts w:ascii="Symbol" w:hAnsi="Symbol" w:hint="default"/>
+        <w:sz w:val="20"/>
+      </w:rPr>
+    </w:lvl>
+  </w:abstractNum>
+  <w:abstractNum w:abstractNumId="2" w15:restartNumberingAfterBreak="0">
     <w:nsid w:val="09025103"/>
     <w:multiLevelType w:val="multilevel"/>
     <w:tmpl w:val="70529C0C"/>
@@ -3426,7 +3539,7 @@
       </w:rPr>
     </w:lvl>
   </w:abstractNum>
-  <w:abstractNum w:abstractNumId="2" w15:restartNumberingAfterBreak="0">
+  <w:abstractNum w:abstractNumId="3" w15:restartNumberingAfterBreak="0">
     <w:nsid w:val="093E5359"/>
     <w:multiLevelType w:val="multilevel"/>
     <w:tmpl w:val="980A5EEE"/>
@@ -3543,7 +3656,7 @@
       </w:pPr>
     </w:lvl>
   </w:abstractNum>
-  <w:abstractNum w:abstractNumId="3" w15:restartNumberingAfterBreak="0">
+  <w:abstractNum w:abstractNumId="4" w15:restartNumberingAfterBreak="0">
     <w:nsid w:val="0BE73CB7"/>
     <w:multiLevelType w:val="multilevel"/>
     <w:tmpl w:val="ECECAC6C"/>
@@ -3692,7 +3805,7 @@
       </w:rPr>
     </w:lvl>
   </w:abstractNum>
-  <w:abstractNum w:abstractNumId="4" w15:restartNumberingAfterBreak="0">
+  <w:abstractNum w:abstractNumId="5" w15:restartNumberingAfterBreak="0">
     <w:nsid w:val="103D242F"/>
     <w:multiLevelType w:val="multilevel"/>
     <w:tmpl w:val="9CA628D6"/>
@@ -3809,7 +3922,7 @@
       </w:pPr>
     </w:lvl>
   </w:abstractNum>
-  <w:abstractNum w:abstractNumId="5" w15:restartNumberingAfterBreak="0">
+  <w:abstractNum w:abstractNumId="6" w15:restartNumberingAfterBreak="0">
     <w:nsid w:val="1FEF416F"/>
     <w:multiLevelType w:val="multilevel"/>
     <w:tmpl w:val="04325CC4"/>
@@ -3926,7 +4039,7 @@
       </w:pPr>
     </w:lvl>
   </w:abstractNum>
-  <w:abstractNum w:abstractNumId="6" w15:restartNumberingAfterBreak="0">
+  <w:abstractNum w:abstractNumId="7" w15:restartNumberingAfterBreak="0">
     <w:nsid w:val="22750FB7"/>
     <w:multiLevelType w:val="multilevel"/>
     <w:tmpl w:val="05109166"/>
@@ -4043,7 +4156,7 @@
       </w:pPr>
     </w:lvl>
   </w:abstractNum>
-  <w:abstractNum w:abstractNumId="7" w15:restartNumberingAfterBreak="0">
+  <w:abstractNum w:abstractNumId="8" w15:restartNumberingAfterBreak="0">
     <w:nsid w:val="23B7493D"/>
     <w:multiLevelType w:val="multilevel"/>
     <w:tmpl w:val="CE64654E"/>
@@ -4160,7 +4273,241 @@
       </w:pPr>
     </w:lvl>
   </w:abstractNum>
-  <w:abstractNum w:abstractNumId="8" w15:restartNumberingAfterBreak="0">
+  <w:abstractNum w:abstractNumId="9" w15:restartNumberingAfterBreak="0">
+    <w:nsid w:val="251C50C7"/>
+    <w:multiLevelType w:val="multilevel"/>
+    <w:tmpl w:val="716E25C6"/>
+    <w:lvl w:ilvl="0">
+      <w:start w:val="1"/>
+      <w:numFmt w:val="decimal"/>
+      <w:lvlText w:val="%1."/>
+      <w:lvlJc w:val="left"/>
+      <w:pPr>
+        <w:tabs>
+          <w:tab w:val="num" w:pos="720"/>
+        </w:tabs>
+        <w:ind w:left="720" w:hanging="360"/>
+      </w:pPr>
+    </w:lvl>
+    <w:lvl w:ilvl="1">
+      <w:start w:val="1"/>
+      <w:numFmt w:val="bullet"/>
+      <w:lvlText w:val=""/>
+      <w:lvlJc w:val="left"/>
+      <w:pPr>
+        <w:tabs>
+          <w:tab w:val="num" w:pos="1440"/>
+        </w:tabs>
+        <w:ind w:left="1440" w:hanging="360"/>
+      </w:pPr>
+      <w:rPr>
+        <w:rFonts w:ascii="Symbol" w:hAnsi="Symbol" w:hint="default"/>
+        <w:sz w:val="20"/>
+      </w:rPr>
+    </w:lvl>
+    <w:lvl w:ilvl="2" w:tentative="1">
+      <w:start w:val="1"/>
+      <w:numFmt w:val="decimal"/>
+      <w:lvlText w:val="%3."/>
+      <w:lvlJc w:val="left"/>
+      <w:pPr>
+        <w:tabs>
+          <w:tab w:val="num" w:pos="2160"/>
+        </w:tabs>
+        <w:ind w:left="2160" w:hanging="360"/>
+      </w:pPr>
+    </w:lvl>
+    <w:lvl w:ilvl="3" w:tentative="1">
+      <w:start w:val="1"/>
+      <w:numFmt w:val="decimal"/>
+      <w:lvlText w:val="%4."/>
+      <w:lvlJc w:val="left"/>
+      <w:pPr>
+        <w:tabs>
+          <w:tab w:val="num" w:pos="2880"/>
+        </w:tabs>
+        <w:ind w:left="2880" w:hanging="360"/>
+      </w:pPr>
+    </w:lvl>
+    <w:lvl w:ilvl="4" w:tentative="1">
+      <w:start w:val="1"/>
+      <w:numFmt w:val="decimal"/>
+      <w:lvlText w:val="%5."/>
+      <w:lvlJc w:val="left"/>
+      <w:pPr>
+        <w:tabs>
+          <w:tab w:val="num" w:pos="3600"/>
+        </w:tabs>
+        <w:ind w:left="3600" w:hanging="360"/>
+      </w:pPr>
+    </w:lvl>
+    <w:lvl w:ilvl="5" w:tentative="1">
+      <w:start w:val="1"/>
+      <w:numFmt w:val="decimal"/>
+      <w:lvlText w:val="%6."/>
+      <w:lvlJc w:val="left"/>
+      <w:pPr>
+        <w:tabs>
+          <w:tab w:val="num" w:pos="4320"/>
+        </w:tabs>
+        <w:ind w:left="4320" w:hanging="360"/>
+      </w:pPr>
+    </w:lvl>
+    <w:lvl w:ilvl="6" w:tentative="1">
+      <w:start w:val="1"/>
+      <w:numFmt w:val="decimal"/>
+      <w:lvlText w:val="%7."/>
+      <w:lvlJc w:val="left"/>
+      <w:pPr>
+        <w:tabs>
+          <w:tab w:val="num" w:pos="5040"/>
+        </w:tabs>
+        <w:ind w:left="5040" w:hanging="360"/>
+      </w:pPr>
+    </w:lvl>
+    <w:lvl w:ilvl="7" w:tentative="1">
+      <w:start w:val="1"/>
+      <w:numFmt w:val="decimal"/>
+      <w:lvlText w:val="%8."/>
+      <w:lvlJc w:val="left"/>
+      <w:pPr>
+        <w:tabs>
+          <w:tab w:val="num" w:pos="5760"/>
+        </w:tabs>
+        <w:ind w:left="5760" w:hanging="360"/>
+      </w:pPr>
+    </w:lvl>
+    <w:lvl w:ilvl="8" w:tentative="1">
+      <w:start w:val="1"/>
+      <w:numFmt w:val="decimal"/>
+      <w:lvlText w:val="%9."/>
+      <w:lvlJc w:val="left"/>
+      <w:pPr>
+        <w:tabs>
+          <w:tab w:val="num" w:pos="6480"/>
+        </w:tabs>
+        <w:ind w:left="6480" w:hanging="360"/>
+      </w:pPr>
+    </w:lvl>
+  </w:abstractNum>
+  <w:abstractNum w:abstractNumId="10" w15:restartNumberingAfterBreak="0">
+    <w:nsid w:val="2B0B0B27"/>
+    <w:multiLevelType w:val="multilevel"/>
+    <w:tmpl w:val="32F08FF2"/>
+    <w:lvl w:ilvl="0">
+      <w:start w:val="1"/>
+      <w:numFmt w:val="decimal"/>
+      <w:lvlText w:val="%1."/>
+      <w:lvlJc w:val="left"/>
+      <w:pPr>
+        <w:tabs>
+          <w:tab w:val="num" w:pos="720"/>
+        </w:tabs>
+        <w:ind w:left="720" w:hanging="360"/>
+      </w:pPr>
+    </w:lvl>
+    <w:lvl w:ilvl="1">
+      <w:start w:val="1"/>
+      <w:numFmt w:val="bullet"/>
+      <w:lvlText w:val=""/>
+      <w:lvlJc w:val="left"/>
+      <w:pPr>
+        <w:tabs>
+          <w:tab w:val="num" w:pos="1440"/>
+        </w:tabs>
+        <w:ind w:left="1440" w:hanging="360"/>
+      </w:pPr>
+      <w:rPr>
+        <w:rFonts w:ascii="Symbol" w:hAnsi="Symbol" w:hint="default"/>
+        <w:sz w:val="20"/>
+      </w:rPr>
+    </w:lvl>
+    <w:lvl w:ilvl="2" w:tentative="1">
+      <w:start w:val="1"/>
+      <w:numFmt w:val="decimal"/>
+      <w:lvlText w:val="%3."/>
+      <w:lvlJc w:val="left"/>
+      <w:pPr>
+        <w:tabs>
+          <w:tab w:val="num" w:pos="2160"/>
+        </w:tabs>
+        <w:ind w:left="2160" w:hanging="360"/>
+      </w:pPr>
+    </w:lvl>
+    <w:lvl w:ilvl="3" w:tentative="1">
+      <w:start w:val="1"/>
+      <w:numFmt w:val="decimal"/>
+      <w:lvlText w:val="%4."/>
+      <w:lvlJc w:val="left"/>
+      <w:pPr>
+        <w:tabs>
+          <w:tab w:val="num" w:pos="2880"/>
+        </w:tabs>
+        <w:ind w:left="2880" w:hanging="360"/>
+      </w:pPr>
+    </w:lvl>
+    <w:lvl w:ilvl="4" w:tentative="1">
+      <w:start w:val="1"/>
+      <w:numFmt w:val="decimal"/>
+      <w:lvlText w:val="%5."/>
+      <w:lvlJc w:val="left"/>
+      <w:pPr>
+        <w:tabs>
+          <w:tab w:val="num" w:pos="3600"/>
+        </w:tabs>
+        <w:ind w:left="3600" w:hanging="360"/>
+      </w:pPr>
+    </w:lvl>
+    <w:lvl w:ilvl="5" w:tentative="1">
+      <w:start w:val="1"/>
+      <w:numFmt w:val="decimal"/>
+      <w:lvlText w:val="%6."/>
+      <w:lvlJc w:val="left"/>
+      <w:pPr>
+        <w:tabs>
+          <w:tab w:val="num" w:pos="4320"/>
+        </w:tabs>
+        <w:ind w:left="4320" w:hanging="360"/>
+      </w:pPr>
+    </w:lvl>
+    <w:lvl w:ilvl="6" w:tentative="1">
+      <w:start w:val="1"/>
+      <w:numFmt w:val="decimal"/>
+      <w:lvlText w:val="%7."/>
+      <w:lvlJc w:val="left"/>
+      <w:pPr>
+        <w:tabs>
+          <w:tab w:val="num" w:pos="5040"/>
+        </w:tabs>
+        <w:ind w:left="5040" w:hanging="360"/>
+      </w:pPr>
+    </w:lvl>
+    <w:lvl w:ilvl="7" w:tentative="1">
+      <w:start w:val="1"/>
+      <w:numFmt w:val="decimal"/>
+      <w:lvlText w:val="%8."/>
+      <w:lvlJc w:val="left"/>
+      <w:pPr>
+        <w:tabs>
+          <w:tab w:val="num" w:pos="5760"/>
+        </w:tabs>
+        <w:ind w:left="5760" w:hanging="360"/>
+      </w:pPr>
+    </w:lvl>
+    <w:lvl w:ilvl="8" w:tentative="1">
+      <w:start w:val="1"/>
+      <w:numFmt w:val="decimal"/>
+      <w:lvlText w:val="%9."/>
+      <w:lvlJc w:val="left"/>
+      <w:pPr>
+        <w:tabs>
+          <w:tab w:val="num" w:pos="6480"/>
+        </w:tabs>
+        <w:ind w:left="6480" w:hanging="360"/>
+      </w:pPr>
+    </w:lvl>
+  </w:abstractNum>
+  <w:abstractNum w:abstractNumId="11" w15:restartNumberingAfterBreak="0">
     <w:nsid w:val="2F197DF0"/>
     <w:multiLevelType w:val="multilevel"/>
     <w:tmpl w:val="7742AA26"/>
@@ -4277,7 +4624,7 @@
       </w:pPr>
     </w:lvl>
   </w:abstractNum>
-  <w:abstractNum w:abstractNumId="9" w15:restartNumberingAfterBreak="0">
+  <w:abstractNum w:abstractNumId="12" w15:restartNumberingAfterBreak="0">
     <w:nsid w:val="304B76BF"/>
     <w:multiLevelType w:val="multilevel"/>
     <w:tmpl w:val="9716D068"/>
@@ -4394,7 +4741,241 @@
       </w:pPr>
     </w:lvl>
   </w:abstractNum>
-  <w:abstractNum w:abstractNumId="10" w15:restartNumberingAfterBreak="0">
+  <w:abstractNum w:abstractNumId="13" w15:restartNumberingAfterBreak="0">
+    <w:nsid w:val="323150BB"/>
+    <w:multiLevelType w:val="multilevel"/>
+    <w:tmpl w:val="A5FE8EBC"/>
+    <w:lvl w:ilvl="0">
+      <w:start w:val="1"/>
+      <w:numFmt w:val="decimal"/>
+      <w:lvlText w:val="%1."/>
+      <w:lvlJc w:val="left"/>
+      <w:pPr>
+        <w:tabs>
+          <w:tab w:val="num" w:pos="720"/>
+        </w:tabs>
+        <w:ind w:left="720" w:hanging="360"/>
+      </w:pPr>
+    </w:lvl>
+    <w:lvl w:ilvl="1">
+      <w:start w:val="1"/>
+      <w:numFmt w:val="bullet"/>
+      <w:lvlText w:val=""/>
+      <w:lvlJc w:val="left"/>
+      <w:pPr>
+        <w:tabs>
+          <w:tab w:val="num" w:pos="1440"/>
+        </w:tabs>
+        <w:ind w:left="1440" w:hanging="360"/>
+      </w:pPr>
+      <w:rPr>
+        <w:rFonts w:ascii="Symbol" w:hAnsi="Symbol" w:hint="default"/>
+        <w:sz w:val="20"/>
+      </w:rPr>
+    </w:lvl>
+    <w:lvl w:ilvl="2" w:tentative="1">
+      <w:start w:val="1"/>
+      <w:numFmt w:val="decimal"/>
+      <w:lvlText w:val="%3."/>
+      <w:lvlJc w:val="left"/>
+      <w:pPr>
+        <w:tabs>
+          <w:tab w:val="num" w:pos="2160"/>
+        </w:tabs>
+        <w:ind w:left="2160" w:hanging="360"/>
+      </w:pPr>
+    </w:lvl>
+    <w:lvl w:ilvl="3" w:tentative="1">
+      <w:start w:val="1"/>
+      <w:numFmt w:val="decimal"/>
+      <w:lvlText w:val="%4."/>
+      <w:lvlJc w:val="left"/>
+      <w:pPr>
+        <w:tabs>
+          <w:tab w:val="num" w:pos="2880"/>
+        </w:tabs>
+        <w:ind w:left="2880" w:hanging="360"/>
+      </w:pPr>
+    </w:lvl>
+    <w:lvl w:ilvl="4" w:tentative="1">
+      <w:start w:val="1"/>
+      <w:numFmt w:val="decimal"/>
+      <w:lvlText w:val="%5."/>
+      <w:lvlJc w:val="left"/>
+      <w:pPr>
+        <w:tabs>
+          <w:tab w:val="num" w:pos="3600"/>
+        </w:tabs>
+        <w:ind w:left="3600" w:hanging="360"/>
+      </w:pPr>
+    </w:lvl>
+    <w:lvl w:ilvl="5" w:tentative="1">
+      <w:start w:val="1"/>
+      <w:numFmt w:val="decimal"/>
+      <w:lvlText w:val="%6."/>
+      <w:lvlJc w:val="left"/>
+      <w:pPr>
+        <w:tabs>
+          <w:tab w:val="num" w:pos="4320"/>
+        </w:tabs>
+        <w:ind w:left="4320" w:hanging="360"/>
+      </w:pPr>
+    </w:lvl>
+    <w:lvl w:ilvl="6" w:tentative="1">
+      <w:start w:val="1"/>
+      <w:numFmt w:val="decimal"/>
+      <w:lvlText w:val="%7."/>
+      <w:lvlJc w:val="left"/>
+      <w:pPr>
+        <w:tabs>
+          <w:tab w:val="num" w:pos="5040"/>
+        </w:tabs>
+        <w:ind w:left="5040" w:hanging="360"/>
+      </w:pPr>
+    </w:lvl>
+    <w:lvl w:ilvl="7" w:tentative="1">
+      <w:start w:val="1"/>
+      <w:numFmt w:val="decimal"/>
+      <w:lvlText w:val="%8."/>
+      <w:lvlJc w:val="left"/>
+      <w:pPr>
+        <w:tabs>
+          <w:tab w:val="num" w:pos="5760"/>
+        </w:tabs>
+        <w:ind w:left="5760" w:hanging="360"/>
+      </w:pPr>
+    </w:lvl>
+    <w:lvl w:ilvl="8" w:tentative="1">
+      <w:start w:val="1"/>
+      <w:numFmt w:val="decimal"/>
+      <w:lvlText w:val="%9."/>
+      <w:lvlJc w:val="left"/>
+      <w:pPr>
+        <w:tabs>
+          <w:tab w:val="num" w:pos="6480"/>
+        </w:tabs>
+        <w:ind w:left="6480" w:hanging="360"/>
+      </w:pPr>
+    </w:lvl>
+  </w:abstractNum>
+  <w:abstractNum w:abstractNumId="14" w15:restartNumberingAfterBreak="0">
+    <w:nsid w:val="3A300900"/>
+    <w:multiLevelType w:val="multilevel"/>
+    <w:tmpl w:val="D8D85378"/>
+    <w:lvl w:ilvl="0">
+      <w:start w:val="1"/>
+      <w:numFmt w:val="decimal"/>
+      <w:lvlText w:val="%1."/>
+      <w:lvlJc w:val="left"/>
+      <w:pPr>
+        <w:tabs>
+          <w:tab w:val="num" w:pos="720"/>
+        </w:tabs>
+        <w:ind w:left="720" w:hanging="360"/>
+      </w:pPr>
+    </w:lvl>
+    <w:lvl w:ilvl="1">
+      <w:start w:val="1"/>
+      <w:numFmt w:val="bullet"/>
+      <w:lvlText w:val=""/>
+      <w:lvlJc w:val="left"/>
+      <w:pPr>
+        <w:tabs>
+          <w:tab w:val="num" w:pos="1440"/>
+        </w:tabs>
+        <w:ind w:left="1440" w:hanging="360"/>
+      </w:pPr>
+      <w:rPr>
+        <w:rFonts w:ascii="Symbol" w:hAnsi="Symbol" w:hint="default"/>
+        <w:sz w:val="20"/>
+      </w:rPr>
+    </w:lvl>
+    <w:lvl w:ilvl="2" w:tentative="1">
+      <w:start w:val="1"/>
+      <w:numFmt w:val="decimal"/>
+      <w:lvlText w:val="%3."/>
+      <w:lvlJc w:val="left"/>
+      <w:pPr>
+        <w:tabs>
+          <w:tab w:val="num" w:pos="2160"/>
+        </w:tabs>
+        <w:ind w:left="2160" w:hanging="360"/>
+      </w:pPr>
+    </w:lvl>
+    <w:lvl w:ilvl="3" w:tentative="1">
+      <w:start w:val="1"/>
+      <w:numFmt w:val="decimal"/>
+      <w:lvlText w:val="%4."/>
+      <w:lvlJc w:val="left"/>
+      <w:pPr>
+        <w:tabs>
+          <w:tab w:val="num" w:pos="2880"/>
+        </w:tabs>
+        <w:ind w:left="2880" w:hanging="360"/>
+      </w:pPr>
+    </w:lvl>
+    <w:lvl w:ilvl="4" w:tentative="1">
+      <w:start w:val="1"/>
+      <w:numFmt w:val="decimal"/>
+      <w:lvlText w:val="%5."/>
+      <w:lvlJc w:val="left"/>
+      <w:pPr>
+        <w:tabs>
+          <w:tab w:val="num" w:pos="3600"/>
+        </w:tabs>
+        <w:ind w:left="3600" w:hanging="360"/>
+      </w:pPr>
+    </w:lvl>
+    <w:lvl w:ilvl="5" w:tentative="1">
+      <w:start w:val="1"/>
+      <w:numFmt w:val="decimal"/>
+      <w:lvlText w:val="%6."/>
+      <w:lvlJc w:val="left"/>
+      <w:pPr>
+        <w:tabs>
+          <w:tab w:val="num" w:pos="4320"/>
+        </w:tabs>
+        <w:ind w:left="4320" w:hanging="360"/>
+      </w:pPr>
+    </w:lvl>
+    <w:lvl w:ilvl="6" w:tentative="1">
+      <w:start w:val="1"/>
+      <w:numFmt w:val="decimal"/>
+      <w:lvlText w:val="%7."/>
+      <w:lvlJc w:val="left"/>
+      <w:pPr>
+        <w:tabs>
+          <w:tab w:val="num" w:pos="5040"/>
+        </w:tabs>
+        <w:ind w:left="5040" w:hanging="360"/>
+      </w:pPr>
+    </w:lvl>
+    <w:lvl w:ilvl="7" w:tentative="1">
+      <w:start w:val="1"/>
+      <w:numFmt w:val="decimal"/>
+      <w:lvlText w:val="%8."/>
+      <w:lvlJc w:val="left"/>
+      <w:pPr>
+        <w:tabs>
+          <w:tab w:val="num" w:pos="5760"/>
+        </w:tabs>
+        <w:ind w:left="5760" w:hanging="360"/>
+      </w:pPr>
+    </w:lvl>
+    <w:lvl w:ilvl="8" w:tentative="1">
+      <w:start w:val="1"/>
+      <w:numFmt w:val="decimal"/>
+      <w:lvlText w:val="%9."/>
+      <w:lvlJc w:val="left"/>
+      <w:pPr>
+        <w:tabs>
+          <w:tab w:val="num" w:pos="6480"/>
+        </w:tabs>
+        <w:ind w:left="6480" w:hanging="360"/>
+      </w:pPr>
+    </w:lvl>
+  </w:abstractNum>
+  <w:abstractNum w:abstractNumId="15" w15:restartNumberingAfterBreak="0">
     <w:nsid w:val="446E6C77"/>
     <w:multiLevelType w:val="multilevel"/>
     <w:tmpl w:val="A072BDBE"/>
@@ -4511,7 +5092,7 @@
       </w:pPr>
     </w:lvl>
   </w:abstractNum>
-  <w:abstractNum w:abstractNumId="11" w15:restartNumberingAfterBreak="0">
+  <w:abstractNum w:abstractNumId="16" w15:restartNumberingAfterBreak="0">
     <w:nsid w:val="46A44FAA"/>
     <w:multiLevelType w:val="multilevel"/>
     <w:tmpl w:val="ED187822"/>
@@ -4660,7 +5241,7 @@
       </w:rPr>
     </w:lvl>
   </w:abstractNum>
-  <w:abstractNum w:abstractNumId="12" w15:restartNumberingAfterBreak="0">
+  <w:abstractNum w:abstractNumId="17" w15:restartNumberingAfterBreak="0">
     <w:nsid w:val="48A05D0B"/>
     <w:multiLevelType w:val="multilevel"/>
     <w:tmpl w:val="4CD62A28"/>
@@ -4777,7 +5358,7 @@
       </w:pPr>
     </w:lvl>
   </w:abstractNum>
-  <w:abstractNum w:abstractNumId="13" w15:restartNumberingAfterBreak="0">
+  <w:abstractNum w:abstractNumId="18" w15:restartNumberingAfterBreak="0">
     <w:nsid w:val="5B4354AD"/>
     <w:multiLevelType w:val="multilevel"/>
     <w:tmpl w:val="8D988202"/>
@@ -4894,7 +5475,7 @@
       </w:pPr>
     </w:lvl>
   </w:abstractNum>
-  <w:abstractNum w:abstractNumId="14" w15:restartNumberingAfterBreak="0">
+  <w:abstractNum w:abstractNumId="19" w15:restartNumberingAfterBreak="0">
     <w:nsid w:val="652576E3"/>
     <w:multiLevelType w:val="multilevel"/>
     <w:tmpl w:val="7F66FD1E"/>
@@ -5011,7 +5592,7 @@
       </w:pPr>
     </w:lvl>
   </w:abstractNum>
-  <w:abstractNum w:abstractNumId="15" w15:restartNumberingAfterBreak="0">
+  <w:abstractNum w:abstractNumId="20" w15:restartNumberingAfterBreak="0">
     <w:nsid w:val="7A5444EC"/>
     <w:multiLevelType w:val="multilevel"/>
     <w:tmpl w:val="92068386"/>
@@ -5128,7 +5709,7 @@
       </w:pPr>
     </w:lvl>
   </w:abstractNum>
-  <w:abstractNum w:abstractNumId="16" w15:restartNumberingAfterBreak="0">
+  <w:abstractNum w:abstractNumId="21" w15:restartNumberingAfterBreak="0">
     <w:nsid w:val="7DED3455"/>
     <w:multiLevelType w:val="multilevel"/>
     <w:tmpl w:val="B72E057C"/>
@@ -5278,55 +5859,70 @@
     </w:lvl>
   </w:abstractNum>
   <w:num w:numId="1" w16cid:durableId="104929045">
-    <w:abstractNumId w:val="10"/>
+    <w:abstractNumId w:val="15"/>
   </w:num>
   <w:num w:numId="2" w16cid:durableId="983586465">
-    <w:abstractNumId w:val="15"/>
+    <w:abstractNumId w:val="20"/>
   </w:num>
   <w:num w:numId="3" w16cid:durableId="948925597">
+    <w:abstractNumId w:val="3"/>
+  </w:num>
+  <w:num w:numId="4" w16cid:durableId="2139761828">
+    <w:abstractNumId w:val="7"/>
+  </w:num>
+  <w:num w:numId="5" w16cid:durableId="1213272517">
+    <w:abstractNumId w:val="4"/>
+  </w:num>
+  <w:num w:numId="6" w16cid:durableId="2010475741">
     <w:abstractNumId w:val="2"/>
   </w:num>
-  <w:num w:numId="4" w16cid:durableId="2139761828">
-    <w:abstractNumId w:val="6"/>
-  </w:num>
-  <w:num w:numId="5" w16cid:durableId="1213272517">
-    <w:abstractNumId w:val="3"/>
-  </w:num>
-  <w:num w:numId="6" w16cid:durableId="2010475741">
-    <w:abstractNumId w:val="1"/>
-  </w:num>
   <w:num w:numId="7" w16cid:durableId="1708796982">
-    <w:abstractNumId w:val="4"/>
+    <w:abstractNumId w:val="5"/>
   </w:num>
   <w:num w:numId="8" w16cid:durableId="1039430296">
-    <w:abstractNumId w:val="7"/>
+    <w:abstractNumId w:val="8"/>
   </w:num>
   <w:num w:numId="9" w16cid:durableId="2050374500">
-    <w:abstractNumId w:val="14"/>
+    <w:abstractNumId w:val="19"/>
   </w:num>
   <w:num w:numId="10" w16cid:durableId="892233886">
-    <w:abstractNumId w:val="12"/>
+    <w:abstractNumId w:val="17"/>
   </w:num>
   <w:num w:numId="11" w16cid:durableId="1028725953">
-    <w:abstractNumId w:val="11"/>
+    <w:abstractNumId w:val="16"/>
   </w:num>
   <w:num w:numId="12" w16cid:durableId="1298299796">
     <w:abstractNumId w:val="0"/>
   </w:num>
   <w:num w:numId="13" w16cid:durableId="2013757367">
+    <w:abstractNumId w:val="18"/>
+  </w:num>
+  <w:num w:numId="14" w16cid:durableId="1865246795">
+    <w:abstractNumId w:val="11"/>
+  </w:num>
+  <w:num w:numId="15" w16cid:durableId="1669747438">
+    <w:abstractNumId w:val="6"/>
+  </w:num>
+  <w:num w:numId="16" w16cid:durableId="900479706">
+    <w:abstractNumId w:val="12"/>
+  </w:num>
+  <w:num w:numId="17" w16cid:durableId="1976401466">
+    <w:abstractNumId w:val="21"/>
+  </w:num>
+  <w:num w:numId="18" w16cid:durableId="2090810395">
+    <w:abstractNumId w:val="10"/>
+  </w:num>
+  <w:num w:numId="19" w16cid:durableId="218054146">
+    <w:abstractNumId w:val="14"/>
+  </w:num>
+  <w:num w:numId="20" w16cid:durableId="173032328">
+    <w:abstractNumId w:val="9"/>
+  </w:num>
+  <w:num w:numId="21" w16cid:durableId="2071535197">
     <w:abstractNumId w:val="13"/>
   </w:num>
-  <w:num w:numId="14" w16cid:durableId="1865246795">
-    <w:abstractNumId w:val="8"/>
-  </w:num>
-  <w:num w:numId="15" w16cid:durableId="1669747438">
-    <w:abstractNumId w:val="5"/>
-  </w:num>
-  <w:num w:numId="16" w16cid:durableId="900479706">
-    <w:abstractNumId w:val="9"/>
-  </w:num>
-  <w:num w:numId="17" w16cid:durableId="1976401466">
-    <w:abstractNumId w:val="16"/>
+  <w:num w:numId="22" w16cid:durableId="2054763861">
+    <w:abstractNumId w:val="1"/>
   </w:num>
 </w:numbering>
 </file>
@@ -5735,7 +6331,6 @@
   <w:style w:type="character" w:default="1" w:styleId="DefaultParagraphFont">
     <w:name w:val="Default Paragraph Font"/>
     <w:uiPriority w:val="1"/>
-    <w:semiHidden/>
     <w:unhideWhenUsed/>
   </w:style>
   <w:style w:type="table" w:default="1" w:styleId="TableNormal">

</xml_diff>

<commit_message>
Updated the Research Methodology Docuemnt
</commit_message>
<xml_diff>
--- a/ResearchMethodology.docx
+++ b/ResearchMethodology.docx
@@ -21,7 +21,7 @@
           <w:sz w:val="36"/>
           <w:szCs w:val="36"/>
         </w:rPr>
-        <w:t>Hypothesis 1</w:t>
+        <w:t>Research Methodology</w:t>
       </w:r>
     </w:p>
     <w:p>
@@ -39,7 +39,7 @@
           <w:sz w:val="28"/>
           <w:szCs w:val="28"/>
         </w:rPr>
-        <w:t>To examine Hypothesis 1, which questions "How does the use and type of emojis in online product reviews correlate with the sentiment expressed in the review, the star rating given, and the level of engagement (total votes) the review receives?" the following detailed methodology is proposed:</w:t>
+        <w:t>This research aims to advance sentiment analysis in e-commerce reviews through a series of planned experiments, each designed to incrementally integrate and evaluate the impact of multi-modal data, including text, emojis, star ratings, and total votes. The methodology is structured to implement these experiments in future research phases:</w:t>
       </w:r>
     </w:p>
     <w:p>
@@ -61,16 +61,41 @@
           <w:sz w:val="28"/>
           <w:szCs w:val="28"/>
         </w:rPr>
-        <w:t>Phase 1: Data Collection and Preparation</w:t>
+        <w:t>Experiment 1: Text-Based Sentiment Analysis Using BERT</w:t>
       </w:r>
     </w:p>
     <w:p>
       <w:pPr>
+        <w:jc w:val="both"/>
+        <w:rPr>
+          <w:rFonts w:asciiTheme="majorBidi" w:hAnsiTheme="majorBidi" w:cstheme="majorBidi"/>
+          <w:sz w:val="28"/>
+          <w:szCs w:val="28"/>
+        </w:rPr>
+      </w:pPr>
+      <w:r>
+        <w:rPr>
+          <w:rFonts w:asciiTheme="majorBidi" w:hAnsiTheme="majorBidi" w:cstheme="majorBidi"/>
+          <w:sz w:val="28"/>
+          <w:szCs w:val="28"/>
+        </w:rPr>
+        <w:t>The initial phase will employ the BERT model to conduct a foundational sentiment analysis solely based on the textual content of Amazon product reviews. Key steps include:</w:t>
+      </w:r>
+    </w:p>
+    <w:p>
+      <w:pPr>
         <w:numPr>
           <w:ilvl w:val="0"/>
-          <w:numId w:val="18"/>
+          <w:numId w:val="23"/>
         </w:numPr>
         <w:jc w:val="both"/>
+        <w:rPr>
+          <w:rFonts w:asciiTheme="majorBidi" w:hAnsiTheme="majorBidi" w:cstheme="majorBidi"/>
+          <w:sz w:val="28"/>
+          <w:szCs w:val="28"/>
+        </w:rPr>
+      </w:pPr>
+      <w:r>
         <w:rPr>
           <w:rFonts w:asciiTheme="majorBidi" w:hAnsiTheme="majorBidi" w:cstheme="majorBidi"/>
           <w:b/>
@@ -78,6 +103,29 @@
           <w:sz w:val="28"/>
           <w:szCs w:val="28"/>
         </w:rPr>
+        <w:t>Data Collection and Preprocessing:</w:t>
+      </w:r>
+      <w:r>
+        <w:rPr>
+          <w:rFonts w:asciiTheme="majorBidi" w:hAnsiTheme="majorBidi" w:cstheme="majorBidi"/>
+          <w:sz w:val="28"/>
+          <w:szCs w:val="28"/>
+        </w:rPr>
+        <w:t xml:space="preserve"> Gather a diverse dataset of product reviews, followed by cleaning and normalization processes to prepare the text for analysis.</w:t>
+      </w:r>
+    </w:p>
+    <w:p>
+      <w:pPr>
+        <w:numPr>
+          <w:ilvl w:val="0"/>
+          <w:numId w:val="23"/>
+        </w:numPr>
+        <w:jc w:val="both"/>
+        <w:rPr>
+          <w:rFonts w:asciiTheme="majorBidi" w:hAnsiTheme="majorBidi" w:cstheme="majorBidi"/>
+          <w:sz w:val="28"/>
+          <w:szCs w:val="28"/>
+        </w:rPr>
       </w:pPr>
       <w:r>
         <w:rPr>
@@ -87,14 +135,22 @@
           <w:sz w:val="28"/>
           <w:szCs w:val="28"/>
         </w:rPr>
-        <w:t>Data Sourcing:</w:t>
+        <w:t>Model Implementation:</w:t>
+      </w:r>
+      <w:r>
+        <w:rPr>
+          <w:rFonts w:asciiTheme="majorBidi" w:hAnsiTheme="majorBidi" w:cstheme="majorBidi"/>
+          <w:sz w:val="28"/>
+          <w:szCs w:val="28"/>
+        </w:rPr>
+        <w:t xml:space="preserve"> Utilize a pre-trained BERT model, adapting it for the sentiment classification task across predefined sentiment categories.</w:t>
       </w:r>
     </w:p>
     <w:p>
       <w:pPr>
         <w:numPr>
-          <w:ilvl w:val="1"/>
-          <w:numId w:val="18"/>
+          <w:ilvl w:val="0"/>
+          <w:numId w:val="23"/>
         </w:numPr>
         <w:jc w:val="both"/>
         <w:rPr>
@@ -104,43 +160,6 @@
         </w:rPr>
       </w:pPr>
       <w:r>
-        <w:rPr>
-          <w:rFonts w:asciiTheme="majorBidi" w:hAnsiTheme="majorBidi" w:cstheme="majorBidi"/>
-          <w:sz w:val="28"/>
-          <w:szCs w:val="28"/>
-        </w:rPr>
-        <w:t>Collect a comprehensive dataset of online product reviews.</w:t>
-      </w:r>
-    </w:p>
-    <w:p>
-      <w:pPr>
-        <w:numPr>
-          <w:ilvl w:val="1"/>
-          <w:numId w:val="18"/>
-        </w:numPr>
-        <w:jc w:val="both"/>
-        <w:rPr>
-          <w:rFonts w:asciiTheme="majorBidi" w:hAnsiTheme="majorBidi" w:cstheme="majorBidi"/>
-          <w:sz w:val="28"/>
-          <w:szCs w:val="28"/>
-        </w:rPr>
-      </w:pPr>
-      <w:r>
-        <w:rPr>
-          <w:rFonts w:asciiTheme="majorBidi" w:hAnsiTheme="majorBidi" w:cstheme="majorBidi"/>
-          <w:sz w:val="28"/>
-          <w:szCs w:val="28"/>
-        </w:rPr>
-        <w:t>Aim to encompass a diverse range of sentiments and emoji usage.</w:t>
-      </w:r>
-    </w:p>
-    <w:p>
-      <w:pPr>
-        <w:numPr>
-          <w:ilvl w:val="0"/>
-          <w:numId w:val="18"/>
-        </w:numPr>
-        <w:jc w:val="both"/>
         <w:rPr>
           <w:rFonts w:asciiTheme="majorBidi" w:hAnsiTheme="majorBidi" w:cstheme="majorBidi"/>
           <w:b/>
@@ -148,8 +167,20 @@
           <w:sz w:val="28"/>
           <w:szCs w:val="28"/>
         </w:rPr>
-      </w:pPr>
+        <w:t>Evaluation:</w:t>
+      </w:r>
       <w:r>
+        <w:rPr>
+          <w:rFonts w:asciiTheme="majorBidi" w:hAnsiTheme="majorBidi" w:cstheme="majorBidi"/>
+          <w:sz w:val="28"/>
+          <w:szCs w:val="28"/>
+        </w:rPr>
+        <w:t xml:space="preserve"> Assess the model's performance in accurately classifying review sentiments, establishing a baseline for textual sentiment analysis.</w:t>
+      </w:r>
+    </w:p>
+    <w:p>
+      <w:pPr>
+        <w:jc w:val="both"/>
         <w:rPr>
           <w:rFonts w:asciiTheme="majorBidi" w:hAnsiTheme="majorBidi" w:cstheme="majorBidi"/>
           <w:b/>
@@ -157,60 +188,8 @@
           <w:sz w:val="28"/>
           <w:szCs w:val="28"/>
         </w:rPr>
-        <w:t>Data Cleaning:</w:t>
-      </w:r>
-    </w:p>
-    <w:p>
-      <w:pPr>
-        <w:numPr>
-          <w:ilvl w:val="1"/>
-          <w:numId w:val="18"/>
-        </w:numPr>
-        <w:jc w:val="both"/>
-        <w:rPr>
-          <w:rFonts w:asciiTheme="majorBidi" w:hAnsiTheme="majorBidi" w:cstheme="majorBidi"/>
-          <w:sz w:val="28"/>
-          <w:szCs w:val="28"/>
-        </w:rPr>
       </w:pPr>
       <w:r>
-        <w:rPr>
-          <w:rFonts w:asciiTheme="majorBidi" w:hAnsiTheme="majorBidi" w:cstheme="majorBidi"/>
-          <w:sz w:val="28"/>
-          <w:szCs w:val="28"/>
-        </w:rPr>
-        <w:t>Remove irrelevant elements and standardize the text format.</w:t>
-      </w:r>
-    </w:p>
-    <w:p>
-      <w:pPr>
-        <w:numPr>
-          <w:ilvl w:val="1"/>
-          <w:numId w:val="18"/>
-        </w:numPr>
-        <w:jc w:val="both"/>
-        <w:rPr>
-          <w:rFonts w:asciiTheme="majorBidi" w:hAnsiTheme="majorBidi" w:cstheme="majorBidi"/>
-          <w:sz w:val="28"/>
-          <w:szCs w:val="28"/>
-        </w:rPr>
-      </w:pPr>
-      <w:r>
-        <w:rPr>
-          <w:rFonts w:asciiTheme="majorBidi" w:hAnsiTheme="majorBidi" w:cstheme="majorBidi"/>
-          <w:sz w:val="28"/>
-          <w:szCs w:val="28"/>
-        </w:rPr>
-        <w:t>Normalize text for analysis, including converting to lowercase and removing punctuation.</w:t>
-      </w:r>
-    </w:p>
-    <w:p>
-      <w:pPr>
-        <w:numPr>
-          <w:ilvl w:val="0"/>
-          <w:numId w:val="18"/>
-        </w:numPr>
-        <w:jc w:val="both"/>
         <w:rPr>
           <w:rFonts w:asciiTheme="majorBidi" w:hAnsiTheme="majorBidi" w:cstheme="majorBidi"/>
           <w:b/>
@@ -218,6 +197,39 @@
           <w:sz w:val="28"/>
           <w:szCs w:val="28"/>
         </w:rPr>
+        <w:t>Experiment 2: Integration of Emojis with Text in Sentiment Analysis</w:t>
+      </w:r>
+    </w:p>
+    <w:p>
+      <w:pPr>
+        <w:jc w:val="both"/>
+        <w:rPr>
+          <w:rFonts w:asciiTheme="majorBidi" w:hAnsiTheme="majorBidi" w:cstheme="majorBidi"/>
+          <w:sz w:val="28"/>
+          <w:szCs w:val="28"/>
+        </w:rPr>
+      </w:pPr>
+      <w:r>
+        <w:rPr>
+          <w:rFonts w:asciiTheme="majorBidi" w:hAnsiTheme="majorBidi" w:cstheme="majorBidi"/>
+          <w:sz w:val="28"/>
+          <w:szCs w:val="28"/>
+        </w:rPr>
+        <w:t>Building upon the text-based analysis, this experiment will explore the integration of emojis alongside text:</w:t>
+      </w:r>
+    </w:p>
+    <w:p>
+      <w:pPr>
+        <w:numPr>
+          <w:ilvl w:val="0"/>
+          <w:numId w:val="24"/>
+        </w:numPr>
+        <w:jc w:val="both"/>
+        <w:rPr>
+          <w:rFonts w:asciiTheme="majorBidi" w:hAnsiTheme="majorBidi" w:cstheme="majorBidi"/>
+          <w:sz w:val="28"/>
+          <w:szCs w:val="28"/>
+        </w:rPr>
       </w:pPr>
       <w:r>
         <w:rPr>
@@ -227,14 +239,22 @@
           <w:sz w:val="28"/>
           <w:szCs w:val="28"/>
         </w:rPr>
-        <w:t>Data Segmentation:</w:t>
+        <w:t>Emoji Processing:</w:t>
+      </w:r>
+      <w:r>
+        <w:rPr>
+          <w:rFonts w:asciiTheme="majorBidi" w:hAnsiTheme="majorBidi" w:cstheme="majorBidi"/>
+          <w:sz w:val="28"/>
+          <w:szCs w:val="28"/>
+        </w:rPr>
+        <w:t xml:space="preserve"> Implement demojization to convert emojis within reviews into their textual representations, integrating these with review texts for model input.</w:t>
       </w:r>
     </w:p>
     <w:p>
       <w:pPr>
         <w:numPr>
-          <w:ilvl w:val="1"/>
-          <w:numId w:val="18"/>
+          <w:ilvl w:val="0"/>
+          <w:numId w:val="24"/>
         </w:numPr>
         <w:jc w:val="both"/>
         <w:rPr>
@@ -244,39 +264,6 @@
         </w:rPr>
       </w:pPr>
       <w:r>
-        <w:rPr>
-          <w:rFonts w:asciiTheme="majorBidi" w:hAnsiTheme="majorBidi" w:cstheme="majorBidi"/>
-          <w:sz w:val="28"/>
-          <w:szCs w:val="28"/>
-        </w:rPr>
-        <w:t>Segment data based on the presence and absence of emojis in reviews.</w:t>
-      </w:r>
-    </w:p>
-    <w:p>
-      <w:pPr>
-        <w:numPr>
-          <w:ilvl w:val="1"/>
-          <w:numId w:val="18"/>
-        </w:numPr>
-        <w:jc w:val="both"/>
-        <w:rPr>
-          <w:rFonts w:asciiTheme="majorBidi" w:hAnsiTheme="majorBidi" w:cstheme="majorBidi"/>
-          <w:sz w:val="28"/>
-          <w:szCs w:val="28"/>
-        </w:rPr>
-      </w:pPr>
-      <w:r>
-        <w:rPr>
-          <w:rFonts w:asciiTheme="majorBidi" w:hAnsiTheme="majorBidi" w:cstheme="majorBidi"/>
-          <w:sz w:val="28"/>
-          <w:szCs w:val="28"/>
-        </w:rPr>
-        <w:t>Balance the dataset to minimize bias in subsequent analyses.</w:t>
-      </w:r>
-    </w:p>
-    <w:p>
-      <w:pPr>
-        <w:jc w:val="both"/>
         <w:rPr>
           <w:rFonts w:asciiTheme="majorBidi" w:hAnsiTheme="majorBidi" w:cstheme="majorBidi"/>
           <w:b/>
@@ -284,6 +271,29 @@
           <w:sz w:val="28"/>
           <w:szCs w:val="28"/>
         </w:rPr>
+        <w:t>Model Enhancement:</w:t>
+      </w:r>
+      <w:r>
+        <w:rPr>
+          <w:rFonts w:asciiTheme="majorBidi" w:hAnsiTheme="majorBidi" w:cstheme="majorBidi"/>
+          <w:sz w:val="28"/>
+          <w:szCs w:val="28"/>
+        </w:rPr>
+        <w:t xml:space="preserve"> Adapt the sentiment analysis model to process combined text and emoji inputs, employing attention mechanisms to capture the nuanced sentiment information conveyed by emojis.</w:t>
+      </w:r>
+    </w:p>
+    <w:p>
+      <w:pPr>
+        <w:numPr>
+          <w:ilvl w:val="0"/>
+          <w:numId w:val="24"/>
+        </w:numPr>
+        <w:jc w:val="both"/>
+        <w:rPr>
+          <w:rFonts w:asciiTheme="majorBidi" w:hAnsiTheme="majorBidi" w:cstheme="majorBidi"/>
+          <w:sz w:val="28"/>
+          <w:szCs w:val="28"/>
+        </w:rPr>
       </w:pPr>
       <w:r>
         <w:rPr>
@@ -293,15 +303,19 @@
           <w:sz w:val="28"/>
           <w:szCs w:val="28"/>
         </w:rPr>
-        <w:t>Phase 2: Emoji Analysis</w:t>
+        <w:t>Comparative Analysis:</w:t>
+      </w:r>
+      <w:r>
+        <w:rPr>
+          <w:rFonts w:asciiTheme="majorBidi" w:hAnsiTheme="majorBidi" w:cstheme="majorBidi"/>
+          <w:sz w:val="28"/>
+          <w:szCs w:val="28"/>
+        </w:rPr>
+        <w:t xml:space="preserve"> Evaluate the enhanced model's performance against the text-only baseline, highlighting the value added by emojis in sentiment analysis.</w:t>
       </w:r>
     </w:p>
     <w:p>
       <w:pPr>
-        <w:numPr>
-          <w:ilvl w:val="0"/>
-          <w:numId w:val="19"/>
-        </w:numPr>
         <w:jc w:val="both"/>
         <w:rPr>
           <w:rFonts w:asciiTheme="majorBidi" w:hAnsiTheme="majorBidi" w:cstheme="majorBidi"/>
@@ -319,15 +333,11 @@
           <w:sz w:val="28"/>
           <w:szCs w:val="28"/>
         </w:rPr>
-        <w:t>Frequency Analysis:</w:t>
+        <w:t>Experiment 3: Comprehensive Multi-Feature Sentiment Analysis</w:t>
       </w:r>
     </w:p>
     <w:p>
       <w:pPr>
-        <w:numPr>
-          <w:ilvl w:val="1"/>
-          <w:numId w:val="19"/>
-        </w:numPr>
         <w:jc w:val="both"/>
         <w:rPr>
           <w:rFonts w:asciiTheme="majorBidi" w:hAnsiTheme="majorBidi" w:cstheme="majorBidi"/>
@@ -341,14 +351,15 @@
           <w:sz w:val="28"/>
           <w:szCs w:val="28"/>
         </w:rPr>
-        <w:t>Count and categorize the frequency of emojis using text analytics tools.</w:t>
+        <w:lastRenderedPageBreak/>
+        <w:t>The final experiment aims to develop a holistic sentiment analysis model incorporating text, emojis, star ratings, and total votes:</w:t>
       </w:r>
     </w:p>
     <w:p>
       <w:pPr>
         <w:numPr>
-          <w:ilvl w:val="1"/>
-          <w:numId w:val="19"/>
+          <w:ilvl w:val="0"/>
+          <w:numId w:val="25"/>
         </w:numPr>
         <w:jc w:val="both"/>
         <w:rPr>
@@ -358,21 +369,6 @@
         </w:rPr>
       </w:pPr>
       <w:r>
-        <w:rPr>
-          <w:rFonts w:asciiTheme="majorBidi" w:hAnsiTheme="majorBidi" w:cstheme="majorBidi"/>
-          <w:sz w:val="28"/>
-          <w:szCs w:val="28"/>
-        </w:rPr>
-        <w:t>Classify emojis by sentiment and emotional connotation.</w:t>
-      </w:r>
-    </w:p>
-    <w:p>
-      <w:pPr>
-        <w:numPr>
-          <w:ilvl w:val="0"/>
-          <w:numId w:val="19"/>
-        </w:numPr>
-        <w:jc w:val="both"/>
         <w:rPr>
           <w:rFonts w:asciiTheme="majorBidi" w:hAnsiTheme="majorBidi" w:cstheme="majorBidi"/>
           <w:b/>
@@ -380,6 +376,29 @@
           <w:sz w:val="28"/>
           <w:szCs w:val="28"/>
         </w:rPr>
+        <w:t>Multi-Modal Data Handling:</w:t>
+      </w:r>
+      <w:r>
+        <w:rPr>
+          <w:rFonts w:asciiTheme="majorBidi" w:hAnsiTheme="majorBidi" w:cstheme="majorBidi"/>
+          <w:sz w:val="28"/>
+          <w:szCs w:val="28"/>
+        </w:rPr>
+        <w:t xml:space="preserve"> Enhance data preprocessing to include not just text and emojis but also numerical features like star ratings and total votes.</w:t>
+      </w:r>
+    </w:p>
+    <w:p>
+      <w:pPr>
+        <w:numPr>
+          <w:ilvl w:val="0"/>
+          <w:numId w:val="25"/>
+        </w:numPr>
+        <w:jc w:val="both"/>
+        <w:rPr>
+          <w:rFonts w:asciiTheme="majorBidi" w:hAnsiTheme="majorBidi" w:cstheme="majorBidi"/>
+          <w:sz w:val="28"/>
+          <w:szCs w:val="28"/>
+        </w:rPr>
       </w:pPr>
       <w:r>
         <w:rPr>
@@ -389,14 +408,22 @@
           <w:sz w:val="28"/>
           <w:szCs w:val="28"/>
         </w:rPr>
-        <w:t>Pattern Recognition:</w:t>
+        <w:t>Model Development:</w:t>
+      </w:r>
+      <w:r>
+        <w:rPr>
+          <w:rFonts w:asciiTheme="majorBidi" w:hAnsiTheme="majorBidi" w:cstheme="majorBidi"/>
+          <w:sz w:val="28"/>
+          <w:szCs w:val="28"/>
+        </w:rPr>
+        <w:t xml:space="preserve"> Construct a comprehensive sentiment analysis model, leveraging custom embeddings for emojis and integrating multi-head attention mechanisms to fuse insights from all data modalities.</w:t>
       </w:r>
     </w:p>
     <w:p>
       <w:pPr>
         <w:numPr>
-          <w:ilvl w:val="1"/>
-          <w:numId w:val="19"/>
+          <w:ilvl w:val="0"/>
+          <w:numId w:val="25"/>
         </w:numPr>
         <w:jc w:val="both"/>
         <w:rPr>
@@ -406,39 +433,6 @@
         </w:rPr>
       </w:pPr>
       <w:r>
-        <w:rPr>
-          <w:rFonts w:asciiTheme="majorBidi" w:hAnsiTheme="majorBidi" w:cstheme="majorBidi"/>
-          <w:sz w:val="28"/>
-          <w:szCs w:val="28"/>
-        </w:rPr>
-        <w:t>Apply machine learning algorithms to detect common patterns of emoji usage.</w:t>
-      </w:r>
-    </w:p>
-    <w:p>
-      <w:pPr>
-        <w:numPr>
-          <w:ilvl w:val="1"/>
-          <w:numId w:val="19"/>
-        </w:numPr>
-        <w:jc w:val="both"/>
-        <w:rPr>
-          <w:rFonts w:asciiTheme="majorBidi" w:hAnsiTheme="majorBidi" w:cstheme="majorBidi"/>
-          <w:sz w:val="28"/>
-          <w:szCs w:val="28"/>
-        </w:rPr>
-      </w:pPr>
-      <w:r>
-        <w:rPr>
-          <w:rFonts w:asciiTheme="majorBidi" w:hAnsiTheme="majorBidi" w:cstheme="majorBidi"/>
-          <w:sz w:val="28"/>
-          <w:szCs w:val="28"/>
-        </w:rPr>
-        <w:t>Explore associations between specific emojis, sentiment, star ratings, and engagement levels.</w:t>
-      </w:r>
-    </w:p>
-    <w:p>
-      <w:pPr>
-        <w:jc w:val="both"/>
         <w:rPr>
           <w:rFonts w:asciiTheme="majorBidi" w:hAnsiTheme="majorBidi" w:cstheme="majorBidi"/>
           <w:b/>
@@ -446,29 +440,22 @@
           <w:sz w:val="28"/>
           <w:szCs w:val="28"/>
         </w:rPr>
-      </w:pPr>
+        <w:t>Holistic Evaluation:</w:t>
+      </w:r>
       <w:r>
         <w:rPr>
           <w:rFonts w:asciiTheme="majorBidi" w:hAnsiTheme="majorBidi" w:cstheme="majorBidi"/>
-          <w:b/>
-          <w:bCs/>
           <w:sz w:val="28"/>
           <w:szCs w:val="28"/>
         </w:rPr>
-        <w:t>Phase 3: Correlation Analysis and Visualization</w:t>
+        <w:t xml:space="preserve"> Benchmark the multi-feature model against previous models, focusing on its ability to provide a more nuanced and accurate sentiment analysis.</w:t>
       </w:r>
     </w:p>
     <w:p>
       <w:pPr>
-        <w:numPr>
-          <w:ilvl w:val="0"/>
-          <w:numId w:val="20"/>
-        </w:numPr>
         <w:jc w:val="both"/>
         <w:rPr>
           <w:rFonts w:asciiTheme="majorBidi" w:hAnsiTheme="majorBidi" w:cstheme="majorBidi"/>
-          <w:b/>
-          <w:bCs/>
           <w:sz w:val="28"/>
           <w:szCs w:val="28"/>
         </w:rPr>
@@ -476,2598 +463,10 @@
       <w:r>
         <w:rPr>
           <w:rFonts w:asciiTheme="majorBidi" w:hAnsiTheme="majorBidi" w:cstheme="majorBidi"/>
-          <w:b/>
-          <w:bCs/>
           <w:sz w:val="28"/>
           <w:szCs w:val="28"/>
         </w:rPr>
-        <w:t>Correlation Study:</w:t>
-      </w:r>
-    </w:p>
-    <w:p>
-      <w:pPr>
-        <w:numPr>
-          <w:ilvl w:val="1"/>
-          <w:numId w:val="20"/>
-        </w:numPr>
-        <w:jc w:val="both"/>
-        <w:rPr>
-          <w:rFonts w:asciiTheme="majorBidi" w:hAnsiTheme="majorBidi" w:cstheme="majorBidi"/>
-          <w:sz w:val="28"/>
-          <w:szCs w:val="28"/>
-        </w:rPr>
-      </w:pPr>
-      <w:r>
-        <w:rPr>
-          <w:rFonts w:asciiTheme="majorBidi" w:hAnsiTheme="majorBidi" w:cstheme="majorBidi"/>
-          <w:sz w:val="28"/>
-          <w:szCs w:val="28"/>
-        </w:rPr>
-        <w:lastRenderedPageBreak/>
-        <w:t>Investigate the relationship between emoji usage and sentiment in reviews.</w:t>
-      </w:r>
-    </w:p>
-    <w:p>
-      <w:pPr>
-        <w:numPr>
-          <w:ilvl w:val="1"/>
-          <w:numId w:val="20"/>
-        </w:numPr>
-        <w:jc w:val="both"/>
-        <w:rPr>
-          <w:rFonts w:asciiTheme="majorBidi" w:hAnsiTheme="majorBidi" w:cstheme="majorBidi"/>
-          <w:sz w:val="28"/>
-          <w:szCs w:val="28"/>
-        </w:rPr>
-      </w:pPr>
-      <w:r>
-        <w:rPr>
-          <w:rFonts w:asciiTheme="majorBidi" w:hAnsiTheme="majorBidi" w:cstheme="majorBidi"/>
-          <w:sz w:val="28"/>
-          <w:szCs w:val="28"/>
-        </w:rPr>
-        <w:t>Analyze how emojis correlate with star ratings and total votes.</w:t>
-      </w:r>
-    </w:p>
-    <w:p>
-      <w:pPr>
-        <w:numPr>
-          <w:ilvl w:val="0"/>
-          <w:numId w:val="20"/>
-        </w:numPr>
-        <w:jc w:val="both"/>
-        <w:rPr>
-          <w:rFonts w:asciiTheme="majorBidi" w:hAnsiTheme="majorBidi" w:cstheme="majorBidi"/>
-          <w:b/>
-          <w:bCs/>
-          <w:sz w:val="28"/>
-          <w:szCs w:val="28"/>
-        </w:rPr>
-      </w:pPr>
-      <w:r>
-        <w:rPr>
-          <w:rFonts w:asciiTheme="majorBidi" w:hAnsiTheme="majorBidi" w:cstheme="majorBidi"/>
-          <w:b/>
-          <w:bCs/>
-          <w:sz w:val="28"/>
-          <w:szCs w:val="28"/>
-        </w:rPr>
-        <w:t>Data Visualization:</w:t>
-      </w:r>
-    </w:p>
-    <w:p>
-      <w:pPr>
-        <w:numPr>
-          <w:ilvl w:val="1"/>
-          <w:numId w:val="20"/>
-        </w:numPr>
-        <w:jc w:val="both"/>
-        <w:rPr>
-          <w:rFonts w:asciiTheme="majorBidi" w:hAnsiTheme="majorBidi" w:cstheme="majorBidi"/>
-          <w:sz w:val="28"/>
-          <w:szCs w:val="28"/>
-        </w:rPr>
-      </w:pPr>
-      <w:r>
-        <w:rPr>
-          <w:rFonts w:asciiTheme="majorBidi" w:hAnsiTheme="majorBidi" w:cstheme="majorBidi"/>
-          <w:sz w:val="28"/>
-          <w:szCs w:val="28"/>
-        </w:rPr>
-        <w:t>Create visual representations, such as bar charts and scatter plots, to display the correlation between emojis and review sentiment/ratings.</w:t>
-      </w:r>
-    </w:p>
-    <w:p>
-      <w:pPr>
-        <w:numPr>
-          <w:ilvl w:val="1"/>
-          <w:numId w:val="20"/>
-        </w:numPr>
-        <w:jc w:val="both"/>
-        <w:rPr>
-          <w:rFonts w:asciiTheme="majorBidi" w:hAnsiTheme="majorBidi" w:cstheme="majorBidi"/>
-          <w:sz w:val="28"/>
-          <w:szCs w:val="28"/>
-        </w:rPr>
-      </w:pPr>
-      <w:r>
-        <w:rPr>
-          <w:rFonts w:asciiTheme="majorBidi" w:hAnsiTheme="majorBidi" w:cstheme="majorBidi"/>
-          <w:sz w:val="28"/>
-          <w:szCs w:val="28"/>
-        </w:rPr>
-        <w:t>Employ heat maps to illustrate the intensity and spread of sentiments associated with emoji usage.</w:t>
-      </w:r>
-    </w:p>
-    <w:p>
-      <w:pPr>
-        <w:jc w:val="both"/>
-        <w:rPr>
-          <w:rFonts w:asciiTheme="majorBidi" w:hAnsiTheme="majorBidi" w:cstheme="majorBidi"/>
-          <w:b/>
-          <w:bCs/>
-          <w:sz w:val="28"/>
-          <w:szCs w:val="28"/>
-        </w:rPr>
-      </w:pPr>
-      <w:r>
-        <w:rPr>
-          <w:rFonts w:asciiTheme="majorBidi" w:hAnsiTheme="majorBidi" w:cstheme="majorBidi"/>
-          <w:b/>
-          <w:bCs/>
-          <w:sz w:val="28"/>
-          <w:szCs w:val="28"/>
-        </w:rPr>
-        <w:t>Phase 4: Interpretation and Conclusion</w:t>
-      </w:r>
-    </w:p>
-    <w:p>
-      <w:pPr>
-        <w:numPr>
-          <w:ilvl w:val="0"/>
-          <w:numId w:val="21"/>
-        </w:numPr>
-        <w:jc w:val="both"/>
-        <w:rPr>
-          <w:rFonts w:asciiTheme="majorBidi" w:hAnsiTheme="majorBidi" w:cstheme="majorBidi"/>
-          <w:b/>
-          <w:bCs/>
-          <w:sz w:val="28"/>
-          <w:szCs w:val="28"/>
-        </w:rPr>
-      </w:pPr>
-      <w:r>
-        <w:rPr>
-          <w:rFonts w:asciiTheme="majorBidi" w:hAnsiTheme="majorBidi" w:cstheme="majorBidi"/>
-          <w:b/>
-          <w:bCs/>
-          <w:sz w:val="28"/>
-          <w:szCs w:val="28"/>
-        </w:rPr>
-        <w:t>Data Interpretation:</w:t>
-      </w:r>
-    </w:p>
-    <w:p>
-      <w:pPr>
-        <w:numPr>
-          <w:ilvl w:val="1"/>
-          <w:numId w:val="21"/>
-        </w:numPr>
-        <w:jc w:val="both"/>
-        <w:rPr>
-          <w:rFonts w:asciiTheme="majorBidi" w:hAnsiTheme="majorBidi" w:cstheme="majorBidi"/>
-          <w:sz w:val="28"/>
-          <w:szCs w:val="28"/>
-        </w:rPr>
-      </w:pPr>
-      <w:r>
-        <w:rPr>
-          <w:rFonts w:asciiTheme="majorBidi" w:hAnsiTheme="majorBidi" w:cstheme="majorBidi"/>
-          <w:sz w:val="28"/>
-          <w:szCs w:val="28"/>
-        </w:rPr>
-        <w:t>Delve into the emotional nuances conveyed by emojis.</w:t>
-      </w:r>
-    </w:p>
-    <w:p>
-      <w:pPr>
-        <w:numPr>
-          <w:ilvl w:val="1"/>
-          <w:numId w:val="21"/>
-        </w:numPr>
-        <w:jc w:val="both"/>
-        <w:rPr>
-          <w:rFonts w:asciiTheme="majorBidi" w:hAnsiTheme="majorBidi" w:cstheme="majorBidi"/>
-          <w:sz w:val="28"/>
-          <w:szCs w:val="28"/>
-        </w:rPr>
-      </w:pPr>
-      <w:r>
-        <w:rPr>
-          <w:rFonts w:asciiTheme="majorBidi" w:hAnsiTheme="majorBidi" w:cstheme="majorBidi"/>
-          <w:sz w:val="28"/>
-          <w:szCs w:val="28"/>
-        </w:rPr>
-        <w:t>Assess the impact of emojis on the perceived sentiment and engagement of reviews.</w:t>
-      </w:r>
-    </w:p>
-    <w:p>
-      <w:pPr>
-        <w:numPr>
-          <w:ilvl w:val="0"/>
-          <w:numId w:val="21"/>
-        </w:numPr>
-        <w:jc w:val="both"/>
-        <w:rPr>
-          <w:rFonts w:asciiTheme="majorBidi" w:hAnsiTheme="majorBidi" w:cstheme="majorBidi"/>
-          <w:b/>
-          <w:bCs/>
-          <w:sz w:val="28"/>
-          <w:szCs w:val="28"/>
-        </w:rPr>
-      </w:pPr>
-      <w:r>
-        <w:rPr>
-          <w:rFonts w:asciiTheme="majorBidi" w:hAnsiTheme="majorBidi" w:cstheme="majorBidi"/>
-          <w:b/>
-          <w:bCs/>
-          <w:sz w:val="28"/>
-          <w:szCs w:val="28"/>
-        </w:rPr>
-        <w:t>Conclusion:</w:t>
-      </w:r>
-    </w:p>
-    <w:p>
-      <w:pPr>
-        <w:numPr>
-          <w:ilvl w:val="1"/>
-          <w:numId w:val="21"/>
-        </w:numPr>
-        <w:jc w:val="both"/>
-        <w:rPr>
-          <w:rFonts w:asciiTheme="majorBidi" w:hAnsiTheme="majorBidi" w:cstheme="majorBidi"/>
-          <w:sz w:val="28"/>
-          <w:szCs w:val="28"/>
-        </w:rPr>
-      </w:pPr>
-      <w:r>
-        <w:rPr>
-          <w:rFonts w:asciiTheme="majorBidi" w:hAnsiTheme="majorBidi" w:cstheme="majorBidi"/>
-          <w:sz w:val="28"/>
-          <w:szCs w:val="28"/>
-        </w:rPr>
-        <w:t>Conclude whether the presence of emojis is indicative of review sentiment, star ratings, and engagement.</w:t>
-      </w:r>
-    </w:p>
-    <w:p>
-      <w:pPr>
-        <w:numPr>
-          <w:ilvl w:val="1"/>
-          <w:numId w:val="21"/>
-        </w:numPr>
-        <w:jc w:val="both"/>
-        <w:rPr>
-          <w:rFonts w:asciiTheme="majorBidi" w:hAnsiTheme="majorBidi" w:cstheme="majorBidi"/>
-          <w:sz w:val="28"/>
-          <w:szCs w:val="28"/>
-        </w:rPr>
-      </w:pPr>
-      <w:r>
-        <w:rPr>
-          <w:rFonts w:asciiTheme="majorBidi" w:hAnsiTheme="majorBidi" w:cstheme="majorBidi"/>
-          <w:sz w:val="28"/>
-          <w:szCs w:val="28"/>
-        </w:rPr>
-        <w:t>Evaluate the extent of the emotional depth added by emojis in online reviews.</w:t>
-      </w:r>
-    </w:p>
-    <w:p>
-      <w:pPr>
-        <w:jc w:val="both"/>
-        <w:rPr>
-          <w:rFonts w:asciiTheme="majorBidi" w:hAnsiTheme="majorBidi" w:cstheme="majorBidi"/>
-          <w:b/>
-          <w:bCs/>
-          <w:sz w:val="28"/>
-          <w:szCs w:val="28"/>
-        </w:rPr>
-      </w:pPr>
-      <w:r>
-        <w:rPr>
-          <w:rFonts w:asciiTheme="majorBidi" w:hAnsiTheme="majorBidi" w:cstheme="majorBidi"/>
-          <w:b/>
-          <w:bCs/>
-          <w:sz w:val="28"/>
-          <w:szCs w:val="28"/>
-        </w:rPr>
-        <w:t>Phase 5: Reporting</w:t>
-      </w:r>
-    </w:p>
-    <w:p>
-      <w:pPr>
-        <w:numPr>
-          <w:ilvl w:val="0"/>
-          <w:numId w:val="22"/>
-        </w:numPr>
-        <w:jc w:val="both"/>
-        <w:rPr>
-          <w:rFonts w:asciiTheme="majorBidi" w:hAnsiTheme="majorBidi" w:cstheme="majorBidi"/>
-          <w:b/>
-          <w:bCs/>
-          <w:sz w:val="28"/>
-          <w:szCs w:val="28"/>
-        </w:rPr>
-      </w:pPr>
-      <w:r>
-        <w:rPr>
-          <w:rFonts w:asciiTheme="majorBidi" w:hAnsiTheme="majorBidi" w:cstheme="majorBidi"/>
-          <w:b/>
-          <w:bCs/>
-          <w:sz w:val="28"/>
-          <w:szCs w:val="28"/>
-        </w:rPr>
-        <w:t>Document Findings:</w:t>
-      </w:r>
-    </w:p>
-    <w:p>
-      <w:pPr>
-        <w:numPr>
-          <w:ilvl w:val="1"/>
-          <w:numId w:val="22"/>
-        </w:numPr>
-        <w:jc w:val="both"/>
-        <w:rPr>
-          <w:rFonts w:asciiTheme="majorBidi" w:hAnsiTheme="majorBidi" w:cstheme="majorBidi"/>
-          <w:sz w:val="28"/>
-          <w:szCs w:val="28"/>
-        </w:rPr>
-      </w:pPr>
-      <w:r>
-        <w:rPr>
-          <w:rFonts w:asciiTheme="majorBidi" w:hAnsiTheme="majorBidi" w:cstheme="majorBidi"/>
-          <w:sz w:val="28"/>
-          <w:szCs w:val="28"/>
-        </w:rPr>
-        <w:t>Assemble a comprehensive report encapsulating the methodology, analysis, and insights.</w:t>
-      </w:r>
-    </w:p>
-    <w:p>
-      <w:pPr>
-        <w:numPr>
-          <w:ilvl w:val="0"/>
-          <w:numId w:val="22"/>
-        </w:numPr>
-        <w:jc w:val="both"/>
-        <w:rPr>
-          <w:rFonts w:asciiTheme="majorBidi" w:hAnsiTheme="majorBidi" w:cstheme="majorBidi"/>
-          <w:b/>
-          <w:bCs/>
-          <w:sz w:val="28"/>
-          <w:szCs w:val="28"/>
-        </w:rPr>
-      </w:pPr>
-      <w:r>
-        <w:rPr>
-          <w:rFonts w:asciiTheme="majorBidi" w:hAnsiTheme="majorBidi" w:cstheme="majorBidi"/>
-          <w:b/>
-          <w:bCs/>
-          <w:sz w:val="28"/>
-          <w:szCs w:val="28"/>
-        </w:rPr>
-        <w:t>Diagrams and Charts:</w:t>
-      </w:r>
-    </w:p>
-    <w:p>
-      <w:pPr>
-        <w:numPr>
-          <w:ilvl w:val="1"/>
-          <w:numId w:val="22"/>
-        </w:numPr>
-        <w:jc w:val="both"/>
-        <w:rPr>
-          <w:rFonts w:asciiTheme="majorBidi" w:hAnsiTheme="majorBidi" w:cstheme="majorBidi"/>
-          <w:sz w:val="28"/>
-          <w:szCs w:val="28"/>
-        </w:rPr>
-      </w:pPr>
-      <w:r>
-        <w:rPr>
-          <w:rFonts w:asciiTheme="majorBidi" w:hAnsiTheme="majorBidi" w:cstheme="majorBidi"/>
-          <w:sz w:val="28"/>
-          <w:szCs w:val="28"/>
-        </w:rPr>
-        <w:t>Include process flowcharts that outline the analysis steps.</w:t>
-      </w:r>
-    </w:p>
-    <w:p>
-      <w:pPr>
-        <w:numPr>
-          <w:ilvl w:val="1"/>
-          <w:numId w:val="22"/>
-        </w:numPr>
-        <w:jc w:val="both"/>
-        <w:rPr>
-          <w:rFonts w:asciiTheme="majorBidi" w:hAnsiTheme="majorBidi" w:cstheme="majorBidi"/>
-          <w:sz w:val="28"/>
-          <w:szCs w:val="28"/>
-        </w:rPr>
-      </w:pPr>
-      <w:r>
-        <w:rPr>
-          <w:rFonts w:asciiTheme="majorBidi" w:hAnsiTheme="majorBidi" w:cstheme="majorBidi"/>
-          <w:sz w:val="28"/>
-          <w:szCs w:val="28"/>
-        </w:rPr>
-        <w:t>Present emoji frequency charts and correlation plots.</w:t>
-      </w:r>
-    </w:p>
-    <w:p>
-      <w:pPr>
-        <w:numPr>
-          <w:ilvl w:val="1"/>
-          <w:numId w:val="22"/>
-        </w:numPr>
-        <w:jc w:val="both"/>
-        <w:rPr>
-          <w:rFonts w:asciiTheme="majorBidi" w:hAnsiTheme="majorBidi" w:cstheme="majorBidi"/>
-          <w:sz w:val="28"/>
-          <w:szCs w:val="28"/>
-        </w:rPr>
-      </w:pPr>
-      <w:r>
-        <w:rPr>
-          <w:rFonts w:asciiTheme="majorBidi" w:hAnsiTheme="majorBidi" w:cstheme="majorBidi"/>
-          <w:sz w:val="28"/>
-          <w:szCs w:val="28"/>
-        </w:rPr>
-        <w:t>Visualize sentiment and engagement patterns using appropriate graphical representations.</w:t>
-      </w:r>
-    </w:p>
-    <w:p>
-      <w:pPr>
-        <w:jc w:val="both"/>
-        <w:rPr>
-          <w:rFonts w:asciiTheme="majorBidi" w:hAnsiTheme="majorBidi" w:cstheme="majorBidi"/>
-          <w:sz w:val="28"/>
-          <w:szCs w:val="28"/>
-        </w:rPr>
-      </w:pPr>
-      <w:r>
-        <w:rPr>
-          <w:rFonts w:asciiTheme="majorBidi" w:hAnsiTheme="majorBidi" w:cstheme="majorBidi"/>
-          <w:sz w:val="28"/>
-          <w:szCs w:val="28"/>
-        </w:rPr>
-        <w:lastRenderedPageBreak/>
-        <w:t>This methodology is designed to meticulously investigate the correlations and potential predictive power of emoji usage in relation to sentiment and engagement in e-commerce reviews, thereby addressing the revised research question and hypothesis.</w:t>
-      </w:r>
-      <w:r>
-        <w:rPr>
-          <w:rFonts w:asciiTheme="majorBidi" w:hAnsiTheme="majorBidi" w:cstheme="majorBidi"/>
-          <w:b/>
-          <w:bCs/>
-          <w:vanish/>
-          <w:sz w:val="28"/>
-          <w:szCs w:val="28"/>
-        </w:rPr>
-        <w:t>Top of Form</w:t>
-      </w:r>
-    </w:p>
-    <w:p>
-      <w:pPr>
-        <w:jc w:val="both"/>
-        <w:rPr>
-          <w:rFonts w:asciiTheme="majorBidi" w:hAnsiTheme="majorBidi" w:cstheme="majorBidi"/>
-          <w:b/>
-          <w:bCs/>
-          <w:sz w:val="28"/>
-          <w:szCs w:val="28"/>
-        </w:rPr>
-      </w:pPr>
-      <w:r>
-        <w:rPr>
-          <w:rFonts w:asciiTheme="majorBidi" w:hAnsiTheme="majorBidi" w:cstheme="majorBidi"/>
-          <w:b/>
-          <w:bCs/>
-          <w:noProof/>
-          <w:sz w:val="28"/>
-          <w:szCs w:val="28"/>
-        </w:rPr>
-        <w:drawing>
-          <wp:inline distT="0" distB="0" distL="0" distR="0" wp14:anchorId="3D7B122B" wp14:editId="2EC0BB2F">
-            <wp:extent cx="5943600" cy="6325870"/>
-            <wp:effectExtent l="0" t="0" r="0" b="0"/>
-            <wp:docPr id="363112553" name="Graphic 1"/>
-            <wp:cNvGraphicFramePr>
-              <a:graphicFrameLocks xmlns:a="http://schemas.openxmlformats.org/drawingml/2006/main" noChangeAspect="1"/>
-            </wp:cNvGraphicFramePr>
-            <a:graphic xmlns:a="http://schemas.openxmlformats.org/drawingml/2006/main">
-              <a:graphicData uri="http://schemas.openxmlformats.org/drawingml/2006/picture">
-                <pic:pic xmlns:pic="http://schemas.openxmlformats.org/drawingml/2006/picture">
-                  <pic:nvPicPr>
-                    <pic:cNvPr id="363112553" name="Graphic 363112553"/>
-                    <pic:cNvPicPr/>
-                  </pic:nvPicPr>
-                  <pic:blipFill>
-                    <a:blip r:embed="rId5">
-                      <a:extLst>
-                        <a:ext uri="{28A0092B-C50C-407E-A947-70E740481C1C}">
-                          <a14:useLocalDpi xmlns:a14="http://schemas.microsoft.com/office/drawing/2010/main" val="0"/>
-                        </a:ext>
-                        <a:ext uri="{96DAC541-7B7A-43D3-8B79-37D633B846F1}">
-                          <asvg:svgBlip xmlns:asvg="http://schemas.microsoft.com/office/drawing/2016/SVG/main" r:embed="rId6"/>
-                        </a:ext>
-                      </a:extLst>
-                    </a:blip>
-                    <a:stretch>
-                      <a:fillRect/>
-                    </a:stretch>
-                  </pic:blipFill>
-                  <pic:spPr>
-                    <a:xfrm>
-                      <a:off x="0" y="0"/>
-                      <a:ext cx="5943600" cy="6325870"/>
-                    </a:xfrm>
-                    <a:prstGeom prst="rect">
-                      <a:avLst/>
-                    </a:prstGeom>
-                  </pic:spPr>
-                </pic:pic>
-              </a:graphicData>
-            </a:graphic>
-          </wp:inline>
-        </w:drawing>
-      </w:r>
-    </w:p>
-    <w:p>
-      <w:pPr>
-        <w:jc w:val="center"/>
-        <w:rPr>
-          <w:rFonts w:asciiTheme="majorBidi" w:hAnsiTheme="majorBidi" w:cstheme="majorBidi"/>
-          <w:b/>
-          <w:bCs/>
-          <w:sz w:val="36"/>
-          <w:szCs w:val="36"/>
-        </w:rPr>
-      </w:pPr>
-    </w:p>
-    <w:p>
-      <w:pPr>
-        <w:jc w:val="center"/>
-        <w:rPr>
-          <w:rFonts w:asciiTheme="majorBidi" w:hAnsiTheme="majorBidi" w:cstheme="majorBidi"/>
-          <w:b/>
-          <w:bCs/>
-          <w:sz w:val="36"/>
-          <w:szCs w:val="36"/>
-        </w:rPr>
-      </w:pPr>
-    </w:p>
-    <w:p>
-      <w:pPr>
-        <w:jc w:val="center"/>
-        <w:rPr>
-          <w:rFonts w:asciiTheme="majorBidi" w:hAnsiTheme="majorBidi" w:cstheme="majorBidi"/>
-          <w:b/>
-          <w:bCs/>
-          <w:sz w:val="36"/>
-          <w:szCs w:val="36"/>
-        </w:rPr>
-      </w:pPr>
-      <w:r>
-        <w:rPr>
-          <w:rFonts w:asciiTheme="majorBidi" w:hAnsiTheme="majorBidi" w:cstheme="majorBidi"/>
-          <w:b/>
-          <w:bCs/>
-          <w:sz w:val="36"/>
-          <w:szCs w:val="36"/>
-        </w:rPr>
-        <w:lastRenderedPageBreak/>
-        <w:t>Hypothesis 02</w:t>
-      </w:r>
-    </w:p>
-    <w:p>
-      <w:pPr>
-        <w:jc w:val="both"/>
-        <w:rPr>
-          <w:rFonts w:asciiTheme="majorBidi" w:hAnsiTheme="majorBidi" w:cstheme="majorBidi"/>
-          <w:sz w:val="28"/>
-          <w:szCs w:val="28"/>
-        </w:rPr>
-      </w:pPr>
-      <w:r>
-        <w:rPr>
-          <w:rFonts w:asciiTheme="majorBidi" w:hAnsiTheme="majorBidi" w:cstheme="majorBidi"/>
-          <w:sz w:val="28"/>
-          <w:szCs w:val="28"/>
-        </w:rPr>
-        <w:t>To test Hypothesis 2 ("Reviews with and without emojis show a markedly different sentiment"), the following detailed methodology is proposed:</w:t>
-      </w:r>
-    </w:p>
-    <w:p>
-      <w:pPr>
-        <w:jc w:val="both"/>
-        <w:rPr>
-          <w:rFonts w:asciiTheme="majorBidi" w:hAnsiTheme="majorBidi" w:cstheme="majorBidi"/>
-          <w:b/>
-          <w:bCs/>
-          <w:sz w:val="28"/>
-          <w:szCs w:val="28"/>
-        </w:rPr>
-      </w:pPr>
-      <w:r>
-        <w:rPr>
-          <w:rFonts w:asciiTheme="majorBidi" w:hAnsiTheme="majorBidi" w:cstheme="majorBidi"/>
-          <w:b/>
-          <w:bCs/>
-          <w:sz w:val="28"/>
-          <w:szCs w:val="28"/>
-        </w:rPr>
-        <w:t>Phase 1: Data Collection</w:t>
-      </w:r>
-    </w:p>
-    <w:p>
-      <w:pPr>
-        <w:numPr>
-          <w:ilvl w:val="0"/>
-          <w:numId w:val="7"/>
-        </w:numPr>
-        <w:jc w:val="both"/>
-        <w:rPr>
-          <w:rFonts w:asciiTheme="majorBidi" w:hAnsiTheme="majorBidi" w:cstheme="majorBidi"/>
-          <w:sz w:val="28"/>
-          <w:szCs w:val="28"/>
-        </w:rPr>
-      </w:pPr>
-      <w:r>
-        <w:rPr>
-          <w:rFonts w:asciiTheme="majorBidi" w:hAnsiTheme="majorBidi" w:cstheme="majorBidi"/>
-          <w:b/>
-          <w:bCs/>
-          <w:sz w:val="28"/>
-          <w:szCs w:val="28"/>
-        </w:rPr>
-        <w:t>Gathering Reviews</w:t>
-      </w:r>
-      <w:r>
-        <w:rPr>
-          <w:rFonts w:asciiTheme="majorBidi" w:hAnsiTheme="majorBidi" w:cstheme="majorBidi"/>
-          <w:sz w:val="28"/>
-          <w:szCs w:val="28"/>
-        </w:rPr>
-        <w:t>:</w:t>
-      </w:r>
-    </w:p>
-    <w:p>
-      <w:pPr>
-        <w:numPr>
-          <w:ilvl w:val="1"/>
-          <w:numId w:val="7"/>
-        </w:numPr>
-        <w:jc w:val="both"/>
-        <w:rPr>
-          <w:rFonts w:asciiTheme="majorBidi" w:hAnsiTheme="majorBidi" w:cstheme="majorBidi"/>
-          <w:sz w:val="28"/>
-          <w:szCs w:val="28"/>
-        </w:rPr>
-      </w:pPr>
-      <w:r>
-        <w:rPr>
-          <w:rFonts w:asciiTheme="majorBidi" w:hAnsiTheme="majorBidi" w:cstheme="majorBidi"/>
-          <w:sz w:val="28"/>
-          <w:szCs w:val="28"/>
-        </w:rPr>
-        <w:t>Collect a large dataset of online product reviews, ensuring a mix of reviews with and without emojis across various product categories (toys, apparel, electronics).</w:t>
-      </w:r>
-    </w:p>
-    <w:p>
-      <w:pPr>
-        <w:numPr>
-          <w:ilvl w:val="0"/>
-          <w:numId w:val="7"/>
-        </w:numPr>
-        <w:jc w:val="both"/>
-        <w:rPr>
-          <w:rFonts w:asciiTheme="majorBidi" w:hAnsiTheme="majorBidi" w:cstheme="majorBidi"/>
-          <w:sz w:val="28"/>
-          <w:szCs w:val="28"/>
-        </w:rPr>
-      </w:pPr>
-      <w:r>
-        <w:rPr>
-          <w:rFonts w:asciiTheme="majorBidi" w:hAnsiTheme="majorBidi" w:cstheme="majorBidi"/>
-          <w:b/>
-          <w:bCs/>
-          <w:sz w:val="28"/>
-          <w:szCs w:val="28"/>
-        </w:rPr>
-        <w:t>Data Segregation</w:t>
-      </w:r>
-      <w:r>
-        <w:rPr>
-          <w:rFonts w:asciiTheme="majorBidi" w:hAnsiTheme="majorBidi" w:cstheme="majorBidi"/>
-          <w:sz w:val="28"/>
-          <w:szCs w:val="28"/>
-        </w:rPr>
-        <w:t>:</w:t>
-      </w:r>
-    </w:p>
-    <w:p>
-      <w:pPr>
-        <w:numPr>
-          <w:ilvl w:val="1"/>
-          <w:numId w:val="7"/>
-        </w:numPr>
-        <w:jc w:val="both"/>
-        <w:rPr>
-          <w:rFonts w:asciiTheme="majorBidi" w:hAnsiTheme="majorBidi" w:cstheme="majorBidi"/>
-          <w:sz w:val="28"/>
-          <w:szCs w:val="28"/>
-        </w:rPr>
-      </w:pPr>
-      <w:r>
-        <w:rPr>
-          <w:rFonts w:asciiTheme="majorBidi" w:hAnsiTheme="majorBidi" w:cstheme="majorBidi"/>
-          <w:sz w:val="28"/>
-          <w:szCs w:val="28"/>
-        </w:rPr>
-        <w:t>Segregate the reviews into two distinct groups: those containing emojis and those without.</w:t>
-      </w:r>
-    </w:p>
-    <w:p>
-      <w:pPr>
-        <w:jc w:val="both"/>
-        <w:rPr>
-          <w:rFonts w:asciiTheme="majorBidi" w:hAnsiTheme="majorBidi" w:cstheme="majorBidi"/>
-          <w:b/>
-          <w:bCs/>
-          <w:sz w:val="28"/>
-          <w:szCs w:val="28"/>
-        </w:rPr>
-      </w:pPr>
-      <w:r>
-        <w:rPr>
-          <w:rFonts w:asciiTheme="majorBidi" w:hAnsiTheme="majorBidi" w:cstheme="majorBidi"/>
-          <w:b/>
-          <w:bCs/>
-          <w:sz w:val="28"/>
-          <w:szCs w:val="28"/>
-        </w:rPr>
-        <w:t>Phase 2: Sentiment Analysis</w:t>
-      </w:r>
-    </w:p>
-    <w:p>
-      <w:pPr>
-        <w:numPr>
-          <w:ilvl w:val="0"/>
-          <w:numId w:val="8"/>
-        </w:numPr>
-        <w:jc w:val="both"/>
-        <w:rPr>
-          <w:rFonts w:asciiTheme="majorBidi" w:hAnsiTheme="majorBidi" w:cstheme="majorBidi"/>
-          <w:sz w:val="28"/>
-          <w:szCs w:val="28"/>
-        </w:rPr>
-      </w:pPr>
-      <w:r>
-        <w:rPr>
-          <w:rFonts w:asciiTheme="majorBidi" w:hAnsiTheme="majorBidi" w:cstheme="majorBidi"/>
-          <w:b/>
-          <w:bCs/>
-          <w:sz w:val="28"/>
-          <w:szCs w:val="28"/>
-        </w:rPr>
-        <w:t>Processing Reviews</w:t>
-      </w:r>
-      <w:r>
-        <w:rPr>
-          <w:rFonts w:asciiTheme="majorBidi" w:hAnsiTheme="majorBidi" w:cstheme="majorBidi"/>
-          <w:sz w:val="28"/>
-          <w:szCs w:val="28"/>
-        </w:rPr>
-        <w:t>:</w:t>
-      </w:r>
-    </w:p>
-    <w:p>
-      <w:pPr>
-        <w:numPr>
-          <w:ilvl w:val="1"/>
-          <w:numId w:val="8"/>
-        </w:numPr>
-        <w:jc w:val="both"/>
-        <w:rPr>
-          <w:rFonts w:asciiTheme="majorBidi" w:hAnsiTheme="majorBidi" w:cstheme="majorBidi"/>
-          <w:sz w:val="28"/>
-          <w:szCs w:val="28"/>
-        </w:rPr>
-      </w:pPr>
-      <w:r>
-        <w:rPr>
-          <w:rFonts w:asciiTheme="majorBidi" w:hAnsiTheme="majorBidi" w:cstheme="majorBidi"/>
-          <w:sz w:val="28"/>
-          <w:szCs w:val="28"/>
-        </w:rPr>
-        <w:t>Apply natural language processing (NLP) techniques to clean and preprocess the text data.</w:t>
-      </w:r>
-    </w:p>
-    <w:p>
-      <w:pPr>
-        <w:numPr>
-          <w:ilvl w:val="0"/>
-          <w:numId w:val="8"/>
-        </w:numPr>
-        <w:jc w:val="both"/>
-        <w:rPr>
-          <w:rFonts w:asciiTheme="majorBidi" w:hAnsiTheme="majorBidi" w:cstheme="majorBidi"/>
-          <w:sz w:val="28"/>
-          <w:szCs w:val="28"/>
-        </w:rPr>
-      </w:pPr>
-      <w:r>
-        <w:rPr>
-          <w:rFonts w:asciiTheme="majorBidi" w:hAnsiTheme="majorBidi" w:cstheme="majorBidi"/>
-          <w:b/>
-          <w:bCs/>
-          <w:sz w:val="28"/>
-          <w:szCs w:val="28"/>
-        </w:rPr>
-        <w:t>Sentiment Analysis</w:t>
-      </w:r>
-      <w:r>
-        <w:rPr>
-          <w:rFonts w:asciiTheme="majorBidi" w:hAnsiTheme="majorBidi" w:cstheme="majorBidi"/>
-          <w:sz w:val="28"/>
-          <w:szCs w:val="28"/>
-        </w:rPr>
-        <w:t>:</w:t>
-      </w:r>
-    </w:p>
-    <w:p>
-      <w:pPr>
-        <w:numPr>
-          <w:ilvl w:val="1"/>
-          <w:numId w:val="8"/>
-        </w:numPr>
-        <w:jc w:val="both"/>
-        <w:rPr>
-          <w:rFonts w:asciiTheme="majorBidi" w:hAnsiTheme="majorBidi" w:cstheme="majorBidi"/>
-          <w:sz w:val="28"/>
-          <w:szCs w:val="28"/>
-        </w:rPr>
-      </w:pPr>
-      <w:r>
-        <w:rPr>
-          <w:rFonts w:asciiTheme="majorBidi" w:hAnsiTheme="majorBidi" w:cstheme="majorBidi"/>
-          <w:sz w:val="28"/>
-          <w:szCs w:val="28"/>
-        </w:rPr>
-        <w:t>Use sentiment analysis tools to evaluate the sentiment of reviews in both groups.</w:t>
-      </w:r>
-    </w:p>
-    <w:p>
-      <w:pPr>
-        <w:numPr>
-          <w:ilvl w:val="1"/>
-          <w:numId w:val="8"/>
-        </w:numPr>
-        <w:jc w:val="both"/>
-        <w:rPr>
-          <w:rFonts w:asciiTheme="majorBidi" w:hAnsiTheme="majorBidi" w:cstheme="majorBidi"/>
-          <w:sz w:val="28"/>
-          <w:szCs w:val="28"/>
-        </w:rPr>
-      </w:pPr>
-      <w:r>
-        <w:rPr>
-          <w:rFonts w:asciiTheme="majorBidi" w:hAnsiTheme="majorBidi" w:cstheme="majorBidi"/>
-          <w:sz w:val="28"/>
-          <w:szCs w:val="28"/>
-        </w:rPr>
-        <w:t>Measure the intensity and polarity of sentiments (positive, negative, neutral).</w:t>
-      </w:r>
-    </w:p>
-    <w:p>
-      <w:pPr>
-        <w:jc w:val="both"/>
-        <w:rPr>
-          <w:rFonts w:asciiTheme="majorBidi" w:hAnsiTheme="majorBidi" w:cstheme="majorBidi"/>
-          <w:b/>
-          <w:bCs/>
-          <w:sz w:val="28"/>
-          <w:szCs w:val="28"/>
-        </w:rPr>
-      </w:pPr>
-      <w:r>
-        <w:rPr>
-          <w:rFonts w:asciiTheme="majorBidi" w:hAnsiTheme="majorBidi" w:cstheme="majorBidi"/>
-          <w:b/>
-          <w:bCs/>
-          <w:sz w:val="28"/>
-          <w:szCs w:val="28"/>
-        </w:rPr>
-        <w:t>Phase 3: Comparative Study</w:t>
-      </w:r>
-    </w:p>
-    <w:p>
-      <w:pPr>
-        <w:numPr>
-          <w:ilvl w:val="0"/>
-          <w:numId w:val="9"/>
-        </w:numPr>
-        <w:jc w:val="both"/>
-        <w:rPr>
-          <w:rFonts w:asciiTheme="majorBidi" w:hAnsiTheme="majorBidi" w:cstheme="majorBidi"/>
-          <w:sz w:val="28"/>
-          <w:szCs w:val="28"/>
-        </w:rPr>
-      </w:pPr>
-      <w:r>
-        <w:rPr>
-          <w:rFonts w:asciiTheme="majorBidi" w:hAnsiTheme="majorBidi" w:cstheme="majorBidi"/>
-          <w:b/>
-          <w:bCs/>
-          <w:sz w:val="28"/>
-          <w:szCs w:val="28"/>
-        </w:rPr>
-        <w:t>Comparative Analysis</w:t>
-      </w:r>
-      <w:r>
-        <w:rPr>
-          <w:rFonts w:asciiTheme="majorBidi" w:hAnsiTheme="majorBidi" w:cstheme="majorBidi"/>
-          <w:sz w:val="28"/>
-          <w:szCs w:val="28"/>
-        </w:rPr>
-        <w:t>:</w:t>
-      </w:r>
-    </w:p>
-    <w:p>
-      <w:pPr>
-        <w:numPr>
-          <w:ilvl w:val="1"/>
-          <w:numId w:val="9"/>
-        </w:numPr>
-        <w:jc w:val="both"/>
-        <w:rPr>
-          <w:rFonts w:asciiTheme="majorBidi" w:hAnsiTheme="majorBidi" w:cstheme="majorBidi"/>
-          <w:sz w:val="28"/>
-          <w:szCs w:val="28"/>
-        </w:rPr>
-      </w:pPr>
-      <w:r>
-        <w:rPr>
-          <w:rFonts w:asciiTheme="majorBidi" w:hAnsiTheme="majorBidi" w:cstheme="majorBidi"/>
-          <w:sz w:val="28"/>
-          <w:szCs w:val="28"/>
-        </w:rPr>
-        <w:t>Compare the sentiment scores between reviews with and without emojis.</w:t>
-      </w:r>
-    </w:p>
-    <w:p>
-      <w:pPr>
-        <w:numPr>
-          <w:ilvl w:val="1"/>
-          <w:numId w:val="9"/>
-        </w:numPr>
-        <w:jc w:val="both"/>
-        <w:rPr>
-          <w:rFonts w:asciiTheme="majorBidi" w:hAnsiTheme="majorBidi" w:cstheme="majorBidi"/>
-          <w:sz w:val="28"/>
-          <w:szCs w:val="28"/>
-        </w:rPr>
-      </w:pPr>
-      <w:r>
-        <w:rPr>
-          <w:rFonts w:asciiTheme="majorBidi" w:hAnsiTheme="majorBidi" w:cstheme="majorBidi"/>
-          <w:sz w:val="28"/>
-          <w:szCs w:val="28"/>
-        </w:rPr>
-        <w:t>Analyze the emotional depth and nuance conveyed in each group.</w:t>
-      </w:r>
-    </w:p>
-    <w:p>
-      <w:pPr>
-        <w:numPr>
-          <w:ilvl w:val="0"/>
-          <w:numId w:val="9"/>
-        </w:numPr>
-        <w:jc w:val="both"/>
-        <w:rPr>
-          <w:rFonts w:asciiTheme="majorBidi" w:hAnsiTheme="majorBidi" w:cstheme="majorBidi"/>
-          <w:sz w:val="28"/>
-          <w:szCs w:val="28"/>
-        </w:rPr>
-      </w:pPr>
-      <w:r>
-        <w:rPr>
-          <w:rFonts w:asciiTheme="majorBidi" w:hAnsiTheme="majorBidi" w:cstheme="majorBidi"/>
-          <w:b/>
-          <w:bCs/>
-          <w:sz w:val="28"/>
-          <w:szCs w:val="28"/>
-        </w:rPr>
-        <w:t>Statistical Analysis</w:t>
-      </w:r>
-      <w:r>
-        <w:rPr>
-          <w:rFonts w:asciiTheme="majorBidi" w:hAnsiTheme="majorBidi" w:cstheme="majorBidi"/>
-          <w:sz w:val="28"/>
-          <w:szCs w:val="28"/>
-        </w:rPr>
-        <w:t>:</w:t>
-      </w:r>
-    </w:p>
-    <w:p>
-      <w:pPr>
-        <w:numPr>
-          <w:ilvl w:val="1"/>
-          <w:numId w:val="9"/>
-        </w:numPr>
-        <w:jc w:val="both"/>
-        <w:rPr>
-          <w:rFonts w:asciiTheme="majorBidi" w:hAnsiTheme="majorBidi" w:cstheme="majorBidi"/>
-          <w:sz w:val="28"/>
-          <w:szCs w:val="28"/>
-        </w:rPr>
-      </w:pPr>
-      <w:r>
-        <w:rPr>
-          <w:rFonts w:asciiTheme="majorBidi" w:hAnsiTheme="majorBidi" w:cstheme="majorBidi"/>
-          <w:sz w:val="28"/>
-          <w:szCs w:val="28"/>
-        </w:rPr>
-        <w:t>Employ statistical methods to determine if the differences in sentiment between the two groups are significant.</w:t>
-      </w:r>
-    </w:p>
-    <w:p>
-      <w:pPr>
-        <w:jc w:val="both"/>
-        <w:rPr>
-          <w:rFonts w:asciiTheme="majorBidi" w:hAnsiTheme="majorBidi" w:cstheme="majorBidi"/>
-          <w:b/>
-          <w:bCs/>
-          <w:sz w:val="28"/>
-          <w:szCs w:val="28"/>
-        </w:rPr>
-      </w:pPr>
-      <w:r>
-        <w:rPr>
-          <w:rFonts w:asciiTheme="majorBidi" w:hAnsiTheme="majorBidi" w:cstheme="majorBidi"/>
-          <w:b/>
-          <w:bCs/>
-          <w:sz w:val="28"/>
-          <w:szCs w:val="28"/>
-        </w:rPr>
-        <w:lastRenderedPageBreak/>
-        <w:t>Phase 4: Visualization and Interpretation</w:t>
-      </w:r>
-    </w:p>
-    <w:p>
-      <w:pPr>
-        <w:numPr>
-          <w:ilvl w:val="0"/>
-          <w:numId w:val="10"/>
-        </w:numPr>
-        <w:jc w:val="both"/>
-        <w:rPr>
-          <w:rFonts w:asciiTheme="majorBidi" w:hAnsiTheme="majorBidi" w:cstheme="majorBidi"/>
-          <w:sz w:val="28"/>
-          <w:szCs w:val="28"/>
-        </w:rPr>
-      </w:pPr>
-      <w:r>
-        <w:rPr>
-          <w:rFonts w:asciiTheme="majorBidi" w:hAnsiTheme="majorBidi" w:cstheme="majorBidi"/>
-          <w:b/>
-          <w:bCs/>
-          <w:sz w:val="28"/>
-          <w:szCs w:val="28"/>
-        </w:rPr>
-        <w:t>Visualization</w:t>
-      </w:r>
-      <w:r>
-        <w:rPr>
-          <w:rFonts w:asciiTheme="majorBidi" w:hAnsiTheme="majorBidi" w:cstheme="majorBidi"/>
-          <w:sz w:val="28"/>
-          <w:szCs w:val="28"/>
-        </w:rPr>
-        <w:t>:</w:t>
-      </w:r>
-    </w:p>
-    <w:p>
-      <w:pPr>
-        <w:numPr>
-          <w:ilvl w:val="1"/>
-          <w:numId w:val="10"/>
-        </w:numPr>
-        <w:jc w:val="both"/>
-        <w:rPr>
-          <w:rFonts w:asciiTheme="majorBidi" w:hAnsiTheme="majorBidi" w:cstheme="majorBidi"/>
-          <w:sz w:val="28"/>
-          <w:szCs w:val="28"/>
-        </w:rPr>
-      </w:pPr>
-      <w:r>
-        <w:rPr>
-          <w:rFonts w:asciiTheme="majorBidi" w:hAnsiTheme="majorBidi" w:cstheme="majorBidi"/>
-          <w:sz w:val="28"/>
-          <w:szCs w:val="28"/>
-        </w:rPr>
-        <w:t>Create visual representations (like graphs or heat maps) to depict sentiment variations between the two groups.</w:t>
-      </w:r>
-    </w:p>
-    <w:p>
-      <w:pPr>
-        <w:numPr>
-          <w:ilvl w:val="0"/>
-          <w:numId w:val="10"/>
-        </w:numPr>
-        <w:jc w:val="both"/>
-        <w:rPr>
-          <w:rFonts w:asciiTheme="majorBidi" w:hAnsiTheme="majorBidi" w:cstheme="majorBidi"/>
-          <w:sz w:val="28"/>
-          <w:szCs w:val="28"/>
-        </w:rPr>
-      </w:pPr>
-      <w:r>
-        <w:rPr>
-          <w:rFonts w:asciiTheme="majorBidi" w:hAnsiTheme="majorBidi" w:cstheme="majorBidi"/>
-          <w:b/>
-          <w:bCs/>
-          <w:sz w:val="28"/>
-          <w:szCs w:val="28"/>
-        </w:rPr>
-        <w:t>Interpretation</w:t>
-      </w:r>
-      <w:r>
-        <w:rPr>
-          <w:rFonts w:asciiTheme="majorBidi" w:hAnsiTheme="majorBidi" w:cstheme="majorBidi"/>
-          <w:sz w:val="28"/>
-          <w:szCs w:val="28"/>
-        </w:rPr>
-        <w:t>:</w:t>
-      </w:r>
-    </w:p>
-    <w:p>
-      <w:pPr>
-        <w:numPr>
-          <w:ilvl w:val="1"/>
-          <w:numId w:val="10"/>
-        </w:numPr>
-        <w:jc w:val="both"/>
-        <w:rPr>
-          <w:rFonts w:asciiTheme="majorBidi" w:hAnsiTheme="majorBidi" w:cstheme="majorBidi"/>
-          <w:sz w:val="28"/>
-          <w:szCs w:val="28"/>
-        </w:rPr>
-      </w:pPr>
-      <w:r>
-        <w:rPr>
-          <w:rFonts w:asciiTheme="majorBidi" w:hAnsiTheme="majorBidi" w:cstheme="majorBidi"/>
-          <w:sz w:val="28"/>
-          <w:szCs w:val="28"/>
-        </w:rPr>
-        <w:t>Analyze how the presence or absence of emojis affects the overall sentiment of the reviews.</w:t>
-      </w:r>
-    </w:p>
-    <w:p>
-      <w:pPr>
-        <w:numPr>
-          <w:ilvl w:val="1"/>
-          <w:numId w:val="10"/>
-        </w:numPr>
-        <w:jc w:val="both"/>
-        <w:rPr>
-          <w:rFonts w:asciiTheme="majorBidi" w:hAnsiTheme="majorBidi" w:cstheme="majorBidi"/>
-          <w:sz w:val="28"/>
-          <w:szCs w:val="28"/>
-        </w:rPr>
-      </w:pPr>
-      <w:r>
-        <w:rPr>
-          <w:rFonts w:asciiTheme="majorBidi" w:hAnsiTheme="majorBidi" w:cstheme="majorBidi"/>
-          <w:sz w:val="28"/>
-          <w:szCs w:val="28"/>
-        </w:rPr>
-        <w:t>Determine if emojis contribute additional emotional complexity to the reviews.</w:t>
-      </w:r>
-    </w:p>
-    <w:p>
-      <w:pPr>
-        <w:jc w:val="both"/>
-        <w:rPr>
-          <w:rFonts w:asciiTheme="majorBidi" w:hAnsiTheme="majorBidi" w:cstheme="majorBidi"/>
-          <w:b/>
-          <w:bCs/>
-          <w:sz w:val="28"/>
-          <w:szCs w:val="28"/>
-        </w:rPr>
-      </w:pPr>
-      <w:r>
-        <w:rPr>
-          <w:rFonts w:asciiTheme="majorBidi" w:hAnsiTheme="majorBidi" w:cstheme="majorBidi"/>
-          <w:b/>
-          <w:bCs/>
-          <w:sz w:val="28"/>
-          <w:szCs w:val="28"/>
-        </w:rPr>
-        <w:t>Phase 5: Documentation and Reporting</w:t>
-      </w:r>
-    </w:p>
-    <w:p>
-      <w:pPr>
-        <w:numPr>
-          <w:ilvl w:val="0"/>
-          <w:numId w:val="11"/>
-        </w:numPr>
-        <w:jc w:val="both"/>
-        <w:rPr>
-          <w:rFonts w:asciiTheme="majorBidi" w:hAnsiTheme="majorBidi" w:cstheme="majorBidi"/>
-          <w:sz w:val="28"/>
-          <w:szCs w:val="28"/>
-        </w:rPr>
-      </w:pPr>
-      <w:r>
-        <w:rPr>
-          <w:rFonts w:asciiTheme="majorBidi" w:hAnsiTheme="majorBidi" w:cstheme="majorBidi"/>
-          <w:b/>
-          <w:bCs/>
-          <w:sz w:val="28"/>
-          <w:szCs w:val="28"/>
-        </w:rPr>
-        <w:t>Reporting</w:t>
-      </w:r>
-      <w:r>
-        <w:rPr>
-          <w:rFonts w:asciiTheme="majorBidi" w:hAnsiTheme="majorBidi" w:cstheme="majorBidi"/>
-          <w:sz w:val="28"/>
-          <w:szCs w:val="28"/>
-        </w:rPr>
-        <w:t>: Document the entire process, findings, and interpretations in a detailed report.</w:t>
-      </w:r>
-    </w:p>
-    <w:p>
-      <w:pPr>
-        <w:jc w:val="both"/>
-        <w:rPr>
-          <w:rFonts w:asciiTheme="majorBidi" w:hAnsiTheme="majorBidi" w:cstheme="majorBidi"/>
-          <w:b/>
-          <w:bCs/>
-          <w:sz w:val="28"/>
-          <w:szCs w:val="28"/>
-        </w:rPr>
-      </w:pPr>
-      <w:r>
-        <w:rPr>
-          <w:rFonts w:asciiTheme="majorBidi" w:hAnsiTheme="majorBidi" w:cstheme="majorBidi"/>
-          <w:b/>
-          <w:bCs/>
-          <w:sz w:val="28"/>
-          <w:szCs w:val="28"/>
-        </w:rPr>
-        <w:t>Supporting Diagrams:</w:t>
-      </w:r>
-    </w:p>
-    <w:p>
-      <w:pPr>
-        <w:numPr>
-          <w:ilvl w:val="0"/>
-          <w:numId w:val="12"/>
-        </w:numPr>
-        <w:jc w:val="both"/>
-        <w:rPr>
-          <w:rFonts w:asciiTheme="majorBidi" w:hAnsiTheme="majorBidi" w:cstheme="majorBidi"/>
-          <w:sz w:val="28"/>
-          <w:szCs w:val="28"/>
-        </w:rPr>
-      </w:pPr>
-      <w:r>
-        <w:rPr>
-          <w:rFonts w:asciiTheme="majorBidi" w:hAnsiTheme="majorBidi" w:cstheme="majorBidi"/>
-          <w:b/>
-          <w:bCs/>
-          <w:sz w:val="28"/>
-          <w:szCs w:val="28"/>
-        </w:rPr>
-        <w:t>Process Flowchart</w:t>
-      </w:r>
-      <w:r>
-        <w:rPr>
-          <w:rFonts w:asciiTheme="majorBidi" w:hAnsiTheme="majorBidi" w:cstheme="majorBidi"/>
-          <w:sz w:val="28"/>
-          <w:szCs w:val="28"/>
-        </w:rPr>
-        <w:t>: Illustrate the step-by-step methodology.</w:t>
-      </w:r>
-    </w:p>
-    <w:p>
-      <w:pPr>
-        <w:numPr>
-          <w:ilvl w:val="0"/>
-          <w:numId w:val="12"/>
-        </w:numPr>
-        <w:jc w:val="both"/>
-        <w:rPr>
-          <w:rFonts w:asciiTheme="majorBidi" w:hAnsiTheme="majorBidi" w:cstheme="majorBidi"/>
-          <w:sz w:val="28"/>
-          <w:szCs w:val="28"/>
-        </w:rPr>
-      </w:pPr>
-      <w:r>
-        <w:rPr>
-          <w:rFonts w:asciiTheme="majorBidi" w:hAnsiTheme="majorBidi" w:cstheme="majorBidi"/>
-          <w:b/>
-          <w:bCs/>
-          <w:sz w:val="28"/>
-          <w:szCs w:val="28"/>
-        </w:rPr>
-        <w:t>Sentiment Comparison Graphs</w:t>
-      </w:r>
-      <w:r>
-        <w:rPr>
-          <w:rFonts w:asciiTheme="majorBidi" w:hAnsiTheme="majorBidi" w:cstheme="majorBidi"/>
-          <w:sz w:val="28"/>
-          <w:szCs w:val="28"/>
-        </w:rPr>
-        <w:t>: Show differences in sentiment scores between reviews with and without emojis.</w:t>
-      </w:r>
-    </w:p>
-    <w:p>
-      <w:pPr>
-        <w:jc w:val="both"/>
-        <w:rPr>
-          <w:rFonts w:asciiTheme="majorBidi" w:hAnsiTheme="majorBidi" w:cstheme="majorBidi"/>
-          <w:sz w:val="28"/>
-          <w:szCs w:val="28"/>
-        </w:rPr>
-      </w:pPr>
-      <w:r>
-        <w:rPr>
-          <w:rFonts w:asciiTheme="majorBidi" w:hAnsiTheme="majorBidi" w:cstheme="majorBidi"/>
-          <w:sz w:val="28"/>
-          <w:szCs w:val="28"/>
-        </w:rPr>
-        <w:t>This methodology aims to robustly test whether the inclusion of emojis in product reviews leads to a significant difference in sentiment expression, aligning with the hypothesis that emojis enhance the emotional depth in digital communication.</w:t>
-      </w:r>
-    </w:p>
-    <w:p>
-      <w:pPr>
-        <w:jc w:val="both"/>
-        <w:rPr>
-          <w:rFonts w:asciiTheme="majorBidi" w:hAnsiTheme="majorBidi" w:cstheme="majorBidi"/>
-          <w:b/>
-          <w:bCs/>
-          <w:sz w:val="28"/>
-          <w:szCs w:val="28"/>
-        </w:rPr>
-      </w:pPr>
-    </w:p>
-    <w:p>
-      <w:pPr>
-        <w:jc w:val="both"/>
-        <w:rPr>
-          <w:rFonts w:asciiTheme="majorBidi" w:hAnsiTheme="majorBidi" w:cstheme="majorBidi"/>
-          <w:b/>
-          <w:bCs/>
-          <w:sz w:val="28"/>
-          <w:szCs w:val="28"/>
-        </w:rPr>
-      </w:pPr>
-      <w:r>
-        <w:rPr>
-          <w:rFonts w:asciiTheme="majorBidi" w:hAnsiTheme="majorBidi" w:cstheme="majorBidi"/>
-          <w:b/>
-          <w:bCs/>
-          <w:noProof/>
-          <w:sz w:val="28"/>
-          <w:szCs w:val="28"/>
-        </w:rPr>
-        <w:lastRenderedPageBreak/>
-        <w:drawing>
-          <wp:inline distT="0" distB="0" distL="0" distR="0" wp14:anchorId="4224B4DF" wp14:editId="4C5E6A87">
-            <wp:extent cx="5943600" cy="3778885"/>
-            <wp:effectExtent l="0" t="0" r="0" b="0"/>
-            <wp:docPr id="1911074393" name="Graphic 2"/>
-            <wp:cNvGraphicFramePr>
-              <a:graphicFrameLocks xmlns:a="http://schemas.openxmlformats.org/drawingml/2006/main" noChangeAspect="1"/>
-            </wp:cNvGraphicFramePr>
-            <a:graphic xmlns:a="http://schemas.openxmlformats.org/drawingml/2006/main">
-              <a:graphicData uri="http://schemas.openxmlformats.org/drawingml/2006/picture">
-                <pic:pic xmlns:pic="http://schemas.openxmlformats.org/drawingml/2006/picture">
-                  <pic:nvPicPr>
-                    <pic:cNvPr id="1911074393" name="Graphic 1911074393"/>
-                    <pic:cNvPicPr/>
-                  </pic:nvPicPr>
-                  <pic:blipFill>
-                    <a:blip r:embed="rId7" cstate="print">
-                      <a:extLst>
-                        <a:ext uri="{28A0092B-C50C-407E-A947-70E740481C1C}">
-                          <a14:useLocalDpi xmlns:a14="http://schemas.microsoft.com/office/drawing/2010/main" val="0"/>
-                        </a:ext>
-                        <a:ext uri="{96DAC541-7B7A-43D3-8B79-37D633B846F1}">
-                          <asvg:svgBlip xmlns:asvg="http://schemas.microsoft.com/office/drawing/2016/SVG/main" r:embed="rId8"/>
-                        </a:ext>
-                      </a:extLst>
-                    </a:blip>
-                    <a:stretch>
-                      <a:fillRect/>
-                    </a:stretch>
-                  </pic:blipFill>
-                  <pic:spPr>
-                    <a:xfrm>
-                      <a:off x="0" y="0"/>
-                      <a:ext cx="5943600" cy="3778885"/>
-                    </a:xfrm>
-                    <a:prstGeom prst="rect">
-                      <a:avLst/>
-                    </a:prstGeom>
-                  </pic:spPr>
-                </pic:pic>
-              </a:graphicData>
-            </a:graphic>
-          </wp:inline>
-        </w:drawing>
-      </w:r>
-    </w:p>
-    <w:p>
-      <w:pPr>
-        <w:jc w:val="both"/>
-        <w:rPr>
-          <w:rFonts w:asciiTheme="majorBidi" w:hAnsiTheme="majorBidi" w:cstheme="majorBidi"/>
-          <w:b/>
-          <w:bCs/>
-          <w:sz w:val="28"/>
-          <w:szCs w:val="28"/>
-        </w:rPr>
-      </w:pPr>
-    </w:p>
-    <w:p>
-      <w:pPr>
-        <w:jc w:val="both"/>
-        <w:rPr>
-          <w:rFonts w:asciiTheme="majorBidi" w:hAnsiTheme="majorBidi" w:cstheme="majorBidi"/>
-          <w:b/>
-          <w:bCs/>
-          <w:sz w:val="28"/>
-          <w:szCs w:val="28"/>
-        </w:rPr>
-      </w:pPr>
-    </w:p>
-    <w:p>
-      <w:pPr>
-        <w:jc w:val="both"/>
-        <w:rPr>
-          <w:rFonts w:asciiTheme="majorBidi" w:hAnsiTheme="majorBidi" w:cstheme="majorBidi"/>
-          <w:b/>
-          <w:bCs/>
-          <w:sz w:val="28"/>
-          <w:szCs w:val="28"/>
-        </w:rPr>
-      </w:pPr>
-    </w:p>
-    <w:p>
-      <w:pPr>
-        <w:jc w:val="both"/>
-        <w:rPr>
-          <w:rFonts w:asciiTheme="majorBidi" w:hAnsiTheme="majorBidi" w:cstheme="majorBidi"/>
-          <w:b/>
-          <w:bCs/>
-          <w:sz w:val="28"/>
-          <w:szCs w:val="28"/>
-        </w:rPr>
-      </w:pPr>
-    </w:p>
-    <w:p>
-      <w:pPr>
-        <w:jc w:val="both"/>
-        <w:rPr>
-          <w:rFonts w:asciiTheme="majorBidi" w:hAnsiTheme="majorBidi" w:cstheme="majorBidi"/>
-          <w:b/>
-          <w:bCs/>
-          <w:sz w:val="28"/>
-          <w:szCs w:val="28"/>
-        </w:rPr>
-      </w:pPr>
-    </w:p>
-    <w:p>
-      <w:pPr>
-        <w:jc w:val="both"/>
-        <w:rPr>
-          <w:rFonts w:asciiTheme="majorBidi" w:hAnsiTheme="majorBidi" w:cstheme="majorBidi"/>
-          <w:b/>
-          <w:bCs/>
-          <w:sz w:val="28"/>
-          <w:szCs w:val="28"/>
-        </w:rPr>
-      </w:pPr>
-    </w:p>
-    <w:p>
-      <w:pPr>
-        <w:jc w:val="both"/>
-        <w:rPr>
-          <w:rFonts w:asciiTheme="majorBidi" w:hAnsiTheme="majorBidi" w:cstheme="majorBidi"/>
-          <w:b/>
-          <w:bCs/>
-          <w:sz w:val="28"/>
-          <w:szCs w:val="28"/>
-        </w:rPr>
-      </w:pPr>
-    </w:p>
-    <w:p>
-      <w:pPr>
-        <w:jc w:val="both"/>
-        <w:rPr>
-          <w:rFonts w:asciiTheme="majorBidi" w:hAnsiTheme="majorBidi" w:cstheme="majorBidi"/>
-          <w:b/>
-          <w:bCs/>
-          <w:sz w:val="28"/>
-          <w:szCs w:val="28"/>
-        </w:rPr>
-      </w:pPr>
-    </w:p>
-    <w:p>
-      <w:pPr>
-        <w:jc w:val="both"/>
-        <w:rPr>
-          <w:rFonts w:asciiTheme="majorBidi" w:hAnsiTheme="majorBidi" w:cstheme="majorBidi"/>
-          <w:b/>
-          <w:bCs/>
-          <w:sz w:val="28"/>
-          <w:szCs w:val="28"/>
-        </w:rPr>
-      </w:pPr>
-    </w:p>
-    <w:p>
-      <w:pPr>
-        <w:jc w:val="both"/>
-        <w:rPr>
-          <w:rFonts w:asciiTheme="majorBidi" w:hAnsiTheme="majorBidi" w:cstheme="majorBidi"/>
-          <w:b/>
-          <w:bCs/>
-          <w:sz w:val="28"/>
-          <w:szCs w:val="28"/>
-        </w:rPr>
-      </w:pPr>
-    </w:p>
-    <w:p>
-      <w:pPr>
-        <w:jc w:val="both"/>
-        <w:rPr>
-          <w:rFonts w:asciiTheme="majorBidi" w:hAnsiTheme="majorBidi" w:cstheme="majorBidi"/>
-          <w:b/>
-          <w:bCs/>
-          <w:sz w:val="28"/>
-          <w:szCs w:val="28"/>
-        </w:rPr>
-      </w:pPr>
-    </w:p>
-    <w:p>
-      <w:pPr>
-        <w:jc w:val="both"/>
-        <w:rPr>
-          <w:rFonts w:asciiTheme="majorBidi" w:hAnsiTheme="majorBidi" w:cstheme="majorBidi"/>
-          <w:b/>
-          <w:bCs/>
-          <w:sz w:val="28"/>
-          <w:szCs w:val="28"/>
-        </w:rPr>
-      </w:pPr>
-    </w:p>
-    <w:p>
-      <w:pPr>
-        <w:jc w:val="both"/>
-        <w:rPr>
-          <w:rFonts w:asciiTheme="majorBidi" w:hAnsiTheme="majorBidi" w:cstheme="majorBidi"/>
-          <w:b/>
-          <w:bCs/>
-          <w:sz w:val="28"/>
-          <w:szCs w:val="28"/>
-        </w:rPr>
-      </w:pPr>
-    </w:p>
-    <w:p>
-      <w:pPr>
-        <w:jc w:val="center"/>
-        <w:rPr>
-          <w:rFonts w:asciiTheme="majorBidi" w:hAnsiTheme="majorBidi" w:cstheme="majorBidi"/>
-          <w:b/>
-          <w:bCs/>
-          <w:sz w:val="36"/>
-          <w:szCs w:val="36"/>
-        </w:rPr>
-      </w:pPr>
-      <w:r>
-        <w:rPr>
-          <w:rFonts w:asciiTheme="majorBidi" w:hAnsiTheme="majorBidi" w:cstheme="majorBidi"/>
-          <w:b/>
-          <w:bCs/>
-          <w:sz w:val="36"/>
-          <w:szCs w:val="36"/>
-        </w:rPr>
-        <w:lastRenderedPageBreak/>
-        <w:t>Hypothesis 03</w:t>
-      </w:r>
-    </w:p>
-    <w:p>
-      <w:pPr>
-        <w:jc w:val="both"/>
-        <w:rPr>
-          <w:rFonts w:asciiTheme="majorBidi" w:hAnsiTheme="majorBidi" w:cstheme="majorBidi"/>
-          <w:sz w:val="28"/>
-          <w:szCs w:val="28"/>
-        </w:rPr>
-      </w:pPr>
-      <w:r>
-        <w:rPr>
-          <w:rFonts w:asciiTheme="majorBidi" w:hAnsiTheme="majorBidi" w:cstheme="majorBidi"/>
-          <w:sz w:val="28"/>
-          <w:szCs w:val="28"/>
-        </w:rPr>
-        <w:t>To evaluate Hypothesis 3 ("Emoji-infused sentiment analysis models will produce more accurate and thorough sentiment evaluations than text-only models"), the following methodology can be adopted:</w:t>
-      </w:r>
-    </w:p>
-    <w:p>
-      <w:pPr>
-        <w:jc w:val="both"/>
-        <w:rPr>
-          <w:rFonts w:asciiTheme="majorBidi" w:hAnsiTheme="majorBidi" w:cstheme="majorBidi"/>
-          <w:b/>
-          <w:bCs/>
-          <w:sz w:val="28"/>
-          <w:szCs w:val="28"/>
-        </w:rPr>
-      </w:pPr>
-      <w:r>
-        <w:rPr>
-          <w:rFonts w:asciiTheme="majorBidi" w:hAnsiTheme="majorBidi" w:cstheme="majorBidi"/>
-          <w:b/>
-          <w:bCs/>
-          <w:sz w:val="28"/>
-          <w:szCs w:val="28"/>
-        </w:rPr>
-        <w:t>Phase 1: Model Development and Data Preparation</w:t>
-      </w:r>
-    </w:p>
-    <w:p>
-      <w:pPr>
-        <w:numPr>
-          <w:ilvl w:val="0"/>
-          <w:numId w:val="13"/>
-        </w:numPr>
-        <w:jc w:val="both"/>
-        <w:rPr>
-          <w:rFonts w:asciiTheme="majorBidi" w:hAnsiTheme="majorBidi" w:cstheme="majorBidi"/>
-          <w:sz w:val="28"/>
-          <w:szCs w:val="28"/>
-        </w:rPr>
-      </w:pPr>
-      <w:r>
-        <w:rPr>
-          <w:rFonts w:asciiTheme="majorBidi" w:hAnsiTheme="majorBidi" w:cstheme="majorBidi"/>
-          <w:b/>
-          <w:bCs/>
-          <w:sz w:val="28"/>
-          <w:szCs w:val="28"/>
-        </w:rPr>
-        <w:t>Model Design</w:t>
-      </w:r>
-      <w:r>
-        <w:rPr>
-          <w:rFonts w:asciiTheme="majorBidi" w:hAnsiTheme="majorBidi" w:cstheme="majorBidi"/>
-          <w:sz w:val="28"/>
-          <w:szCs w:val="28"/>
-        </w:rPr>
-        <w:t>:</w:t>
-      </w:r>
-    </w:p>
-    <w:p>
-      <w:pPr>
-        <w:numPr>
-          <w:ilvl w:val="1"/>
-          <w:numId w:val="13"/>
-        </w:numPr>
-        <w:jc w:val="both"/>
-        <w:rPr>
-          <w:rFonts w:asciiTheme="majorBidi" w:hAnsiTheme="majorBidi" w:cstheme="majorBidi"/>
-          <w:sz w:val="28"/>
-          <w:szCs w:val="28"/>
-        </w:rPr>
-      </w:pPr>
-      <w:r>
-        <w:rPr>
-          <w:rFonts w:asciiTheme="majorBidi" w:hAnsiTheme="majorBidi" w:cstheme="majorBidi"/>
-          <w:sz w:val="28"/>
-          <w:szCs w:val="28"/>
-        </w:rPr>
-        <w:t>Develop a sentiment analysis model integrating emoji sentiment with traditional text analysis.</w:t>
-      </w:r>
-    </w:p>
-    <w:p>
-      <w:pPr>
-        <w:numPr>
-          <w:ilvl w:val="1"/>
-          <w:numId w:val="13"/>
-        </w:numPr>
-        <w:jc w:val="both"/>
-        <w:rPr>
-          <w:rFonts w:asciiTheme="majorBidi" w:hAnsiTheme="majorBidi" w:cstheme="majorBidi"/>
-          <w:sz w:val="28"/>
-          <w:szCs w:val="28"/>
-        </w:rPr>
-      </w:pPr>
-      <w:r>
-        <w:rPr>
-          <w:rFonts w:asciiTheme="majorBidi" w:hAnsiTheme="majorBidi" w:cstheme="majorBidi"/>
-          <w:sz w:val="28"/>
-          <w:szCs w:val="28"/>
-        </w:rPr>
-        <w:t>Utilize machine learning techniques suitable for processing both textual and emoji data.</w:t>
-      </w:r>
-    </w:p>
-    <w:p>
-      <w:pPr>
-        <w:numPr>
-          <w:ilvl w:val="0"/>
-          <w:numId w:val="13"/>
-        </w:numPr>
-        <w:jc w:val="both"/>
-        <w:rPr>
-          <w:rFonts w:asciiTheme="majorBidi" w:hAnsiTheme="majorBidi" w:cstheme="majorBidi"/>
-          <w:sz w:val="28"/>
-          <w:szCs w:val="28"/>
-        </w:rPr>
-      </w:pPr>
-      <w:r>
-        <w:rPr>
-          <w:rFonts w:asciiTheme="majorBidi" w:hAnsiTheme="majorBidi" w:cstheme="majorBidi"/>
-          <w:b/>
-          <w:bCs/>
-          <w:sz w:val="28"/>
-          <w:szCs w:val="28"/>
-        </w:rPr>
-        <w:t>Data Collection</w:t>
-      </w:r>
-      <w:r>
-        <w:rPr>
-          <w:rFonts w:asciiTheme="majorBidi" w:hAnsiTheme="majorBidi" w:cstheme="majorBidi"/>
-          <w:sz w:val="28"/>
-          <w:szCs w:val="28"/>
-        </w:rPr>
-        <w:t>:</w:t>
-      </w:r>
-    </w:p>
-    <w:p>
-      <w:pPr>
-        <w:numPr>
-          <w:ilvl w:val="1"/>
-          <w:numId w:val="13"/>
-        </w:numPr>
-        <w:jc w:val="both"/>
-        <w:rPr>
-          <w:rFonts w:asciiTheme="majorBidi" w:hAnsiTheme="majorBidi" w:cstheme="majorBidi"/>
-          <w:sz w:val="28"/>
-          <w:szCs w:val="28"/>
-        </w:rPr>
-      </w:pPr>
-      <w:r>
-        <w:rPr>
-          <w:rFonts w:asciiTheme="majorBidi" w:hAnsiTheme="majorBidi" w:cstheme="majorBidi"/>
-          <w:sz w:val="28"/>
-          <w:szCs w:val="28"/>
-        </w:rPr>
-        <w:t>Gather a comprehensive dataset of e-commerce reviews containing both text and emojis.</w:t>
-      </w:r>
-    </w:p>
-    <w:p>
-      <w:pPr>
-        <w:numPr>
-          <w:ilvl w:val="0"/>
-          <w:numId w:val="13"/>
-        </w:numPr>
-        <w:jc w:val="both"/>
-        <w:rPr>
-          <w:rFonts w:asciiTheme="majorBidi" w:hAnsiTheme="majorBidi" w:cstheme="majorBidi"/>
-          <w:sz w:val="28"/>
-          <w:szCs w:val="28"/>
-        </w:rPr>
-      </w:pPr>
-      <w:r>
-        <w:rPr>
-          <w:rFonts w:asciiTheme="majorBidi" w:hAnsiTheme="majorBidi" w:cstheme="majorBidi"/>
-          <w:b/>
-          <w:bCs/>
-          <w:sz w:val="28"/>
-          <w:szCs w:val="28"/>
-        </w:rPr>
-        <w:t>Data Preprocessing</w:t>
-      </w:r>
-      <w:r>
-        <w:rPr>
-          <w:rFonts w:asciiTheme="majorBidi" w:hAnsiTheme="majorBidi" w:cstheme="majorBidi"/>
-          <w:sz w:val="28"/>
-          <w:szCs w:val="28"/>
-        </w:rPr>
-        <w:t>:</w:t>
-      </w:r>
-    </w:p>
-    <w:p>
-      <w:pPr>
-        <w:numPr>
-          <w:ilvl w:val="1"/>
-          <w:numId w:val="13"/>
-        </w:numPr>
-        <w:jc w:val="both"/>
-        <w:rPr>
-          <w:rFonts w:asciiTheme="majorBidi" w:hAnsiTheme="majorBidi" w:cstheme="majorBidi"/>
-          <w:sz w:val="28"/>
-          <w:szCs w:val="28"/>
-        </w:rPr>
-      </w:pPr>
-      <w:r>
-        <w:rPr>
-          <w:rFonts w:asciiTheme="majorBidi" w:hAnsiTheme="majorBidi" w:cstheme="majorBidi"/>
-          <w:sz w:val="28"/>
-          <w:szCs w:val="28"/>
-        </w:rPr>
-        <w:t>Clean and preprocess the data, ensuring it's suitable for the model.</w:t>
-      </w:r>
-    </w:p>
-    <w:p>
-      <w:pPr>
-        <w:jc w:val="both"/>
-        <w:rPr>
-          <w:rFonts w:asciiTheme="majorBidi" w:hAnsiTheme="majorBidi" w:cstheme="majorBidi"/>
-          <w:b/>
-          <w:bCs/>
-          <w:sz w:val="28"/>
-          <w:szCs w:val="28"/>
-        </w:rPr>
-      </w:pPr>
-      <w:r>
-        <w:rPr>
-          <w:rFonts w:asciiTheme="majorBidi" w:hAnsiTheme="majorBidi" w:cstheme="majorBidi"/>
-          <w:b/>
-          <w:bCs/>
-          <w:sz w:val="28"/>
-          <w:szCs w:val="28"/>
-        </w:rPr>
-        <w:t>Phase 2: Model Training and Evaluation</w:t>
-      </w:r>
-    </w:p>
-    <w:p>
-      <w:pPr>
-        <w:numPr>
-          <w:ilvl w:val="0"/>
-          <w:numId w:val="14"/>
-        </w:numPr>
-        <w:jc w:val="both"/>
-        <w:rPr>
-          <w:rFonts w:asciiTheme="majorBidi" w:hAnsiTheme="majorBidi" w:cstheme="majorBidi"/>
-          <w:sz w:val="28"/>
-          <w:szCs w:val="28"/>
-        </w:rPr>
-      </w:pPr>
-      <w:r>
-        <w:rPr>
-          <w:rFonts w:asciiTheme="majorBidi" w:hAnsiTheme="majorBidi" w:cstheme="majorBidi"/>
-          <w:b/>
-          <w:bCs/>
-          <w:sz w:val="28"/>
-          <w:szCs w:val="28"/>
-        </w:rPr>
-        <w:t>Training</w:t>
-      </w:r>
-      <w:r>
-        <w:rPr>
-          <w:rFonts w:asciiTheme="majorBidi" w:hAnsiTheme="majorBidi" w:cstheme="majorBidi"/>
-          <w:sz w:val="28"/>
-          <w:szCs w:val="28"/>
-        </w:rPr>
-        <w:t>:</w:t>
-      </w:r>
-    </w:p>
-    <w:p>
-      <w:pPr>
-        <w:numPr>
-          <w:ilvl w:val="1"/>
-          <w:numId w:val="14"/>
-        </w:numPr>
-        <w:jc w:val="both"/>
-        <w:rPr>
-          <w:rFonts w:asciiTheme="majorBidi" w:hAnsiTheme="majorBidi" w:cstheme="majorBidi"/>
-          <w:sz w:val="28"/>
-          <w:szCs w:val="28"/>
-        </w:rPr>
-      </w:pPr>
-      <w:r>
-        <w:rPr>
-          <w:rFonts w:asciiTheme="majorBidi" w:hAnsiTheme="majorBidi" w:cstheme="majorBidi"/>
-          <w:sz w:val="28"/>
-          <w:szCs w:val="28"/>
-        </w:rPr>
-        <w:t>Train the model using the prepared dataset.</w:t>
-      </w:r>
-    </w:p>
-    <w:p>
-      <w:pPr>
-        <w:numPr>
-          <w:ilvl w:val="1"/>
-          <w:numId w:val="14"/>
-        </w:numPr>
-        <w:jc w:val="both"/>
-        <w:rPr>
-          <w:rFonts w:asciiTheme="majorBidi" w:hAnsiTheme="majorBidi" w:cstheme="majorBidi"/>
-          <w:sz w:val="28"/>
-          <w:szCs w:val="28"/>
-        </w:rPr>
-      </w:pPr>
-      <w:r>
-        <w:rPr>
-          <w:rFonts w:asciiTheme="majorBidi" w:hAnsiTheme="majorBidi" w:cstheme="majorBidi"/>
-          <w:sz w:val="28"/>
-          <w:szCs w:val="28"/>
-        </w:rPr>
-        <w:t>Fine-tune parameters to optimize performance.</w:t>
-      </w:r>
-    </w:p>
-    <w:p>
-      <w:pPr>
-        <w:numPr>
-          <w:ilvl w:val="0"/>
-          <w:numId w:val="14"/>
-        </w:numPr>
-        <w:jc w:val="both"/>
-        <w:rPr>
-          <w:rFonts w:asciiTheme="majorBidi" w:hAnsiTheme="majorBidi" w:cstheme="majorBidi"/>
-          <w:sz w:val="28"/>
-          <w:szCs w:val="28"/>
-        </w:rPr>
-      </w:pPr>
-      <w:r>
-        <w:rPr>
-          <w:rFonts w:asciiTheme="majorBidi" w:hAnsiTheme="majorBidi" w:cstheme="majorBidi"/>
-          <w:b/>
-          <w:bCs/>
-          <w:sz w:val="28"/>
-          <w:szCs w:val="28"/>
-        </w:rPr>
-        <w:t>Benchmarking</w:t>
-      </w:r>
-      <w:r>
-        <w:rPr>
-          <w:rFonts w:asciiTheme="majorBidi" w:hAnsiTheme="majorBidi" w:cstheme="majorBidi"/>
-          <w:sz w:val="28"/>
-          <w:szCs w:val="28"/>
-        </w:rPr>
-        <w:t>:</w:t>
-      </w:r>
-    </w:p>
-    <w:p>
-      <w:pPr>
-        <w:numPr>
-          <w:ilvl w:val="1"/>
-          <w:numId w:val="14"/>
-        </w:numPr>
-        <w:jc w:val="both"/>
-        <w:rPr>
-          <w:rFonts w:asciiTheme="majorBidi" w:hAnsiTheme="majorBidi" w:cstheme="majorBidi"/>
-          <w:sz w:val="28"/>
-          <w:szCs w:val="28"/>
-        </w:rPr>
-      </w:pPr>
-      <w:r>
-        <w:rPr>
-          <w:rFonts w:asciiTheme="majorBidi" w:hAnsiTheme="majorBidi" w:cstheme="majorBidi"/>
-          <w:sz w:val="28"/>
-          <w:szCs w:val="28"/>
-        </w:rPr>
-        <w:t>Compare the emoji-infused model against standard text-only sentiment analysis models.</w:t>
-      </w:r>
-    </w:p>
-    <w:p>
-      <w:pPr>
-        <w:numPr>
-          <w:ilvl w:val="1"/>
-          <w:numId w:val="14"/>
-        </w:numPr>
-        <w:jc w:val="both"/>
-        <w:rPr>
-          <w:rFonts w:asciiTheme="majorBidi" w:hAnsiTheme="majorBidi" w:cstheme="majorBidi"/>
-          <w:sz w:val="28"/>
-          <w:szCs w:val="28"/>
-        </w:rPr>
-      </w:pPr>
-      <w:r>
-        <w:rPr>
-          <w:rFonts w:asciiTheme="majorBidi" w:hAnsiTheme="majorBidi" w:cstheme="majorBidi"/>
-          <w:sz w:val="28"/>
-          <w:szCs w:val="28"/>
-        </w:rPr>
-        <w:t>Use similar datasets for fair comparison.</w:t>
-      </w:r>
-    </w:p>
-    <w:p>
-      <w:pPr>
-        <w:jc w:val="both"/>
-        <w:rPr>
-          <w:rFonts w:asciiTheme="majorBidi" w:hAnsiTheme="majorBidi" w:cstheme="majorBidi"/>
-          <w:b/>
-          <w:bCs/>
-          <w:sz w:val="28"/>
-          <w:szCs w:val="28"/>
-        </w:rPr>
-      </w:pPr>
-      <w:r>
-        <w:rPr>
-          <w:rFonts w:asciiTheme="majorBidi" w:hAnsiTheme="majorBidi" w:cstheme="majorBidi"/>
-          <w:b/>
-          <w:bCs/>
-          <w:sz w:val="28"/>
-          <w:szCs w:val="28"/>
-        </w:rPr>
-        <w:t>Phase 3: Performance Metrics Evaluation</w:t>
-      </w:r>
-    </w:p>
-    <w:p>
-      <w:pPr>
-        <w:numPr>
-          <w:ilvl w:val="0"/>
-          <w:numId w:val="15"/>
-        </w:numPr>
-        <w:jc w:val="both"/>
-        <w:rPr>
-          <w:rFonts w:asciiTheme="majorBidi" w:hAnsiTheme="majorBidi" w:cstheme="majorBidi"/>
-          <w:sz w:val="28"/>
-          <w:szCs w:val="28"/>
-        </w:rPr>
-      </w:pPr>
-      <w:r>
-        <w:rPr>
-          <w:rFonts w:asciiTheme="majorBidi" w:hAnsiTheme="majorBidi" w:cstheme="majorBidi"/>
-          <w:b/>
-          <w:bCs/>
-          <w:sz w:val="28"/>
-          <w:szCs w:val="28"/>
-        </w:rPr>
-        <w:t>Testing</w:t>
-      </w:r>
-      <w:r>
-        <w:rPr>
-          <w:rFonts w:asciiTheme="majorBidi" w:hAnsiTheme="majorBidi" w:cstheme="majorBidi"/>
-          <w:sz w:val="28"/>
-          <w:szCs w:val="28"/>
-        </w:rPr>
-        <w:t>:</w:t>
-      </w:r>
-    </w:p>
-    <w:p>
-      <w:pPr>
-        <w:numPr>
-          <w:ilvl w:val="1"/>
-          <w:numId w:val="15"/>
-        </w:numPr>
-        <w:jc w:val="both"/>
-        <w:rPr>
-          <w:rFonts w:asciiTheme="majorBidi" w:hAnsiTheme="majorBidi" w:cstheme="majorBidi"/>
-          <w:sz w:val="28"/>
-          <w:szCs w:val="28"/>
-        </w:rPr>
-      </w:pPr>
-      <w:r>
-        <w:rPr>
-          <w:rFonts w:asciiTheme="majorBidi" w:hAnsiTheme="majorBidi" w:cstheme="majorBidi"/>
-          <w:sz w:val="28"/>
-          <w:szCs w:val="28"/>
-        </w:rPr>
-        <w:t>Evaluate the models using a separate test dataset.</w:t>
-      </w:r>
-    </w:p>
-    <w:p>
-      <w:pPr>
-        <w:numPr>
-          <w:ilvl w:val="1"/>
-          <w:numId w:val="15"/>
-        </w:numPr>
-        <w:jc w:val="both"/>
-        <w:rPr>
-          <w:rFonts w:asciiTheme="majorBidi" w:hAnsiTheme="majorBidi" w:cstheme="majorBidi"/>
-          <w:sz w:val="28"/>
-          <w:szCs w:val="28"/>
-        </w:rPr>
-      </w:pPr>
-      <w:r>
-        <w:rPr>
-          <w:rFonts w:asciiTheme="majorBidi" w:hAnsiTheme="majorBidi" w:cstheme="majorBidi"/>
-          <w:sz w:val="28"/>
-          <w:szCs w:val="28"/>
-        </w:rPr>
-        <w:t>Focus on metrics like accuracy, precision, recall, and F1-score.</w:t>
-      </w:r>
-    </w:p>
-    <w:p>
-      <w:pPr>
-        <w:numPr>
-          <w:ilvl w:val="0"/>
-          <w:numId w:val="15"/>
-        </w:numPr>
-        <w:jc w:val="both"/>
-        <w:rPr>
-          <w:rFonts w:asciiTheme="majorBidi" w:hAnsiTheme="majorBidi" w:cstheme="majorBidi"/>
-          <w:sz w:val="28"/>
-          <w:szCs w:val="28"/>
-        </w:rPr>
-      </w:pPr>
-      <w:r>
-        <w:rPr>
-          <w:rFonts w:asciiTheme="majorBidi" w:hAnsiTheme="majorBidi" w:cstheme="majorBidi"/>
-          <w:b/>
-          <w:bCs/>
-          <w:sz w:val="28"/>
-          <w:szCs w:val="28"/>
-        </w:rPr>
-        <w:lastRenderedPageBreak/>
-        <w:t>Analysis</w:t>
-      </w:r>
-      <w:r>
-        <w:rPr>
-          <w:rFonts w:asciiTheme="majorBidi" w:hAnsiTheme="majorBidi" w:cstheme="majorBidi"/>
-          <w:sz w:val="28"/>
-          <w:szCs w:val="28"/>
-        </w:rPr>
-        <w:t>:</w:t>
-      </w:r>
-    </w:p>
-    <w:p>
-      <w:pPr>
-        <w:numPr>
-          <w:ilvl w:val="1"/>
-          <w:numId w:val="15"/>
-        </w:numPr>
-        <w:jc w:val="both"/>
-        <w:rPr>
-          <w:rFonts w:asciiTheme="majorBidi" w:hAnsiTheme="majorBidi" w:cstheme="majorBidi"/>
-          <w:sz w:val="28"/>
-          <w:szCs w:val="28"/>
-        </w:rPr>
-      </w:pPr>
-      <w:r>
-        <w:rPr>
-          <w:rFonts w:asciiTheme="majorBidi" w:hAnsiTheme="majorBidi" w:cstheme="majorBidi"/>
-          <w:sz w:val="28"/>
-          <w:szCs w:val="28"/>
-        </w:rPr>
-        <w:t>Analyze how effectively the emoji-infused model interprets sentiment compared to text-only models.</w:t>
-      </w:r>
-    </w:p>
-    <w:p>
-      <w:pPr>
-        <w:jc w:val="both"/>
-        <w:rPr>
-          <w:rFonts w:asciiTheme="majorBidi" w:hAnsiTheme="majorBidi" w:cstheme="majorBidi"/>
-          <w:b/>
-          <w:bCs/>
-          <w:sz w:val="28"/>
-          <w:szCs w:val="28"/>
-        </w:rPr>
-      </w:pPr>
-      <w:r>
-        <w:rPr>
-          <w:rFonts w:asciiTheme="majorBidi" w:hAnsiTheme="majorBidi" w:cstheme="majorBidi"/>
-          <w:b/>
-          <w:bCs/>
-          <w:sz w:val="28"/>
-          <w:szCs w:val="28"/>
-        </w:rPr>
-        <w:t>Phase 4: Interpretation and Documentation</w:t>
-      </w:r>
-    </w:p>
-    <w:p>
-      <w:pPr>
-        <w:numPr>
-          <w:ilvl w:val="0"/>
-          <w:numId w:val="16"/>
-        </w:numPr>
-        <w:jc w:val="both"/>
-        <w:rPr>
-          <w:rFonts w:asciiTheme="majorBidi" w:hAnsiTheme="majorBidi" w:cstheme="majorBidi"/>
-          <w:sz w:val="28"/>
-          <w:szCs w:val="28"/>
-        </w:rPr>
-      </w:pPr>
-      <w:r>
-        <w:rPr>
-          <w:rFonts w:asciiTheme="majorBidi" w:hAnsiTheme="majorBidi" w:cstheme="majorBidi"/>
-          <w:b/>
-          <w:bCs/>
-          <w:sz w:val="28"/>
-          <w:szCs w:val="28"/>
-        </w:rPr>
-        <w:t>Interpretation</w:t>
-      </w:r>
-      <w:r>
-        <w:rPr>
-          <w:rFonts w:asciiTheme="majorBidi" w:hAnsiTheme="majorBidi" w:cstheme="majorBidi"/>
-          <w:sz w:val="28"/>
-          <w:szCs w:val="28"/>
-        </w:rPr>
-        <w:t>:</w:t>
-      </w:r>
-    </w:p>
-    <w:p>
-      <w:pPr>
-        <w:numPr>
-          <w:ilvl w:val="1"/>
-          <w:numId w:val="16"/>
-        </w:numPr>
-        <w:jc w:val="both"/>
-        <w:rPr>
-          <w:rFonts w:asciiTheme="majorBidi" w:hAnsiTheme="majorBidi" w:cstheme="majorBidi"/>
-          <w:sz w:val="28"/>
-          <w:szCs w:val="28"/>
-        </w:rPr>
-      </w:pPr>
-      <w:r>
-        <w:rPr>
-          <w:rFonts w:asciiTheme="majorBidi" w:hAnsiTheme="majorBidi" w:cstheme="majorBidi"/>
-          <w:sz w:val="28"/>
-          <w:szCs w:val="28"/>
-        </w:rPr>
-        <w:t>Draw conclusions based on the comparative performance of the models.</w:t>
-      </w:r>
-    </w:p>
-    <w:p>
-      <w:pPr>
-        <w:numPr>
-          <w:ilvl w:val="1"/>
-          <w:numId w:val="16"/>
-        </w:numPr>
-        <w:jc w:val="both"/>
-        <w:rPr>
-          <w:rFonts w:asciiTheme="majorBidi" w:hAnsiTheme="majorBidi" w:cstheme="majorBidi"/>
-          <w:sz w:val="28"/>
-          <w:szCs w:val="28"/>
-        </w:rPr>
-      </w:pPr>
-      <w:r>
-        <w:rPr>
-          <w:rFonts w:asciiTheme="majorBidi" w:hAnsiTheme="majorBidi" w:cstheme="majorBidi"/>
-          <w:sz w:val="28"/>
-          <w:szCs w:val="28"/>
-        </w:rPr>
-        <w:t>Assess the added value of emojis in sentiment analysis.</w:t>
-      </w:r>
-    </w:p>
-    <w:p>
-      <w:pPr>
-        <w:numPr>
-          <w:ilvl w:val="0"/>
-          <w:numId w:val="16"/>
-        </w:numPr>
-        <w:jc w:val="both"/>
-        <w:rPr>
-          <w:rFonts w:asciiTheme="majorBidi" w:hAnsiTheme="majorBidi" w:cstheme="majorBidi"/>
-          <w:sz w:val="28"/>
-          <w:szCs w:val="28"/>
-        </w:rPr>
-      </w:pPr>
-      <w:r>
-        <w:rPr>
-          <w:rFonts w:asciiTheme="majorBidi" w:hAnsiTheme="majorBidi" w:cstheme="majorBidi"/>
-          <w:b/>
-          <w:bCs/>
-          <w:sz w:val="28"/>
-          <w:szCs w:val="28"/>
-        </w:rPr>
-        <w:t>Reporting</w:t>
-      </w:r>
-      <w:r>
-        <w:rPr>
-          <w:rFonts w:asciiTheme="majorBidi" w:hAnsiTheme="majorBidi" w:cstheme="majorBidi"/>
-          <w:sz w:val="28"/>
-          <w:szCs w:val="28"/>
-        </w:rPr>
-        <w:t>:</w:t>
-      </w:r>
-    </w:p>
-    <w:p>
-      <w:pPr>
-        <w:numPr>
-          <w:ilvl w:val="1"/>
-          <w:numId w:val="16"/>
-        </w:numPr>
-        <w:jc w:val="both"/>
-        <w:rPr>
-          <w:rFonts w:asciiTheme="majorBidi" w:hAnsiTheme="majorBidi" w:cstheme="majorBidi"/>
-          <w:sz w:val="28"/>
-          <w:szCs w:val="28"/>
-        </w:rPr>
-      </w:pPr>
-      <w:r>
-        <w:rPr>
-          <w:rFonts w:asciiTheme="majorBidi" w:hAnsiTheme="majorBidi" w:cstheme="majorBidi"/>
-          <w:sz w:val="28"/>
-          <w:szCs w:val="28"/>
-        </w:rPr>
-        <w:t>Document the methodology, process, findings, and interpretations in a detailed report.</w:t>
-      </w:r>
-    </w:p>
-    <w:p>
-      <w:pPr>
-        <w:jc w:val="both"/>
-        <w:rPr>
-          <w:rFonts w:asciiTheme="majorBidi" w:hAnsiTheme="majorBidi" w:cstheme="majorBidi"/>
-          <w:b/>
-          <w:bCs/>
-          <w:sz w:val="28"/>
-          <w:szCs w:val="28"/>
-        </w:rPr>
-      </w:pPr>
-      <w:r>
-        <w:rPr>
-          <w:rFonts w:asciiTheme="majorBidi" w:hAnsiTheme="majorBidi" w:cstheme="majorBidi"/>
-          <w:b/>
-          <w:bCs/>
-          <w:sz w:val="28"/>
-          <w:szCs w:val="28"/>
-        </w:rPr>
-        <w:t>Supporting Diagrams and Visuals:</w:t>
-      </w:r>
-    </w:p>
-    <w:p>
-      <w:pPr>
-        <w:numPr>
-          <w:ilvl w:val="0"/>
-          <w:numId w:val="17"/>
-        </w:numPr>
-        <w:jc w:val="both"/>
-        <w:rPr>
-          <w:rFonts w:asciiTheme="majorBidi" w:hAnsiTheme="majorBidi" w:cstheme="majorBidi"/>
-          <w:sz w:val="28"/>
-          <w:szCs w:val="28"/>
-        </w:rPr>
-      </w:pPr>
-      <w:r>
-        <w:rPr>
-          <w:rFonts w:asciiTheme="majorBidi" w:hAnsiTheme="majorBidi" w:cstheme="majorBidi"/>
-          <w:b/>
-          <w:bCs/>
-          <w:sz w:val="28"/>
-          <w:szCs w:val="28"/>
-        </w:rPr>
-        <w:t>Model Architecture Diagram</w:t>
-      </w:r>
-      <w:r>
-        <w:rPr>
-          <w:rFonts w:asciiTheme="majorBidi" w:hAnsiTheme="majorBidi" w:cstheme="majorBidi"/>
-          <w:sz w:val="28"/>
-          <w:szCs w:val="28"/>
-        </w:rPr>
-        <w:t>: Illustrate the structure of the emoji-infused sentiment analysis model.</w:t>
-      </w:r>
-    </w:p>
-    <w:p>
-      <w:pPr>
-        <w:numPr>
-          <w:ilvl w:val="0"/>
-          <w:numId w:val="17"/>
-        </w:numPr>
-        <w:jc w:val="both"/>
-        <w:rPr>
-          <w:rFonts w:asciiTheme="majorBidi" w:hAnsiTheme="majorBidi" w:cstheme="majorBidi"/>
-          <w:sz w:val="28"/>
-          <w:szCs w:val="28"/>
-        </w:rPr>
-      </w:pPr>
-      <w:r>
-        <w:rPr>
-          <w:rFonts w:asciiTheme="majorBidi" w:hAnsiTheme="majorBidi" w:cstheme="majorBidi"/>
-          <w:b/>
-          <w:bCs/>
-          <w:sz w:val="28"/>
-          <w:szCs w:val="28"/>
-        </w:rPr>
-        <w:t>Performance Comparison Charts</w:t>
-      </w:r>
-      <w:r>
-        <w:rPr>
-          <w:rFonts w:asciiTheme="majorBidi" w:hAnsiTheme="majorBidi" w:cstheme="majorBidi"/>
-          <w:sz w:val="28"/>
-          <w:szCs w:val="28"/>
-        </w:rPr>
-        <w:t>: Graphically represent the performance metrics of both models.</w:t>
-      </w:r>
-    </w:p>
-    <w:p>
-      <w:pPr>
-        <w:jc w:val="both"/>
-        <w:rPr>
-          <w:rFonts w:asciiTheme="majorBidi" w:hAnsiTheme="majorBidi" w:cstheme="majorBidi"/>
-          <w:sz w:val="28"/>
-          <w:szCs w:val="28"/>
-        </w:rPr>
-      </w:pPr>
-      <w:r>
-        <w:rPr>
-          <w:rFonts w:asciiTheme="majorBidi" w:hAnsiTheme="majorBidi" w:cstheme="majorBidi"/>
-          <w:sz w:val="28"/>
-          <w:szCs w:val="28"/>
-        </w:rPr>
-        <w:t>This methodology is designed to rigorously test the hypothesis that incorporating emojis into sentiment analysis models leads to more accurate and comprehensive sentiment evaluations, particularly in e-commerce reviews.</w:t>
-      </w:r>
-    </w:p>
-    <w:p>
-      <w:pPr>
-        <w:jc w:val="both"/>
-        <w:rPr>
-          <w:rFonts w:asciiTheme="majorBidi" w:hAnsiTheme="majorBidi" w:cstheme="majorBidi"/>
-          <w:vanish/>
-          <w:sz w:val="28"/>
-          <w:szCs w:val="28"/>
-        </w:rPr>
-      </w:pPr>
-      <w:r>
-        <w:rPr>
-          <w:rFonts w:asciiTheme="majorBidi" w:hAnsiTheme="majorBidi" w:cstheme="majorBidi"/>
-          <w:noProof/>
-          <w:sz w:val="28"/>
-          <w:szCs w:val="28"/>
-        </w:rPr>
-        <w:lastRenderedPageBreak/>
-        <w:drawing>
-          <wp:inline distT="0" distB="0" distL="0" distR="0" wp14:anchorId="18502B8D" wp14:editId="4D5F6313">
-            <wp:extent cx="5943600" cy="3975100"/>
-            <wp:effectExtent l="0" t="0" r="0" b="0"/>
-            <wp:docPr id="353139504" name="Graphic 1"/>
-            <wp:cNvGraphicFramePr>
-              <a:graphicFrameLocks xmlns:a="http://schemas.openxmlformats.org/drawingml/2006/main" noChangeAspect="1"/>
-            </wp:cNvGraphicFramePr>
-            <a:graphic xmlns:a="http://schemas.openxmlformats.org/drawingml/2006/main">
-              <a:graphicData uri="http://schemas.openxmlformats.org/drawingml/2006/picture">
-                <pic:pic xmlns:pic="http://schemas.openxmlformats.org/drawingml/2006/picture">
-                  <pic:nvPicPr>
-                    <pic:cNvPr id="353139504" name=""/>
-                    <pic:cNvPicPr/>
-                  </pic:nvPicPr>
-                  <pic:blipFill>
-                    <a:blip r:embed="rId9">
-                      <a:extLst>
-                        <a:ext uri="{96DAC541-7B7A-43D3-8B79-37D633B846F1}">
-                          <asvg:svgBlip xmlns:asvg="http://schemas.microsoft.com/office/drawing/2016/SVG/main" r:embed="rId10"/>
-                        </a:ext>
-                      </a:extLst>
-                    </a:blip>
-                    <a:stretch>
-                      <a:fillRect/>
-                    </a:stretch>
-                  </pic:blipFill>
-                  <pic:spPr>
-                    <a:xfrm>
-                      <a:off x="0" y="0"/>
-                      <a:ext cx="5943600" cy="3975100"/>
-                    </a:xfrm>
-                    <a:prstGeom prst="rect">
-                      <a:avLst/>
-                    </a:prstGeom>
-                  </pic:spPr>
-                </pic:pic>
-              </a:graphicData>
-            </a:graphic>
-          </wp:inline>
-        </w:drawing>
-      </w:r>
-      <w:r>
-        <w:rPr>
-          <w:rFonts w:asciiTheme="majorBidi" w:hAnsiTheme="majorBidi" w:cstheme="majorBidi"/>
-          <w:noProof/>
-          <w:vanish/>
-          <w:sz w:val="28"/>
-          <w:szCs w:val="28"/>
-        </w:rPr>
-        <w:drawing>
-          <wp:inline distT="0" distB="0" distL="0" distR="0" wp14:anchorId="067B74E8" wp14:editId="712E24DF">
-            <wp:extent cx="5943600" cy="3975100"/>
-            <wp:effectExtent l="0" t="0" r="0" b="0"/>
-            <wp:docPr id="578276717" name="Graphic 4"/>
-            <wp:cNvGraphicFramePr>
-              <a:graphicFrameLocks xmlns:a="http://schemas.openxmlformats.org/drawingml/2006/main" noChangeAspect="1"/>
-            </wp:cNvGraphicFramePr>
-            <a:graphic xmlns:a="http://schemas.openxmlformats.org/drawingml/2006/main">
-              <a:graphicData uri="http://schemas.openxmlformats.org/drawingml/2006/picture">
-                <pic:pic xmlns:pic="http://schemas.openxmlformats.org/drawingml/2006/picture">
-                  <pic:nvPicPr>
-                    <pic:cNvPr id="578276717" name="Graphic 578276717"/>
-                    <pic:cNvPicPr/>
-                  </pic:nvPicPr>
-                  <pic:blipFill>
-                    <a:blip r:embed="rId9">
-                      <a:extLst>
-                        <a:ext uri="{28A0092B-C50C-407E-A947-70E740481C1C}">
-                          <a14:useLocalDpi xmlns:a14="http://schemas.microsoft.com/office/drawing/2010/main" val="0"/>
-                        </a:ext>
-                        <a:ext uri="{96DAC541-7B7A-43D3-8B79-37D633B846F1}">
-                          <asvg:svgBlip xmlns:asvg="http://schemas.microsoft.com/office/drawing/2016/SVG/main" r:embed="rId10"/>
-                        </a:ext>
-                      </a:extLst>
-                    </a:blip>
-                    <a:stretch>
-                      <a:fillRect/>
-                    </a:stretch>
-                  </pic:blipFill>
-                  <pic:spPr>
-                    <a:xfrm>
-                      <a:off x="0" y="0"/>
-                      <a:ext cx="5943600" cy="3975100"/>
-                    </a:xfrm>
-                    <a:prstGeom prst="rect">
-                      <a:avLst/>
-                    </a:prstGeom>
-                  </pic:spPr>
-                </pic:pic>
-              </a:graphicData>
-            </a:graphic>
-          </wp:inline>
-        </w:drawing>
-      </w:r>
-      <w:r>
-        <w:rPr>
-          <w:rFonts w:asciiTheme="majorBidi" w:hAnsiTheme="majorBidi" w:cstheme="majorBidi"/>
-          <w:noProof/>
-          <w:vanish/>
-          <w:sz w:val="28"/>
-          <w:szCs w:val="28"/>
-        </w:rPr>
-        <w:drawing>
-          <wp:inline distT="0" distB="0" distL="0" distR="0" wp14:anchorId="4E2965AE" wp14:editId="7CC8817F">
-            <wp:extent cx="5943600" cy="3975100"/>
-            <wp:effectExtent l="0" t="0" r="0" b="0"/>
-            <wp:docPr id="1886138878" name="Graphic 3"/>
-            <wp:cNvGraphicFramePr>
-              <a:graphicFrameLocks xmlns:a="http://schemas.openxmlformats.org/drawingml/2006/main" noChangeAspect="1"/>
-            </wp:cNvGraphicFramePr>
-            <a:graphic xmlns:a="http://schemas.openxmlformats.org/drawingml/2006/main">
-              <a:graphicData uri="http://schemas.openxmlformats.org/drawingml/2006/picture">
-                <pic:pic xmlns:pic="http://schemas.openxmlformats.org/drawingml/2006/picture">
-                  <pic:nvPicPr>
-                    <pic:cNvPr id="1886138878" name="Graphic 1886138878"/>
-                    <pic:cNvPicPr/>
-                  </pic:nvPicPr>
-                  <pic:blipFill>
-                    <a:blip r:embed="rId9">
-                      <a:extLst>
-                        <a:ext uri="{28A0092B-C50C-407E-A947-70E740481C1C}">
-                          <a14:useLocalDpi xmlns:a14="http://schemas.microsoft.com/office/drawing/2010/main" val="0"/>
-                        </a:ext>
-                        <a:ext uri="{96DAC541-7B7A-43D3-8B79-37D633B846F1}">
-                          <asvg:svgBlip xmlns:asvg="http://schemas.microsoft.com/office/drawing/2016/SVG/main" r:embed="rId10"/>
-                        </a:ext>
-                      </a:extLst>
-                    </a:blip>
-                    <a:stretch>
-                      <a:fillRect/>
-                    </a:stretch>
-                  </pic:blipFill>
-                  <pic:spPr>
-                    <a:xfrm>
-                      <a:off x="0" y="0"/>
-                      <a:ext cx="5943600" cy="3975100"/>
-                    </a:xfrm>
-                    <a:prstGeom prst="rect">
-                      <a:avLst/>
-                    </a:prstGeom>
-                  </pic:spPr>
-                </pic:pic>
-              </a:graphicData>
-            </a:graphic>
-          </wp:inline>
-        </w:drawing>
-      </w:r>
-      <w:r>
-        <w:rPr>
-          <w:rFonts w:asciiTheme="majorBidi" w:hAnsiTheme="majorBidi" w:cstheme="majorBidi"/>
-          <w:vanish/>
-          <w:sz w:val="28"/>
-          <w:szCs w:val="28"/>
-        </w:rPr>
-        <w:t>Top of Form</w:t>
+        <w:t>Each experiment is meticulously designed to explore the incremental benefits of integrating diverse data modalities into sentiment analysis, ultimately aiming to contribute a deeper and more comprehensive understanding of consumer sentiments in e-commerce reviews. Future documentation will include detailed reports of findings, supported by diagrams and charts to visualize the methodologies and results.</w:t>
       </w:r>
     </w:p>
     <w:p>
@@ -3923,6 +1322,304 @@
     </w:lvl>
   </w:abstractNum>
   <w:abstractNum w:abstractNumId="6" w15:restartNumberingAfterBreak="0">
+    <w:nsid w:val="167360ED"/>
+    <w:multiLevelType w:val="multilevel"/>
+    <w:tmpl w:val="4732B43A"/>
+    <w:lvl w:ilvl="0">
+      <w:start w:val="1"/>
+      <w:numFmt w:val="bullet"/>
+      <w:lvlText w:val=""/>
+      <w:lvlJc w:val="left"/>
+      <w:pPr>
+        <w:tabs>
+          <w:tab w:val="num" w:pos="720"/>
+        </w:tabs>
+        <w:ind w:left="720" w:hanging="360"/>
+      </w:pPr>
+      <w:rPr>
+        <w:rFonts w:ascii="Symbol" w:hAnsi="Symbol" w:hint="default"/>
+        <w:sz w:val="20"/>
+      </w:rPr>
+    </w:lvl>
+    <w:lvl w:ilvl="1" w:tentative="1">
+      <w:start w:val="1"/>
+      <w:numFmt w:val="bullet"/>
+      <w:lvlText w:val=""/>
+      <w:lvlJc w:val="left"/>
+      <w:pPr>
+        <w:tabs>
+          <w:tab w:val="num" w:pos="1440"/>
+        </w:tabs>
+        <w:ind w:left="1440" w:hanging="360"/>
+      </w:pPr>
+      <w:rPr>
+        <w:rFonts w:ascii="Symbol" w:hAnsi="Symbol" w:hint="default"/>
+        <w:sz w:val="20"/>
+      </w:rPr>
+    </w:lvl>
+    <w:lvl w:ilvl="2" w:tentative="1">
+      <w:start w:val="1"/>
+      <w:numFmt w:val="bullet"/>
+      <w:lvlText w:val=""/>
+      <w:lvlJc w:val="left"/>
+      <w:pPr>
+        <w:tabs>
+          <w:tab w:val="num" w:pos="2160"/>
+        </w:tabs>
+        <w:ind w:left="2160" w:hanging="360"/>
+      </w:pPr>
+      <w:rPr>
+        <w:rFonts w:ascii="Symbol" w:hAnsi="Symbol" w:hint="default"/>
+        <w:sz w:val="20"/>
+      </w:rPr>
+    </w:lvl>
+    <w:lvl w:ilvl="3" w:tentative="1">
+      <w:start w:val="1"/>
+      <w:numFmt w:val="bullet"/>
+      <w:lvlText w:val=""/>
+      <w:lvlJc w:val="left"/>
+      <w:pPr>
+        <w:tabs>
+          <w:tab w:val="num" w:pos="2880"/>
+        </w:tabs>
+        <w:ind w:left="2880" w:hanging="360"/>
+      </w:pPr>
+      <w:rPr>
+        <w:rFonts w:ascii="Symbol" w:hAnsi="Symbol" w:hint="default"/>
+        <w:sz w:val="20"/>
+      </w:rPr>
+    </w:lvl>
+    <w:lvl w:ilvl="4" w:tentative="1">
+      <w:start w:val="1"/>
+      <w:numFmt w:val="bullet"/>
+      <w:lvlText w:val=""/>
+      <w:lvlJc w:val="left"/>
+      <w:pPr>
+        <w:tabs>
+          <w:tab w:val="num" w:pos="3600"/>
+        </w:tabs>
+        <w:ind w:left="3600" w:hanging="360"/>
+      </w:pPr>
+      <w:rPr>
+        <w:rFonts w:ascii="Symbol" w:hAnsi="Symbol" w:hint="default"/>
+        <w:sz w:val="20"/>
+      </w:rPr>
+    </w:lvl>
+    <w:lvl w:ilvl="5" w:tentative="1">
+      <w:start w:val="1"/>
+      <w:numFmt w:val="bullet"/>
+      <w:lvlText w:val=""/>
+      <w:lvlJc w:val="left"/>
+      <w:pPr>
+        <w:tabs>
+          <w:tab w:val="num" w:pos="4320"/>
+        </w:tabs>
+        <w:ind w:left="4320" w:hanging="360"/>
+      </w:pPr>
+      <w:rPr>
+        <w:rFonts w:ascii="Symbol" w:hAnsi="Symbol" w:hint="default"/>
+        <w:sz w:val="20"/>
+      </w:rPr>
+    </w:lvl>
+    <w:lvl w:ilvl="6" w:tentative="1">
+      <w:start w:val="1"/>
+      <w:numFmt w:val="bullet"/>
+      <w:lvlText w:val=""/>
+      <w:lvlJc w:val="left"/>
+      <w:pPr>
+        <w:tabs>
+          <w:tab w:val="num" w:pos="5040"/>
+        </w:tabs>
+        <w:ind w:left="5040" w:hanging="360"/>
+      </w:pPr>
+      <w:rPr>
+        <w:rFonts w:ascii="Symbol" w:hAnsi="Symbol" w:hint="default"/>
+        <w:sz w:val="20"/>
+      </w:rPr>
+    </w:lvl>
+    <w:lvl w:ilvl="7" w:tentative="1">
+      <w:start w:val="1"/>
+      <w:numFmt w:val="bullet"/>
+      <w:lvlText w:val=""/>
+      <w:lvlJc w:val="left"/>
+      <w:pPr>
+        <w:tabs>
+          <w:tab w:val="num" w:pos="5760"/>
+        </w:tabs>
+        <w:ind w:left="5760" w:hanging="360"/>
+      </w:pPr>
+      <w:rPr>
+        <w:rFonts w:ascii="Symbol" w:hAnsi="Symbol" w:hint="default"/>
+        <w:sz w:val="20"/>
+      </w:rPr>
+    </w:lvl>
+    <w:lvl w:ilvl="8" w:tentative="1">
+      <w:start w:val="1"/>
+      <w:numFmt w:val="bullet"/>
+      <w:lvlText w:val=""/>
+      <w:lvlJc w:val="left"/>
+      <w:pPr>
+        <w:tabs>
+          <w:tab w:val="num" w:pos="6480"/>
+        </w:tabs>
+        <w:ind w:left="6480" w:hanging="360"/>
+      </w:pPr>
+      <w:rPr>
+        <w:rFonts w:ascii="Symbol" w:hAnsi="Symbol" w:hint="default"/>
+        <w:sz w:val="20"/>
+      </w:rPr>
+    </w:lvl>
+  </w:abstractNum>
+  <w:abstractNum w:abstractNumId="7" w15:restartNumberingAfterBreak="0">
+    <w:nsid w:val="188255EE"/>
+    <w:multiLevelType w:val="multilevel"/>
+    <w:tmpl w:val="C5E44B9C"/>
+    <w:lvl w:ilvl="0">
+      <w:start w:val="1"/>
+      <w:numFmt w:val="bullet"/>
+      <w:lvlText w:val=""/>
+      <w:lvlJc w:val="left"/>
+      <w:pPr>
+        <w:tabs>
+          <w:tab w:val="num" w:pos="720"/>
+        </w:tabs>
+        <w:ind w:left="720" w:hanging="360"/>
+      </w:pPr>
+      <w:rPr>
+        <w:rFonts w:ascii="Symbol" w:hAnsi="Symbol" w:hint="default"/>
+        <w:sz w:val="20"/>
+      </w:rPr>
+    </w:lvl>
+    <w:lvl w:ilvl="1" w:tentative="1">
+      <w:start w:val="1"/>
+      <w:numFmt w:val="bullet"/>
+      <w:lvlText w:val=""/>
+      <w:lvlJc w:val="left"/>
+      <w:pPr>
+        <w:tabs>
+          <w:tab w:val="num" w:pos="1440"/>
+        </w:tabs>
+        <w:ind w:left="1440" w:hanging="360"/>
+      </w:pPr>
+      <w:rPr>
+        <w:rFonts w:ascii="Symbol" w:hAnsi="Symbol" w:hint="default"/>
+        <w:sz w:val="20"/>
+      </w:rPr>
+    </w:lvl>
+    <w:lvl w:ilvl="2" w:tentative="1">
+      <w:start w:val="1"/>
+      <w:numFmt w:val="bullet"/>
+      <w:lvlText w:val=""/>
+      <w:lvlJc w:val="left"/>
+      <w:pPr>
+        <w:tabs>
+          <w:tab w:val="num" w:pos="2160"/>
+        </w:tabs>
+        <w:ind w:left="2160" w:hanging="360"/>
+      </w:pPr>
+      <w:rPr>
+        <w:rFonts w:ascii="Symbol" w:hAnsi="Symbol" w:hint="default"/>
+        <w:sz w:val="20"/>
+      </w:rPr>
+    </w:lvl>
+    <w:lvl w:ilvl="3" w:tentative="1">
+      <w:start w:val="1"/>
+      <w:numFmt w:val="bullet"/>
+      <w:lvlText w:val=""/>
+      <w:lvlJc w:val="left"/>
+      <w:pPr>
+        <w:tabs>
+          <w:tab w:val="num" w:pos="2880"/>
+        </w:tabs>
+        <w:ind w:left="2880" w:hanging="360"/>
+      </w:pPr>
+      <w:rPr>
+        <w:rFonts w:ascii="Symbol" w:hAnsi="Symbol" w:hint="default"/>
+        <w:sz w:val="20"/>
+      </w:rPr>
+    </w:lvl>
+    <w:lvl w:ilvl="4" w:tentative="1">
+      <w:start w:val="1"/>
+      <w:numFmt w:val="bullet"/>
+      <w:lvlText w:val=""/>
+      <w:lvlJc w:val="left"/>
+      <w:pPr>
+        <w:tabs>
+          <w:tab w:val="num" w:pos="3600"/>
+        </w:tabs>
+        <w:ind w:left="3600" w:hanging="360"/>
+      </w:pPr>
+      <w:rPr>
+        <w:rFonts w:ascii="Symbol" w:hAnsi="Symbol" w:hint="default"/>
+        <w:sz w:val="20"/>
+      </w:rPr>
+    </w:lvl>
+    <w:lvl w:ilvl="5" w:tentative="1">
+      <w:start w:val="1"/>
+      <w:numFmt w:val="bullet"/>
+      <w:lvlText w:val=""/>
+      <w:lvlJc w:val="left"/>
+      <w:pPr>
+        <w:tabs>
+          <w:tab w:val="num" w:pos="4320"/>
+        </w:tabs>
+        <w:ind w:left="4320" w:hanging="360"/>
+      </w:pPr>
+      <w:rPr>
+        <w:rFonts w:ascii="Symbol" w:hAnsi="Symbol" w:hint="default"/>
+        <w:sz w:val="20"/>
+      </w:rPr>
+    </w:lvl>
+    <w:lvl w:ilvl="6" w:tentative="1">
+      <w:start w:val="1"/>
+      <w:numFmt w:val="bullet"/>
+      <w:lvlText w:val=""/>
+      <w:lvlJc w:val="left"/>
+      <w:pPr>
+        <w:tabs>
+          <w:tab w:val="num" w:pos="5040"/>
+        </w:tabs>
+        <w:ind w:left="5040" w:hanging="360"/>
+      </w:pPr>
+      <w:rPr>
+        <w:rFonts w:ascii="Symbol" w:hAnsi="Symbol" w:hint="default"/>
+        <w:sz w:val="20"/>
+      </w:rPr>
+    </w:lvl>
+    <w:lvl w:ilvl="7" w:tentative="1">
+      <w:start w:val="1"/>
+      <w:numFmt w:val="bullet"/>
+      <w:lvlText w:val=""/>
+      <w:lvlJc w:val="left"/>
+      <w:pPr>
+        <w:tabs>
+          <w:tab w:val="num" w:pos="5760"/>
+        </w:tabs>
+        <w:ind w:left="5760" w:hanging="360"/>
+      </w:pPr>
+      <w:rPr>
+        <w:rFonts w:ascii="Symbol" w:hAnsi="Symbol" w:hint="default"/>
+        <w:sz w:val="20"/>
+      </w:rPr>
+    </w:lvl>
+    <w:lvl w:ilvl="8" w:tentative="1">
+      <w:start w:val="1"/>
+      <w:numFmt w:val="bullet"/>
+      <w:lvlText w:val=""/>
+      <w:lvlJc w:val="left"/>
+      <w:pPr>
+        <w:tabs>
+          <w:tab w:val="num" w:pos="6480"/>
+        </w:tabs>
+        <w:ind w:left="6480" w:hanging="360"/>
+      </w:pPr>
+      <w:rPr>
+        <w:rFonts w:ascii="Symbol" w:hAnsi="Symbol" w:hint="default"/>
+        <w:sz w:val="20"/>
+      </w:rPr>
+    </w:lvl>
+  </w:abstractNum>
+  <w:abstractNum w:abstractNumId="8" w15:restartNumberingAfterBreak="0">
     <w:nsid w:val="1FEF416F"/>
     <w:multiLevelType w:val="multilevel"/>
     <w:tmpl w:val="04325CC4"/>
@@ -4039,7 +1736,7 @@
       </w:pPr>
     </w:lvl>
   </w:abstractNum>
-  <w:abstractNum w:abstractNumId="7" w15:restartNumberingAfterBreak="0">
+  <w:abstractNum w:abstractNumId="9" w15:restartNumberingAfterBreak="0">
     <w:nsid w:val="22750FB7"/>
     <w:multiLevelType w:val="multilevel"/>
     <w:tmpl w:val="05109166"/>
@@ -4156,7 +1853,7 @@
       </w:pPr>
     </w:lvl>
   </w:abstractNum>
-  <w:abstractNum w:abstractNumId="8" w15:restartNumberingAfterBreak="0">
+  <w:abstractNum w:abstractNumId="10" w15:restartNumberingAfterBreak="0">
     <w:nsid w:val="23B7493D"/>
     <w:multiLevelType w:val="multilevel"/>
     <w:tmpl w:val="CE64654E"/>
@@ -4273,7 +1970,7 @@
       </w:pPr>
     </w:lvl>
   </w:abstractNum>
-  <w:abstractNum w:abstractNumId="9" w15:restartNumberingAfterBreak="0">
+  <w:abstractNum w:abstractNumId="11" w15:restartNumberingAfterBreak="0">
     <w:nsid w:val="251C50C7"/>
     <w:multiLevelType w:val="multilevel"/>
     <w:tmpl w:val="716E25C6"/>
@@ -4390,7 +2087,7 @@
       </w:pPr>
     </w:lvl>
   </w:abstractNum>
-  <w:abstractNum w:abstractNumId="10" w15:restartNumberingAfterBreak="0">
+  <w:abstractNum w:abstractNumId="12" w15:restartNumberingAfterBreak="0">
     <w:nsid w:val="2B0B0B27"/>
     <w:multiLevelType w:val="multilevel"/>
     <w:tmpl w:val="32F08FF2"/>
@@ -4507,7 +2204,156 @@
       </w:pPr>
     </w:lvl>
   </w:abstractNum>
-  <w:abstractNum w:abstractNumId="11" w15:restartNumberingAfterBreak="0">
+  <w:abstractNum w:abstractNumId="13" w15:restartNumberingAfterBreak="0">
+    <w:nsid w:val="2CBF688C"/>
+    <w:multiLevelType w:val="multilevel"/>
+    <w:tmpl w:val="FB70A996"/>
+    <w:lvl w:ilvl="0">
+      <w:start w:val="1"/>
+      <w:numFmt w:val="bullet"/>
+      <w:lvlText w:val=""/>
+      <w:lvlJc w:val="left"/>
+      <w:pPr>
+        <w:tabs>
+          <w:tab w:val="num" w:pos="720"/>
+        </w:tabs>
+        <w:ind w:left="720" w:hanging="360"/>
+      </w:pPr>
+      <w:rPr>
+        <w:rFonts w:ascii="Symbol" w:hAnsi="Symbol" w:hint="default"/>
+        <w:sz w:val="20"/>
+      </w:rPr>
+    </w:lvl>
+    <w:lvl w:ilvl="1" w:tentative="1">
+      <w:start w:val="1"/>
+      <w:numFmt w:val="bullet"/>
+      <w:lvlText w:val=""/>
+      <w:lvlJc w:val="left"/>
+      <w:pPr>
+        <w:tabs>
+          <w:tab w:val="num" w:pos="1440"/>
+        </w:tabs>
+        <w:ind w:left="1440" w:hanging="360"/>
+      </w:pPr>
+      <w:rPr>
+        <w:rFonts w:ascii="Symbol" w:hAnsi="Symbol" w:hint="default"/>
+        <w:sz w:val="20"/>
+      </w:rPr>
+    </w:lvl>
+    <w:lvl w:ilvl="2" w:tentative="1">
+      <w:start w:val="1"/>
+      <w:numFmt w:val="bullet"/>
+      <w:lvlText w:val=""/>
+      <w:lvlJc w:val="left"/>
+      <w:pPr>
+        <w:tabs>
+          <w:tab w:val="num" w:pos="2160"/>
+        </w:tabs>
+        <w:ind w:left="2160" w:hanging="360"/>
+      </w:pPr>
+      <w:rPr>
+        <w:rFonts w:ascii="Symbol" w:hAnsi="Symbol" w:hint="default"/>
+        <w:sz w:val="20"/>
+      </w:rPr>
+    </w:lvl>
+    <w:lvl w:ilvl="3" w:tentative="1">
+      <w:start w:val="1"/>
+      <w:numFmt w:val="bullet"/>
+      <w:lvlText w:val=""/>
+      <w:lvlJc w:val="left"/>
+      <w:pPr>
+        <w:tabs>
+          <w:tab w:val="num" w:pos="2880"/>
+        </w:tabs>
+        <w:ind w:left="2880" w:hanging="360"/>
+      </w:pPr>
+      <w:rPr>
+        <w:rFonts w:ascii="Symbol" w:hAnsi="Symbol" w:hint="default"/>
+        <w:sz w:val="20"/>
+      </w:rPr>
+    </w:lvl>
+    <w:lvl w:ilvl="4" w:tentative="1">
+      <w:start w:val="1"/>
+      <w:numFmt w:val="bullet"/>
+      <w:lvlText w:val=""/>
+      <w:lvlJc w:val="left"/>
+      <w:pPr>
+        <w:tabs>
+          <w:tab w:val="num" w:pos="3600"/>
+        </w:tabs>
+        <w:ind w:left="3600" w:hanging="360"/>
+      </w:pPr>
+      <w:rPr>
+        <w:rFonts w:ascii="Symbol" w:hAnsi="Symbol" w:hint="default"/>
+        <w:sz w:val="20"/>
+      </w:rPr>
+    </w:lvl>
+    <w:lvl w:ilvl="5" w:tentative="1">
+      <w:start w:val="1"/>
+      <w:numFmt w:val="bullet"/>
+      <w:lvlText w:val=""/>
+      <w:lvlJc w:val="left"/>
+      <w:pPr>
+        <w:tabs>
+          <w:tab w:val="num" w:pos="4320"/>
+        </w:tabs>
+        <w:ind w:left="4320" w:hanging="360"/>
+      </w:pPr>
+      <w:rPr>
+        <w:rFonts w:ascii="Symbol" w:hAnsi="Symbol" w:hint="default"/>
+        <w:sz w:val="20"/>
+      </w:rPr>
+    </w:lvl>
+    <w:lvl w:ilvl="6" w:tentative="1">
+      <w:start w:val="1"/>
+      <w:numFmt w:val="bullet"/>
+      <w:lvlText w:val=""/>
+      <w:lvlJc w:val="left"/>
+      <w:pPr>
+        <w:tabs>
+          <w:tab w:val="num" w:pos="5040"/>
+        </w:tabs>
+        <w:ind w:left="5040" w:hanging="360"/>
+      </w:pPr>
+      <w:rPr>
+        <w:rFonts w:ascii="Symbol" w:hAnsi="Symbol" w:hint="default"/>
+        <w:sz w:val="20"/>
+      </w:rPr>
+    </w:lvl>
+    <w:lvl w:ilvl="7" w:tentative="1">
+      <w:start w:val="1"/>
+      <w:numFmt w:val="bullet"/>
+      <w:lvlText w:val=""/>
+      <w:lvlJc w:val="left"/>
+      <w:pPr>
+        <w:tabs>
+          <w:tab w:val="num" w:pos="5760"/>
+        </w:tabs>
+        <w:ind w:left="5760" w:hanging="360"/>
+      </w:pPr>
+      <w:rPr>
+        <w:rFonts w:ascii="Symbol" w:hAnsi="Symbol" w:hint="default"/>
+        <w:sz w:val="20"/>
+      </w:rPr>
+    </w:lvl>
+    <w:lvl w:ilvl="8" w:tentative="1">
+      <w:start w:val="1"/>
+      <w:numFmt w:val="bullet"/>
+      <w:lvlText w:val=""/>
+      <w:lvlJc w:val="left"/>
+      <w:pPr>
+        <w:tabs>
+          <w:tab w:val="num" w:pos="6480"/>
+        </w:tabs>
+        <w:ind w:left="6480" w:hanging="360"/>
+      </w:pPr>
+      <w:rPr>
+        <w:rFonts w:ascii="Symbol" w:hAnsi="Symbol" w:hint="default"/>
+        <w:sz w:val="20"/>
+      </w:rPr>
+    </w:lvl>
+  </w:abstractNum>
+  <w:abstractNum w:abstractNumId="14" w15:restartNumberingAfterBreak="0">
     <w:nsid w:val="2F197DF0"/>
     <w:multiLevelType w:val="multilevel"/>
     <w:tmpl w:val="7742AA26"/>
@@ -4624,7 +2470,7 @@
       </w:pPr>
     </w:lvl>
   </w:abstractNum>
-  <w:abstractNum w:abstractNumId="12" w15:restartNumberingAfterBreak="0">
+  <w:abstractNum w:abstractNumId="15" w15:restartNumberingAfterBreak="0">
     <w:nsid w:val="304B76BF"/>
     <w:multiLevelType w:val="multilevel"/>
     <w:tmpl w:val="9716D068"/>
@@ -4741,7 +2587,7 @@
       </w:pPr>
     </w:lvl>
   </w:abstractNum>
-  <w:abstractNum w:abstractNumId="13" w15:restartNumberingAfterBreak="0">
+  <w:abstractNum w:abstractNumId="16" w15:restartNumberingAfterBreak="0">
     <w:nsid w:val="323150BB"/>
     <w:multiLevelType w:val="multilevel"/>
     <w:tmpl w:val="A5FE8EBC"/>
@@ -4858,7 +2704,7 @@
       </w:pPr>
     </w:lvl>
   </w:abstractNum>
-  <w:abstractNum w:abstractNumId="14" w15:restartNumberingAfterBreak="0">
+  <w:abstractNum w:abstractNumId="17" w15:restartNumberingAfterBreak="0">
     <w:nsid w:val="3A300900"/>
     <w:multiLevelType w:val="multilevel"/>
     <w:tmpl w:val="D8D85378"/>
@@ -4975,7 +2821,7 @@
       </w:pPr>
     </w:lvl>
   </w:abstractNum>
-  <w:abstractNum w:abstractNumId="15" w15:restartNumberingAfterBreak="0">
+  <w:abstractNum w:abstractNumId="18" w15:restartNumberingAfterBreak="0">
     <w:nsid w:val="446E6C77"/>
     <w:multiLevelType w:val="multilevel"/>
     <w:tmpl w:val="A072BDBE"/>
@@ -5092,7 +2938,7 @@
       </w:pPr>
     </w:lvl>
   </w:abstractNum>
-  <w:abstractNum w:abstractNumId="16" w15:restartNumberingAfterBreak="0">
+  <w:abstractNum w:abstractNumId="19" w15:restartNumberingAfterBreak="0">
     <w:nsid w:val="46A44FAA"/>
     <w:multiLevelType w:val="multilevel"/>
     <w:tmpl w:val="ED187822"/>
@@ -5241,7 +3087,7 @@
       </w:rPr>
     </w:lvl>
   </w:abstractNum>
-  <w:abstractNum w:abstractNumId="17" w15:restartNumberingAfterBreak="0">
+  <w:abstractNum w:abstractNumId="20" w15:restartNumberingAfterBreak="0">
     <w:nsid w:val="48A05D0B"/>
     <w:multiLevelType w:val="multilevel"/>
     <w:tmpl w:val="4CD62A28"/>
@@ -5358,7 +3204,7 @@
       </w:pPr>
     </w:lvl>
   </w:abstractNum>
-  <w:abstractNum w:abstractNumId="18" w15:restartNumberingAfterBreak="0">
+  <w:abstractNum w:abstractNumId="21" w15:restartNumberingAfterBreak="0">
     <w:nsid w:val="5B4354AD"/>
     <w:multiLevelType w:val="multilevel"/>
     <w:tmpl w:val="8D988202"/>
@@ -5475,7 +3321,7 @@
       </w:pPr>
     </w:lvl>
   </w:abstractNum>
-  <w:abstractNum w:abstractNumId="19" w15:restartNumberingAfterBreak="0">
+  <w:abstractNum w:abstractNumId="22" w15:restartNumberingAfterBreak="0">
     <w:nsid w:val="652576E3"/>
     <w:multiLevelType w:val="multilevel"/>
     <w:tmpl w:val="7F66FD1E"/>
@@ -5592,7 +3438,7 @@
       </w:pPr>
     </w:lvl>
   </w:abstractNum>
-  <w:abstractNum w:abstractNumId="20" w15:restartNumberingAfterBreak="0">
+  <w:abstractNum w:abstractNumId="23" w15:restartNumberingAfterBreak="0">
     <w:nsid w:val="7A5444EC"/>
     <w:multiLevelType w:val="multilevel"/>
     <w:tmpl w:val="92068386"/>
@@ -5709,7 +3555,7 @@
       </w:pPr>
     </w:lvl>
   </w:abstractNum>
-  <w:abstractNum w:abstractNumId="21" w15:restartNumberingAfterBreak="0">
+  <w:abstractNum w:abstractNumId="24" w15:restartNumberingAfterBreak="0">
     <w:nsid w:val="7DED3455"/>
     <w:multiLevelType w:val="multilevel"/>
     <w:tmpl w:val="B72E057C"/>
@@ -5859,16 +3705,16 @@
     </w:lvl>
   </w:abstractNum>
   <w:num w:numId="1" w16cid:durableId="104929045">
-    <w:abstractNumId w:val="15"/>
+    <w:abstractNumId w:val="18"/>
   </w:num>
   <w:num w:numId="2" w16cid:durableId="983586465">
-    <w:abstractNumId w:val="20"/>
+    <w:abstractNumId w:val="23"/>
   </w:num>
   <w:num w:numId="3" w16cid:durableId="948925597">
     <w:abstractNumId w:val="3"/>
   </w:num>
   <w:num w:numId="4" w16cid:durableId="2139761828">
-    <w:abstractNumId w:val="7"/>
+    <w:abstractNumId w:val="9"/>
   </w:num>
   <w:num w:numId="5" w16cid:durableId="1213272517">
     <w:abstractNumId w:val="4"/>
@@ -5880,49 +3726,58 @@
     <w:abstractNumId w:val="5"/>
   </w:num>
   <w:num w:numId="8" w16cid:durableId="1039430296">
-    <w:abstractNumId w:val="8"/>
+    <w:abstractNumId w:val="10"/>
   </w:num>
   <w:num w:numId="9" w16cid:durableId="2050374500">
-    <w:abstractNumId w:val="19"/>
+    <w:abstractNumId w:val="22"/>
   </w:num>
   <w:num w:numId="10" w16cid:durableId="892233886">
-    <w:abstractNumId w:val="17"/>
+    <w:abstractNumId w:val="20"/>
   </w:num>
   <w:num w:numId="11" w16cid:durableId="1028725953">
-    <w:abstractNumId w:val="16"/>
+    <w:abstractNumId w:val="19"/>
   </w:num>
   <w:num w:numId="12" w16cid:durableId="1298299796">
     <w:abstractNumId w:val="0"/>
   </w:num>
   <w:num w:numId="13" w16cid:durableId="2013757367">
-    <w:abstractNumId w:val="18"/>
+    <w:abstractNumId w:val="21"/>
   </w:num>
   <w:num w:numId="14" w16cid:durableId="1865246795">
+    <w:abstractNumId w:val="14"/>
+  </w:num>
+  <w:num w:numId="15" w16cid:durableId="1669747438">
+    <w:abstractNumId w:val="8"/>
+  </w:num>
+  <w:num w:numId="16" w16cid:durableId="900479706">
+    <w:abstractNumId w:val="15"/>
+  </w:num>
+  <w:num w:numId="17" w16cid:durableId="1976401466">
+    <w:abstractNumId w:val="24"/>
+  </w:num>
+  <w:num w:numId="18" w16cid:durableId="2090810395">
+    <w:abstractNumId w:val="12"/>
+  </w:num>
+  <w:num w:numId="19" w16cid:durableId="218054146">
+    <w:abstractNumId w:val="17"/>
+  </w:num>
+  <w:num w:numId="20" w16cid:durableId="173032328">
     <w:abstractNumId w:val="11"/>
   </w:num>
-  <w:num w:numId="15" w16cid:durableId="1669747438">
-    <w:abstractNumId w:val="6"/>
-  </w:num>
-  <w:num w:numId="16" w16cid:durableId="900479706">
-    <w:abstractNumId w:val="12"/>
-  </w:num>
-  <w:num w:numId="17" w16cid:durableId="1976401466">
-    <w:abstractNumId w:val="21"/>
-  </w:num>
-  <w:num w:numId="18" w16cid:durableId="2090810395">
-    <w:abstractNumId w:val="10"/>
-  </w:num>
-  <w:num w:numId="19" w16cid:durableId="218054146">
-    <w:abstractNumId w:val="14"/>
-  </w:num>
-  <w:num w:numId="20" w16cid:durableId="173032328">
-    <w:abstractNumId w:val="9"/>
-  </w:num>
   <w:num w:numId="21" w16cid:durableId="2071535197">
-    <w:abstractNumId w:val="13"/>
+    <w:abstractNumId w:val="16"/>
   </w:num>
   <w:num w:numId="22" w16cid:durableId="2054763861">
     <w:abstractNumId w:val="1"/>
+  </w:num>
+  <w:num w:numId="23" w16cid:durableId="886793811">
+    <w:abstractNumId w:val="7"/>
+  </w:num>
+  <w:num w:numId="24" w16cid:durableId="942961671">
+    <w:abstractNumId w:val="13"/>
+  </w:num>
+  <w:num w:numId="25" w16cid:durableId="2108387346">
+    <w:abstractNumId w:val="6"/>
   </w:num>
 </w:numbering>
 </file>

</xml_diff>